<commit_message>
Adiciona levantamento de requisitos
</commit_message>
<xml_diff>
--- a/documentacao/Modelo-Documento-Requisitos.docx
+++ b/documentacao/Modelo-Documento-Requisitos.docx
@@ -1,6 +1,6 @@
 
 <file path=word/document.xml><?xml version="1.0" encoding="utf-8"?>
-<w:document xmlns:wpc="http://schemas.microsoft.com/office/word/2010/wordprocessingCanvas" xmlns:mo="http://schemas.microsoft.com/office/mac/office/2008/main" xmlns:mc="http://schemas.openxmlformats.org/markup-compatibility/2006" xmlns:mv="urn:schemas-microsoft-com:mac:vml" xmlns:o="urn:schemas-microsoft-com:office:office" xmlns:r="http://schemas.openxmlformats.org/officeDocument/2006/relationships" xmlns:m="http://schemas.openxmlformats.org/officeDocument/2006/math" xmlns:v="urn:schemas-microsoft-com:vml" xmlns:wp14="http://schemas.microsoft.com/office/word/2010/wordprocessingDrawing" xmlns:wp="http://schemas.openxmlformats.org/drawingml/2006/wordprocessingDrawing" xmlns:w10="urn:schemas-microsoft-com:office:word" xmlns:w="http://schemas.openxmlformats.org/wordprocessingml/2006/main" xmlns:w14="http://schemas.microsoft.com/office/word/2010/wordml" xmlns:w15="http://schemas.microsoft.com/office/word/2012/wordml" xmlns:wpg="http://schemas.microsoft.com/office/word/2010/wordprocessingGroup" xmlns:wpi="http://schemas.microsoft.com/office/word/2010/wordprocessingInk" xmlns:wne="http://schemas.microsoft.com/office/word/2006/wordml" xmlns:wps="http://schemas.microsoft.com/office/word/2010/wordprocessingShape" mc:Ignorable="w14 w15 wp14">
+<w:document xmlns:wpc="http://schemas.microsoft.com/office/word/2010/wordprocessingCanvas" xmlns:cx="http://schemas.microsoft.com/office/drawing/2014/chartex" xmlns:mc="http://schemas.openxmlformats.org/markup-compatibility/2006" xmlns:o="urn:schemas-microsoft-com:office:office" xmlns:r="http://schemas.openxmlformats.org/officeDocument/2006/relationships" xmlns:m="http://schemas.openxmlformats.org/officeDocument/2006/math" xmlns:v="urn:schemas-microsoft-com:vml" xmlns:wp14="http://schemas.microsoft.com/office/word/2010/wordprocessingDrawing" xmlns:wp="http://schemas.openxmlformats.org/drawingml/2006/wordprocessingDrawing" xmlns:w10="urn:schemas-microsoft-com:office:word" xmlns:w="http://schemas.openxmlformats.org/wordprocessingml/2006/main" xmlns:w14="http://schemas.microsoft.com/office/word/2010/wordml" xmlns:w15="http://schemas.microsoft.com/office/word/2012/wordml" xmlns:w16se="http://schemas.microsoft.com/office/word/2015/wordml/symex" xmlns:wpg="http://schemas.microsoft.com/office/word/2010/wordprocessingGroup" xmlns:wpi="http://schemas.microsoft.com/office/word/2010/wordprocessingInk" xmlns:wne="http://schemas.microsoft.com/office/word/2006/wordml" xmlns:wps="http://schemas.microsoft.com/office/word/2010/wordprocessingShape" mc:Ignorable="w14 w15 w16se wp14">
   <w:body>
     <w:p>
       <w:pPr>
@@ -137,6 +137,37 @@
           <w:sz w:val="48"/>
         </w:rPr>
       </w:pPr>
+    </w:p>
+    <w:p>
+      <w:pPr>
+        <w:spacing w:before="100"/>
+        <w:ind w:left="3239" w:right="1297" w:hanging="2207"/>
+        <w:rPr>
+          <w:b/>
+          <w:color w:val="17365D"/>
+          <w:sz w:val="48"/>
+        </w:rPr>
+      </w:pPr>
+    </w:p>
+    <w:p>
+      <w:pPr>
+        <w:spacing w:before="100"/>
+        <w:ind w:left="3239" w:right="1297" w:hanging="2207"/>
+        <w:jc w:val="center"/>
+        <w:rPr>
+          <w:b/>
+          <w:color w:val="17365D"/>
+          <w:sz w:val="48"/>
+        </w:rPr>
+      </w:pPr>
+      <w:r>
+        <w:rPr>
+          <w:b/>
+          <w:color w:val="17365D"/>
+          <w:sz w:val="48"/>
+        </w:rPr>
+        <w:t>CodeTur</w:t>
+      </w:r>
     </w:p>
     <w:p>
       <w:pPr>
@@ -163,38 +194,6 @@
         </w:rPr>
         <w:tab/>
       </w:r>
-    </w:p>
-    <w:p>
-      <w:pPr>
-        <w:pStyle w:val="Corpodetexto"/>
-        <w:rPr>
-          <w:b/>
-        </w:rPr>
-      </w:pPr>
-    </w:p>
-    <w:p>
-      <w:pPr>
-        <w:pStyle w:val="Corpodetexto"/>
-        <w:rPr>
-          <w:b/>
-        </w:rPr>
-      </w:pPr>
-    </w:p>
-    <w:p>
-      <w:pPr>
-        <w:pStyle w:val="Corpodetexto"/>
-        <w:rPr>
-          <w:b/>
-        </w:rPr>
-      </w:pPr>
-    </w:p>
-    <w:p>
-      <w:pPr>
-        <w:pStyle w:val="Corpodetexto"/>
-        <w:rPr>
-          <w:b/>
-        </w:rPr>
-      </w:pPr>
     </w:p>
     <w:p>
       <w:pPr>
@@ -511,12 +510,14 @@
               <w:right w:val="nil"/>
             </w:tcBorders>
             <w:shd w:val="clear" w:color="auto" w:fill="003366"/>
+            <w:vAlign w:val="center"/>
           </w:tcPr>
           <w:p>
             <w:pPr>
               <w:pStyle w:val="TableParagraph"/>
               <w:spacing w:before="6" w:line="244" w:lineRule="exact"/>
               <w:ind w:left="112"/>
+              <w:jc w:val="center"/>
               <w:rPr>
                 <w:b/>
                 <w:sz w:val="20"/>
@@ -551,12 +552,14 @@
               <w:right w:val="nil"/>
             </w:tcBorders>
             <w:shd w:val="clear" w:color="auto" w:fill="003366"/>
+            <w:vAlign w:val="center"/>
           </w:tcPr>
           <w:p>
             <w:pPr>
               <w:pStyle w:val="TableParagraph"/>
               <w:spacing w:before="6" w:line="244" w:lineRule="exact"/>
               <w:ind w:left="113"/>
+              <w:jc w:val="center"/>
               <w:rPr>
                 <w:b/>
                 <w:sz w:val="20"/>
@@ -591,12 +594,14 @@
               <w:right w:val="nil"/>
             </w:tcBorders>
             <w:shd w:val="clear" w:color="auto" w:fill="003366"/>
+            <w:vAlign w:val="center"/>
           </w:tcPr>
           <w:p>
             <w:pPr>
               <w:pStyle w:val="TableParagraph"/>
               <w:spacing w:before="0"/>
               <w:ind w:left="113"/>
+              <w:jc w:val="center"/>
               <w:rPr>
                 <w:b/>
                 <w:sz w:val="20"/>
@@ -622,12 +627,14 @@
               <w:right w:val="nil"/>
             </w:tcBorders>
             <w:shd w:val="clear" w:color="auto" w:fill="003366"/>
+            <w:vAlign w:val="center"/>
           </w:tcPr>
           <w:p>
             <w:pPr>
               <w:pStyle w:val="TableParagraph"/>
               <w:spacing w:before="0"/>
               <w:ind w:left="113"/>
+              <w:jc w:val="center"/>
               <w:rPr>
                 <w:b/>
                 <w:sz w:val="20"/>
@@ -651,61 +658,93 @@
         <w:tc>
           <w:tcPr>
             <w:tcW w:w="1106" w:type="dxa"/>
+            <w:vAlign w:val="center"/>
           </w:tcPr>
           <w:p>
             <w:pPr>
               <w:pStyle w:val="TableParagraph"/>
               <w:spacing w:before="0"/>
               <w:ind w:left="0"/>
-              <w:rPr>
-                <w:rFonts w:ascii="Times New Roman"/>
-              </w:rPr>
-            </w:pPr>
+              <w:jc w:val="center"/>
+              <w:rPr>
+                <w:rFonts w:asciiTheme="minorHAnsi" w:hAnsiTheme="minorHAnsi" w:cstheme="minorHAnsi"/>
+              </w:rPr>
+            </w:pPr>
+            <w:r>
+              <w:rPr>
+                <w:rFonts w:asciiTheme="minorHAnsi" w:hAnsiTheme="minorHAnsi" w:cstheme="minorHAnsi"/>
+              </w:rPr>
+              <w:t>1.0</w:t>
+            </w:r>
           </w:p>
         </w:tc>
         <w:tc>
           <w:tcPr>
             <w:tcW w:w="2201" w:type="dxa"/>
+            <w:vAlign w:val="center"/>
           </w:tcPr>
           <w:p>
             <w:pPr>
               <w:pStyle w:val="TableParagraph"/>
               <w:spacing w:before="0"/>
               <w:ind w:left="0"/>
-              <w:rPr>
-                <w:rFonts w:ascii="Times New Roman"/>
-              </w:rPr>
-            </w:pPr>
+              <w:jc w:val="center"/>
+              <w:rPr>
+                <w:rFonts w:asciiTheme="minorHAnsi" w:hAnsiTheme="minorHAnsi" w:cstheme="minorHAnsi"/>
+              </w:rPr>
+            </w:pPr>
+            <w:r>
+              <w:rPr>
+                <w:rFonts w:asciiTheme="minorHAnsi" w:hAnsiTheme="minorHAnsi" w:cstheme="minorHAnsi"/>
+              </w:rPr>
+              <w:t>24/07/2019</w:t>
+            </w:r>
           </w:p>
         </w:tc>
         <w:tc>
           <w:tcPr>
             <w:tcW w:w="2626" w:type="dxa"/>
+            <w:vAlign w:val="center"/>
           </w:tcPr>
           <w:p>
             <w:pPr>
               <w:pStyle w:val="TableParagraph"/>
               <w:spacing w:before="0"/>
               <w:ind w:left="0"/>
-              <w:rPr>
-                <w:rFonts w:ascii="Times New Roman"/>
-              </w:rPr>
-            </w:pPr>
+              <w:jc w:val="center"/>
+              <w:rPr>
+                <w:rFonts w:asciiTheme="minorHAnsi" w:hAnsiTheme="minorHAnsi" w:cstheme="minorHAnsi"/>
+              </w:rPr>
+            </w:pPr>
+            <w:r>
+              <w:rPr>
+                <w:rFonts w:asciiTheme="minorHAnsi" w:hAnsiTheme="minorHAnsi" w:cstheme="minorHAnsi"/>
+              </w:rPr>
+              <w:t>Saulo Santos</w:t>
+            </w:r>
           </w:p>
         </w:tc>
         <w:tc>
           <w:tcPr>
             <w:tcW w:w="2996" w:type="dxa"/>
+            <w:vAlign w:val="center"/>
           </w:tcPr>
           <w:p>
             <w:pPr>
               <w:pStyle w:val="TableParagraph"/>
               <w:spacing w:before="0"/>
               <w:ind w:left="0"/>
-              <w:rPr>
-                <w:rFonts w:ascii="Times New Roman"/>
-              </w:rPr>
-            </w:pPr>
+              <w:jc w:val="center"/>
+              <w:rPr>
+                <w:rFonts w:asciiTheme="minorHAnsi" w:hAnsiTheme="minorHAnsi" w:cstheme="minorHAnsi"/>
+              </w:rPr>
+            </w:pPr>
+            <w:r>
+              <w:rPr>
+                <w:rFonts w:asciiTheme="minorHAnsi" w:hAnsiTheme="minorHAnsi" w:cstheme="minorHAnsi"/>
+              </w:rPr>
+              <w:t>Criação documento de requisitos referente à primeira entrevista</w:t>
+            </w:r>
           </w:p>
         </w:tc>
       </w:tr>
@@ -716,14 +755,16 @@
         <w:tc>
           <w:tcPr>
             <w:tcW w:w="1106" w:type="dxa"/>
+            <w:vAlign w:val="center"/>
           </w:tcPr>
           <w:p>
             <w:pPr>
               <w:pStyle w:val="TableParagraph"/>
               <w:spacing w:before="0"/>
               <w:ind w:left="0"/>
-              <w:rPr>
-                <w:rFonts w:ascii="Times New Roman"/>
+              <w:jc w:val="center"/>
+              <w:rPr>
+                <w:rFonts w:asciiTheme="minorHAnsi" w:hAnsiTheme="minorHAnsi" w:cstheme="minorHAnsi"/>
                 <w:sz w:val="18"/>
               </w:rPr>
             </w:pPr>
@@ -732,14 +773,16 @@
         <w:tc>
           <w:tcPr>
             <w:tcW w:w="2201" w:type="dxa"/>
+            <w:vAlign w:val="center"/>
           </w:tcPr>
           <w:p>
             <w:pPr>
               <w:pStyle w:val="TableParagraph"/>
               <w:spacing w:before="0"/>
               <w:ind w:left="0"/>
-              <w:rPr>
-                <w:rFonts w:ascii="Times New Roman"/>
+              <w:jc w:val="center"/>
+              <w:rPr>
+                <w:rFonts w:asciiTheme="minorHAnsi" w:hAnsiTheme="minorHAnsi" w:cstheme="minorHAnsi"/>
                 <w:sz w:val="18"/>
               </w:rPr>
             </w:pPr>
@@ -748,14 +791,16 @@
         <w:tc>
           <w:tcPr>
             <w:tcW w:w="2626" w:type="dxa"/>
+            <w:vAlign w:val="center"/>
           </w:tcPr>
           <w:p>
             <w:pPr>
               <w:pStyle w:val="TableParagraph"/>
               <w:spacing w:before="0"/>
               <w:ind w:left="0"/>
-              <w:rPr>
-                <w:rFonts w:ascii="Times New Roman"/>
+              <w:jc w:val="center"/>
+              <w:rPr>
+                <w:rFonts w:asciiTheme="minorHAnsi" w:hAnsiTheme="minorHAnsi" w:cstheme="minorHAnsi"/>
                 <w:sz w:val="18"/>
               </w:rPr>
             </w:pPr>
@@ -764,14 +809,16 @@
         <w:tc>
           <w:tcPr>
             <w:tcW w:w="2996" w:type="dxa"/>
+            <w:vAlign w:val="center"/>
           </w:tcPr>
           <w:p>
             <w:pPr>
               <w:pStyle w:val="TableParagraph"/>
               <w:spacing w:before="0"/>
               <w:ind w:left="0"/>
-              <w:rPr>
-                <w:rFonts w:ascii="Times New Roman"/>
+              <w:jc w:val="center"/>
+              <w:rPr>
+                <w:rFonts w:asciiTheme="minorHAnsi" w:hAnsiTheme="minorHAnsi" w:cstheme="minorHAnsi"/>
                 <w:sz w:val="18"/>
               </w:rPr>
             </w:pPr>
@@ -785,14 +832,16 @@
         <w:tc>
           <w:tcPr>
             <w:tcW w:w="1106" w:type="dxa"/>
+            <w:vAlign w:val="center"/>
           </w:tcPr>
           <w:p>
             <w:pPr>
               <w:pStyle w:val="TableParagraph"/>
               <w:spacing w:before="0"/>
               <w:ind w:left="0"/>
-              <w:rPr>
-                <w:rFonts w:ascii="Times New Roman"/>
+              <w:jc w:val="center"/>
+              <w:rPr>
+                <w:rFonts w:asciiTheme="minorHAnsi" w:hAnsiTheme="minorHAnsi" w:cstheme="minorHAnsi"/>
                 <w:sz w:val="18"/>
               </w:rPr>
             </w:pPr>
@@ -801,14 +850,16 @@
         <w:tc>
           <w:tcPr>
             <w:tcW w:w="2201" w:type="dxa"/>
+            <w:vAlign w:val="center"/>
           </w:tcPr>
           <w:p>
             <w:pPr>
               <w:pStyle w:val="TableParagraph"/>
               <w:spacing w:before="0"/>
               <w:ind w:left="0"/>
-              <w:rPr>
-                <w:rFonts w:ascii="Times New Roman"/>
+              <w:jc w:val="center"/>
+              <w:rPr>
+                <w:rFonts w:asciiTheme="minorHAnsi" w:hAnsiTheme="minorHAnsi" w:cstheme="minorHAnsi"/>
                 <w:sz w:val="18"/>
               </w:rPr>
             </w:pPr>
@@ -817,14 +868,16 @@
         <w:tc>
           <w:tcPr>
             <w:tcW w:w="2626" w:type="dxa"/>
+            <w:vAlign w:val="center"/>
           </w:tcPr>
           <w:p>
             <w:pPr>
               <w:pStyle w:val="TableParagraph"/>
               <w:spacing w:before="0"/>
               <w:ind w:left="0"/>
-              <w:rPr>
-                <w:rFonts w:ascii="Times New Roman"/>
+              <w:jc w:val="center"/>
+              <w:rPr>
+                <w:rFonts w:asciiTheme="minorHAnsi" w:hAnsiTheme="minorHAnsi" w:cstheme="minorHAnsi"/>
                 <w:sz w:val="18"/>
               </w:rPr>
             </w:pPr>
@@ -833,14 +886,16 @@
         <w:tc>
           <w:tcPr>
             <w:tcW w:w="2996" w:type="dxa"/>
+            <w:vAlign w:val="center"/>
           </w:tcPr>
           <w:p>
             <w:pPr>
               <w:pStyle w:val="TableParagraph"/>
               <w:spacing w:before="0"/>
               <w:ind w:left="0"/>
-              <w:rPr>
-                <w:rFonts w:ascii="Times New Roman"/>
+              <w:jc w:val="center"/>
+              <w:rPr>
+                <w:rFonts w:asciiTheme="minorHAnsi" w:hAnsiTheme="minorHAnsi" w:cstheme="minorHAnsi"/>
                 <w:sz w:val="18"/>
               </w:rPr>
             </w:pPr>
@@ -2072,7 +2127,7 @@
               </wp:inline>
             </w:drawing>
           </mc:Choice>
-          <mc:Fallback>
+          <mc:Fallback xmlns:mv="urn:schemas-microsoft-com:mac:vml" xmlns:mo="http://schemas.microsoft.com/office/mac/office/2008/main">
             <w:pict>
               <v:group w14:anchorId="039C3E64" id="Group_x0020_10" o:spid="_x0000_s1026" style="width:434.95pt;height:2.2pt;mso-position-horizontal-relative:char;mso-position-vertical-relative:line" coordsize="8699,44" o:gfxdata="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">
                 <v:line id="Line_x0020_11" o:spid="_x0000_s1027" style="position:absolute;visibility:visible;mso-wrap-style:square" from="0,22" to="8699,22" o:connectortype="straight" o:gfxdata="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" strokecolor="#1f487c" strokeweight="2.16pt"/>
@@ -2353,7 +2408,7 @@
               </wp:inline>
             </w:drawing>
           </mc:Choice>
-          <mc:Fallback>
+          <mc:Fallback xmlns:mv="urn:schemas-microsoft-com:mac:vml" xmlns:mo="http://schemas.microsoft.com/office/mac/office/2008/main">
             <w:pict>
               <v:group w14:anchorId="1E75BFC5" id="Group_x0020_8" o:spid="_x0000_s1026" style="width:434.95pt;height:2.2pt;mso-position-horizontal-relative:char;mso-position-vertical-relative:line" coordsize="8699,44" o:gfxdata="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">
                 <v:line id="Line_x0020_9" o:spid="_x0000_s1027" style="position:absolute;visibility:visible;mso-wrap-style:square" from="0,22" to="8699,22" o:connectortype="straight" o:gfxdata="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" strokecolor="#1f487c" strokeweight="2.16pt"/>
@@ -2379,6 +2434,55 @@
         <w:pStyle w:val="Corpodetexto"/>
         <w:spacing w:before="8"/>
         <w:rPr>
+          <w:b/>
+          <w:sz w:val="16"/>
+        </w:rPr>
+      </w:pPr>
+    </w:p>
+    <w:p>
+      <w:pPr>
+        <w:pStyle w:val="Corpodetexto"/>
+        <w:spacing w:before="7"/>
+        <w:ind w:left="567" w:firstLine="279"/>
+        <w:jc w:val="both"/>
+        <w:rPr>
+          <w:sz w:val="19"/>
+        </w:rPr>
+      </w:pPr>
+      <w:r>
+        <w:rPr>
+          <w:sz w:val="19"/>
+        </w:rPr>
+        <w:t xml:space="preserve">Este documento contém a especificação de requisitos para </w:t>
+      </w:r>
+      <w:r>
+        <w:rPr>
+          <w:sz w:val="19"/>
+        </w:rPr>
+        <w:t xml:space="preserve">a API, </w:t>
+      </w:r>
+      <w:r>
+        <w:rPr>
+          <w:sz w:val="19"/>
+        </w:rPr>
+        <w:t>o aplicativo mobile e front-end que divulgará os pacotes de viagens da agência CodeTur. Com o aplicativo em mãos, o cliente terá condições de divulgar a todos os interessados as informações sobre os seus pacotes de viagens.</w:t>
+      </w:r>
+    </w:p>
+    <w:p>
+      <w:pPr>
+        <w:pStyle w:val="Corpodetexto"/>
+        <w:spacing w:before="8"/>
+        <w:rPr>
+          <w:b/>
+          <w:sz w:val="16"/>
+        </w:rPr>
+      </w:pPr>
+    </w:p>
+    <w:p>
+      <w:pPr>
+        <w:pStyle w:val="Corpodetexto"/>
+        <w:spacing w:before="8"/>
+        <w:rPr>
           <w:i/>
           <w:sz w:val="19"/>
         </w:rPr>
@@ -2429,6 +2533,34 @@
     </w:p>
     <w:p>
       <w:pPr>
+        <w:pStyle w:val="Corpodetexto"/>
+        <w:spacing w:before="7"/>
+        <w:ind w:left="567" w:firstLine="279"/>
+        <w:jc w:val="both"/>
+        <w:rPr>
+          <w:sz w:val="19"/>
+        </w:rPr>
+      </w:pPr>
+      <w:r>
+        <w:rPr>
+          <w:sz w:val="19"/>
+        </w:rPr>
+        <w:t>Atualmente o cliente oferece e divulga os pacotes de viagens através de panfletos que além de ter o alcance reduzido, gera custos de impressão e distribuição.</w:t>
+      </w:r>
+      <w:bookmarkStart w:id="5" w:name="_GoBack"/>
+      <w:bookmarkEnd w:id="5"/>
+    </w:p>
+    <w:p>
+      <w:pPr>
+        <w:pStyle w:val="Corpodetexto"/>
+        <w:spacing w:before="7"/>
+        <w:rPr>
+          <w:sz w:val="19"/>
+        </w:rPr>
+      </w:pPr>
+    </w:p>
+    <w:p>
+      <w:pPr>
         <w:pStyle w:val="Ttulo2"/>
         <w:numPr>
           <w:ilvl w:val="1"/>
@@ -2439,8 +2571,8 @@
           <w:tab w:val="left" w:pos="1000"/>
         </w:tabs>
       </w:pPr>
-      <w:bookmarkStart w:id="5" w:name="_bookmark5"/>
-      <w:bookmarkEnd w:id="5"/>
+      <w:bookmarkStart w:id="6" w:name="_bookmark5"/>
+      <w:bookmarkEnd w:id="6"/>
       <w:r>
         <w:rPr>
           <w:color w:val="003366"/>
@@ -2581,11 +2713,13 @@
         <w:tc>
           <w:tcPr>
             <w:tcW w:w="629" w:type="dxa"/>
+            <w:vAlign w:val="center"/>
           </w:tcPr>
           <w:p>
             <w:pPr>
               <w:pStyle w:val="TableParagraph"/>
               <w:spacing w:before="65"/>
+              <w:jc w:val="center"/>
               <w:rPr>
                 <w:sz w:val="20"/>
               </w:rPr>
@@ -2595,11 +2729,13 @@
         <w:tc>
           <w:tcPr>
             <w:tcW w:w="3759" w:type="dxa"/>
+            <w:vAlign w:val="center"/>
           </w:tcPr>
           <w:p>
             <w:pPr>
               <w:pStyle w:val="TableParagraph"/>
               <w:spacing w:before="65"/>
+              <w:jc w:val="center"/>
               <w:rPr>
                 <w:sz w:val="20"/>
               </w:rPr>
@@ -2609,13 +2745,14 @@
         <w:tc>
           <w:tcPr>
             <w:tcW w:w="4244" w:type="dxa"/>
+            <w:vAlign w:val="center"/>
           </w:tcPr>
           <w:p>
             <w:pPr>
               <w:pStyle w:val="TableParagraph"/>
               <w:spacing w:before="65"/>
               <w:ind w:right="97"/>
-              <w:jc w:val="both"/>
+              <w:jc w:val="center"/>
               <w:rPr>
                 <w:sz w:val="20"/>
               </w:rPr>
@@ -2630,10 +2767,12 @@
         <w:tc>
           <w:tcPr>
             <w:tcW w:w="629" w:type="dxa"/>
-          </w:tcPr>
-          <w:p>
-            <w:pPr>
-              <w:pStyle w:val="TableParagraph"/>
+            <w:vAlign w:val="center"/>
+          </w:tcPr>
+          <w:p>
+            <w:pPr>
+              <w:pStyle w:val="TableParagraph"/>
+              <w:jc w:val="center"/>
               <w:rPr>
                 <w:sz w:val="20"/>
               </w:rPr>
@@ -2643,10 +2782,12 @@
         <w:tc>
           <w:tcPr>
             <w:tcW w:w="3759" w:type="dxa"/>
-          </w:tcPr>
-          <w:p>
-            <w:pPr>
-              <w:pStyle w:val="TableParagraph"/>
+            <w:vAlign w:val="center"/>
+          </w:tcPr>
+          <w:p>
+            <w:pPr>
+              <w:pStyle w:val="TableParagraph"/>
+              <w:jc w:val="center"/>
               <w:rPr>
                 <w:sz w:val="20"/>
               </w:rPr>
@@ -2656,12 +2797,13 @@
         <w:tc>
           <w:tcPr>
             <w:tcW w:w="4244" w:type="dxa"/>
+            <w:vAlign w:val="center"/>
           </w:tcPr>
           <w:p>
             <w:pPr>
               <w:pStyle w:val="TableParagraph"/>
               <w:ind w:right="100"/>
-              <w:jc w:val="both"/>
+              <w:jc w:val="center"/>
               <w:rPr>
                 <w:sz w:val="20"/>
               </w:rPr>
@@ -2676,10 +2818,12 @@
         <w:tc>
           <w:tcPr>
             <w:tcW w:w="629" w:type="dxa"/>
-          </w:tcPr>
-          <w:p>
-            <w:pPr>
-              <w:pStyle w:val="TableParagraph"/>
+            <w:vAlign w:val="center"/>
+          </w:tcPr>
+          <w:p>
+            <w:pPr>
+              <w:pStyle w:val="TableParagraph"/>
+              <w:jc w:val="center"/>
               <w:rPr>
                 <w:sz w:val="20"/>
               </w:rPr>
@@ -2689,10 +2833,12 @@
         <w:tc>
           <w:tcPr>
             <w:tcW w:w="3759" w:type="dxa"/>
-          </w:tcPr>
-          <w:p>
-            <w:pPr>
-              <w:pStyle w:val="TableParagraph"/>
+            <w:vAlign w:val="center"/>
+          </w:tcPr>
+          <w:p>
+            <w:pPr>
+              <w:pStyle w:val="TableParagraph"/>
+              <w:jc w:val="center"/>
               <w:rPr>
                 <w:sz w:val="20"/>
               </w:rPr>
@@ -2702,12 +2848,13 @@
         <w:tc>
           <w:tcPr>
             <w:tcW w:w="4244" w:type="dxa"/>
+            <w:vAlign w:val="center"/>
           </w:tcPr>
           <w:p>
             <w:pPr>
               <w:pStyle w:val="TableParagraph"/>
               <w:ind w:right="97"/>
-              <w:jc w:val="both"/>
+              <w:jc w:val="center"/>
               <w:rPr>
                 <w:sz w:val="20"/>
               </w:rPr>
@@ -2754,8 +2901,8 @@
         </w:tabs>
         <w:spacing w:before="100"/>
       </w:pPr>
-      <w:bookmarkStart w:id="6" w:name="_bookmark6"/>
-      <w:bookmarkEnd w:id="6"/>
+      <w:bookmarkStart w:id="7" w:name="_bookmark6"/>
+      <w:bookmarkEnd w:id="7"/>
       <w:r>
         <w:rPr>
           <w:color w:val="003366"/>
@@ -3020,8 +3167,8 @@
           <w:tab w:val="left" w:pos="1000"/>
         </w:tabs>
       </w:pPr>
-      <w:bookmarkStart w:id="7" w:name="_bookmark7"/>
-      <w:bookmarkEnd w:id="7"/>
+      <w:bookmarkStart w:id="8" w:name="_bookmark7"/>
+      <w:bookmarkEnd w:id="8"/>
       <w:r>
         <w:rPr>
           <w:color w:val="003366"/>
@@ -3060,8 +3207,8 @@
         <w:spacing w:before="100" w:after="19"/>
         <w:ind w:hanging="433"/>
       </w:pPr>
-      <w:bookmarkStart w:id="8" w:name="_bookmark8"/>
-      <w:bookmarkEnd w:id="8"/>
+      <w:bookmarkStart w:id="9" w:name="_bookmark8"/>
+      <w:bookmarkEnd w:id="9"/>
       <w:r>
         <w:rPr>
           <w:color w:val="1F487C"/>
@@ -3147,7 +3294,7 @@
               </wp:inline>
             </w:drawing>
           </mc:Choice>
-          <mc:Fallback>
+          <mc:Fallback xmlns:mv="urn:schemas-microsoft-com:mac:vml" xmlns:mo="http://schemas.microsoft.com/office/mac/office/2008/main">
             <w:pict>
               <v:group w14:anchorId="1451D065" id="Group_x0020_6" o:spid="_x0000_s1026" style="width:434.95pt;height:2.2pt;mso-position-horizontal-relative:char;mso-position-vertical-relative:line" coordsize="8699,44" o:gfxdata="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">
                 <v:line id="Line_x0020_7" o:spid="_x0000_s1027" style="position:absolute;visibility:visible;mso-wrap-style:square" from="0,22" to="8699,22" o:connectortype="straight" o:gfxdata="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" strokecolor="#1f487c" strokeweight="2.16pt"/>
@@ -3182,8 +3329,8 @@
         <w:spacing w:before="100"/>
         <w:ind w:left="858" w:hanging="718"/>
       </w:pPr>
-      <w:bookmarkStart w:id="9" w:name="_bookmark9"/>
-      <w:bookmarkEnd w:id="9"/>
+      <w:bookmarkStart w:id="10" w:name="_bookmark9"/>
+      <w:bookmarkEnd w:id="10"/>
       <w:r>
         <w:rPr>
           <w:color w:val="003366"/>
@@ -3620,8 +3767,8 @@
         </w:tabs>
         <w:spacing w:before="237"/>
       </w:pPr>
-      <w:bookmarkStart w:id="10" w:name="_bookmark10"/>
-      <w:bookmarkEnd w:id="10"/>
+      <w:bookmarkStart w:id="11" w:name="_bookmark10"/>
+      <w:bookmarkEnd w:id="11"/>
       <w:r>
         <w:rPr>
           <w:color w:val="003366"/>
@@ -4001,8 +4148,8 @@
           <w:sz w:val="32"/>
         </w:rPr>
       </w:pPr>
-      <w:bookmarkStart w:id="11" w:name="_bookmark11"/>
-      <w:bookmarkEnd w:id="11"/>
+      <w:bookmarkStart w:id="12" w:name="_bookmark11"/>
+      <w:bookmarkEnd w:id="12"/>
       <w:r>
         <w:rPr>
           <w:rFonts w:ascii="Verdana" w:hAnsi="Verdana"/>
@@ -4110,7 +4257,7 @@
               </wp:inline>
             </w:drawing>
           </mc:Choice>
-          <mc:Fallback>
+          <mc:Fallback xmlns:mv="urn:schemas-microsoft-com:mac:vml" xmlns:mo="http://schemas.microsoft.com/office/mac/office/2008/main">
             <w:pict>
               <v:group w14:anchorId="0DCA5986" id="Group_x0020_4" o:spid="_x0000_s1026" style="width:434.95pt;height:2.2pt;mso-position-horizontal-relative:char;mso-position-vertical-relative:line" coordsize="8699,44" o:gfxdata="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">
                 <v:line id="Line_x0020_5" o:spid="_x0000_s1027" style="position:absolute;visibility:visible;mso-wrap-style:square" from="0,22" to="8699,22" o:connectortype="straight" o:gfxdata="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" strokecolor="#1f487c" strokeweight="2.16pt"/>
@@ -4392,8 +4539,8 @@
           <w:sz w:val="24"/>
         </w:rPr>
       </w:pPr>
-      <w:bookmarkStart w:id="12" w:name="_bookmark12"/>
-      <w:bookmarkEnd w:id="12"/>
+      <w:bookmarkStart w:id="13" w:name="_bookmark12"/>
+      <w:bookmarkEnd w:id="13"/>
       <w:r>
         <w:rPr>
           <w:b/>
@@ -4652,8 +4799,8 @@
           <w:sz w:val="24"/>
         </w:rPr>
       </w:pPr>
-      <w:bookmarkStart w:id="13" w:name="_bookmark13"/>
-      <w:bookmarkEnd w:id="13"/>
+      <w:bookmarkStart w:id="14" w:name="_bookmark13"/>
+      <w:bookmarkEnd w:id="14"/>
       <w:r>
         <w:rPr>
           <w:b/>
@@ -4838,8 +4985,8 @@
           <w:sz w:val="24"/>
         </w:rPr>
       </w:pPr>
-      <w:bookmarkStart w:id="14" w:name="_bookmark14"/>
-      <w:bookmarkEnd w:id="14"/>
+      <w:bookmarkStart w:id="15" w:name="_bookmark14"/>
+      <w:bookmarkEnd w:id="15"/>
       <w:r>
         <w:rPr>
           <w:b/>
@@ -5367,8 +5514,8 @@
           <w:sz w:val="24"/>
         </w:rPr>
       </w:pPr>
-      <w:bookmarkStart w:id="15" w:name="_bookmark15"/>
-      <w:bookmarkEnd w:id="15"/>
+      <w:bookmarkStart w:id="16" w:name="_bookmark15"/>
+      <w:bookmarkEnd w:id="16"/>
       <w:r>
         <w:rPr>
           <w:b/>
@@ -5435,8 +5582,8 @@
           <w:sz w:val="24"/>
         </w:rPr>
       </w:pPr>
-      <w:bookmarkStart w:id="16" w:name="_bookmark16"/>
-      <w:bookmarkEnd w:id="16"/>
+      <w:bookmarkStart w:id="17" w:name="_bookmark16"/>
+      <w:bookmarkEnd w:id="17"/>
       <w:r>
         <w:rPr>
           <w:b/>
@@ -5495,8 +5642,6 @@
           <w:cols w:space="720"/>
         </w:sectPr>
       </w:pPr>
-      <w:bookmarkStart w:id="17" w:name="_GoBack"/>
-      <w:bookmarkEnd w:id="17"/>
     </w:p>
     <w:p>
       <w:pPr>
@@ -5636,7 +5781,7 @@
               </wp:inline>
             </w:drawing>
           </mc:Choice>
-          <mc:Fallback>
+          <mc:Fallback xmlns:mv="urn:schemas-microsoft-com:mac:vml" xmlns:mo="http://schemas.microsoft.com/office/mac/office/2008/main">
             <w:pict>
               <v:group w14:anchorId="1E8281ED" id="Group_x0020_2" o:spid="_x0000_s1026" style="width:434.95pt;height:2.2pt;mso-position-horizontal-relative:char;mso-position-vertical-relative:line" coordsize="8699,44" o:gfxdata="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">
                 <v:line id="Line_x0020_3" o:spid="_x0000_s1027" style="position:absolute;visibility:visible;mso-wrap-style:square" from="0,22" to="8699,22" o:connectortype="straight" o:gfxdata="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" strokecolor="#1f487c" strokeweight="2.16pt"/>
@@ -5914,7 +6059,7 @@
 </file>
 
 <file path=word/endnotes.xml><?xml version="1.0" encoding="utf-8"?>
-<w:endnotes xmlns:wpc="http://schemas.microsoft.com/office/word/2010/wordprocessingCanvas" xmlns:mo="http://schemas.microsoft.com/office/mac/office/2008/main" xmlns:mc="http://schemas.openxmlformats.org/markup-compatibility/2006" xmlns:mv="urn:schemas-microsoft-com:mac:vml" xmlns:o="urn:schemas-microsoft-com:office:office" xmlns:r="http://schemas.openxmlformats.org/officeDocument/2006/relationships" xmlns:m="http://schemas.openxmlformats.org/officeDocument/2006/math" xmlns:v="urn:schemas-microsoft-com:vml" xmlns:wp14="http://schemas.microsoft.com/office/word/2010/wordprocessingDrawing" xmlns:wp="http://schemas.openxmlformats.org/drawingml/2006/wordprocessingDrawing" xmlns:w10="urn:schemas-microsoft-com:office:word" xmlns:w="http://schemas.openxmlformats.org/wordprocessingml/2006/main" xmlns:w14="http://schemas.microsoft.com/office/word/2010/wordml" xmlns:w15="http://schemas.microsoft.com/office/word/2012/wordml" xmlns:wpg="http://schemas.microsoft.com/office/word/2010/wordprocessingGroup" xmlns:wpi="http://schemas.microsoft.com/office/word/2010/wordprocessingInk" xmlns:wne="http://schemas.microsoft.com/office/word/2006/wordml" xmlns:wps="http://schemas.microsoft.com/office/word/2010/wordprocessingShape" mc:Ignorable="w14 w15 wp14">
+<w:endnotes xmlns:wpc="http://schemas.microsoft.com/office/word/2010/wordprocessingCanvas" xmlns:cx="http://schemas.microsoft.com/office/drawing/2014/chartex" xmlns:mc="http://schemas.openxmlformats.org/markup-compatibility/2006" xmlns:o="urn:schemas-microsoft-com:office:office" xmlns:r="http://schemas.openxmlformats.org/officeDocument/2006/relationships" xmlns:m="http://schemas.openxmlformats.org/officeDocument/2006/math" xmlns:v="urn:schemas-microsoft-com:vml" xmlns:wp14="http://schemas.microsoft.com/office/word/2010/wordprocessingDrawing" xmlns:wp="http://schemas.openxmlformats.org/drawingml/2006/wordprocessingDrawing" xmlns:w10="urn:schemas-microsoft-com:office:word" xmlns:w="http://schemas.openxmlformats.org/wordprocessingml/2006/main" xmlns:w14="http://schemas.microsoft.com/office/word/2010/wordml" xmlns:w15="http://schemas.microsoft.com/office/word/2012/wordml" xmlns:w16se="http://schemas.microsoft.com/office/word/2015/wordml/symex" xmlns:wpg="http://schemas.microsoft.com/office/word/2010/wordprocessingGroup" xmlns:wpi="http://schemas.microsoft.com/office/word/2010/wordprocessingInk" xmlns:wne="http://schemas.microsoft.com/office/word/2006/wordml" xmlns:wps="http://schemas.microsoft.com/office/word/2010/wordprocessingShape" mc:Ignorable="w14 w15 w16se wp14">
   <w:endnote w:type="separator" w:id="-1">
     <w:p>
       <w:r>
@@ -5933,7 +6078,7 @@
 </file>
 
 <file path=word/footer1.xml><?xml version="1.0" encoding="utf-8"?>
-<w:ftr xmlns:wpc="http://schemas.microsoft.com/office/word/2010/wordprocessingCanvas" xmlns:mo="http://schemas.microsoft.com/office/mac/office/2008/main" xmlns:mc="http://schemas.openxmlformats.org/markup-compatibility/2006" xmlns:mv="urn:schemas-microsoft-com:mac:vml" xmlns:o="urn:schemas-microsoft-com:office:office" xmlns:r="http://schemas.openxmlformats.org/officeDocument/2006/relationships" xmlns:m="http://schemas.openxmlformats.org/officeDocument/2006/math" xmlns:v="urn:schemas-microsoft-com:vml" xmlns:wp14="http://schemas.microsoft.com/office/word/2010/wordprocessingDrawing" xmlns:wp="http://schemas.openxmlformats.org/drawingml/2006/wordprocessingDrawing" xmlns:w10="urn:schemas-microsoft-com:office:word" xmlns:w="http://schemas.openxmlformats.org/wordprocessingml/2006/main" xmlns:w14="http://schemas.microsoft.com/office/word/2010/wordml" xmlns:w15="http://schemas.microsoft.com/office/word/2012/wordml" xmlns:wpg="http://schemas.microsoft.com/office/word/2010/wordprocessingGroup" xmlns:wpi="http://schemas.microsoft.com/office/word/2010/wordprocessingInk" xmlns:wne="http://schemas.microsoft.com/office/word/2006/wordml" xmlns:wps="http://schemas.microsoft.com/office/word/2010/wordprocessingShape" mc:Ignorable="w14 w15 wp14">
+<w:ftr xmlns:wpc="http://schemas.microsoft.com/office/word/2010/wordprocessingCanvas" xmlns:cx="http://schemas.microsoft.com/office/drawing/2014/chartex" xmlns:mc="http://schemas.openxmlformats.org/markup-compatibility/2006" xmlns:o="urn:schemas-microsoft-com:office:office" xmlns:r="http://schemas.openxmlformats.org/officeDocument/2006/relationships" xmlns:m="http://schemas.openxmlformats.org/officeDocument/2006/math" xmlns:v="urn:schemas-microsoft-com:vml" xmlns:wp14="http://schemas.microsoft.com/office/word/2010/wordprocessingDrawing" xmlns:wp="http://schemas.openxmlformats.org/drawingml/2006/wordprocessingDrawing" xmlns:w10="urn:schemas-microsoft-com:office:word" xmlns:w="http://schemas.openxmlformats.org/wordprocessingml/2006/main" xmlns:w14="http://schemas.microsoft.com/office/word/2010/wordml" xmlns:w15="http://schemas.microsoft.com/office/word/2012/wordml" xmlns:w16se="http://schemas.microsoft.com/office/word/2015/wordml/symex" xmlns:wpg="http://schemas.microsoft.com/office/word/2010/wordprocessingGroup" xmlns:wpi="http://schemas.microsoft.com/office/word/2010/wordprocessingInk" xmlns:wne="http://schemas.microsoft.com/office/word/2006/wordml" xmlns:wps="http://schemas.microsoft.com/office/word/2010/wordprocessingShape" mc:Ignorable="w14 w15 w16se wp14">
   <w:p>
     <w:pPr>
       <w:pStyle w:val="Corpodetexto"/>
@@ -6159,7 +6304,7 @@
             </wp:anchor>
           </w:drawing>
         </mc:Choice>
-        <mc:Fallback>
+        <mc:Fallback xmlns:mv="urn:schemas-microsoft-com:mac:vml" xmlns:mo="http://schemas.microsoft.com/office/mac/office/2008/main">
           <w:pict>
             <v:group w14:anchorId="08E30FF0" id="Group_x0020_23" o:spid="_x0000_s1026" style="position:absolute;margin-left:90pt;margin-top:736.15pt;width:492.1pt;height:.5pt;z-index:-252368896;mso-position-horizontal-relative:page;mso-position-vertical-relative:page" coordorigin="1800,14724" coordsize="9842,10" o:gfxdata="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">
               <v:line id="Line_x0020_28" o:spid="_x0000_s1027" style="position:absolute;visibility:visible;mso-wrap-style:square" from="1800,14728" to="5737,14728" o:connectortype="straight" o:gfxdata="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" strokeweight="6095emu"/>
@@ -6268,7 +6413,7 @@
             </wp:anchor>
           </w:drawing>
         </mc:Choice>
-        <mc:Fallback>
+        <mc:Fallback xmlns:mv="urn:schemas-microsoft-com:mac:vml" xmlns:mo="http://schemas.microsoft.com/office/mac/office/2008/main">
           <w:pict>
             <v:shapetype w14:anchorId="729B4932" id="_x0000_t202" coordsize="21600,21600" o:spt="202" path="m0,0l0,21600,21600,21600,21600,0xe">
               <v:stroke joinstyle="miter"/>
@@ -6394,7 +6539,7 @@
                               <w:noProof/>
                               <w:sz w:val="16"/>
                             </w:rPr>
-                            <w:t>2</w:t>
+                            <w:t>5</w:t>
                           </w:r>
                           <w:r>
                             <w:fldChar w:fldCharType="end"/>
@@ -6425,7 +6570,11 @@
         </mc:Choice>
         <mc:Fallback>
           <w:pict>
-            <v:shape w14:anchorId="4A5408C3" id="Text_x0020_Box_x0020_21" o:spid="_x0000_s1029" type="#_x0000_t202" style="position:absolute;margin-left:510.5pt;margin-top:735.7pt;width:67.2pt;height:11.8pt;z-index:-252366848;visibility:visible;mso-wrap-style:square;mso-width-percent:0;mso-height-percent:0;mso-wrap-distance-left:9pt;mso-wrap-distance-top:0;mso-wrap-distance-right:9pt;mso-wrap-distance-bottom:0;mso-position-horizontal:absolute;mso-position-horizontal-relative:page;mso-position-vertical:absolute;mso-position-vertical-relative:page;mso-width-percent:0;mso-height-percent:0;mso-width-relative:page;mso-height-relative:page;v-text-anchor:top" o:gfxdata="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" filled="f" stroked="f">
+            <v:shapetype w14:anchorId="4A5408C3" id="_x0000_t202" coordsize="21600,21600" o:spt="202" path="m,l,21600r21600,l21600,xe">
+              <v:stroke joinstyle="miter"/>
+              <v:path gradientshapeok="t" o:connecttype="rect"/>
+            </v:shapetype>
+            <v:shape id="Text Box 21" o:spid="_x0000_s1029" type="#_x0000_t202" style="position:absolute;margin-left:510.5pt;margin-top:735.7pt;width:67.2pt;height:11.8pt;z-index:-252366848;visibility:visible;mso-wrap-style:square;mso-width-percent:0;mso-height-percent:0;mso-wrap-distance-left:9pt;mso-wrap-distance-top:0;mso-wrap-distance-right:9pt;mso-wrap-distance-bottom:0;mso-position-horizontal:absolute;mso-position-horizontal-relative:page;mso-position-vertical:absolute;mso-position-vertical-relative:page;mso-width-percent:0;mso-height-percent:0;mso-width-relative:page;mso-height-relative:page;v-text-anchor:top" o:gfxdata="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" filled="f" stroked="f">
               <v:textbox inset="0,0,0,0">
                 <w:txbxContent>
                   <w:p>
@@ -6459,7 +6608,7 @@
                         <w:noProof/>
                         <w:sz w:val="16"/>
                       </w:rPr>
-                      <w:t>13</w:t>
+                      <w:t>5</w:t>
                     </w:r>
                     <w:r>
                       <w:fldChar w:fldCharType="end"/>
@@ -6484,7 +6633,7 @@
 </file>
 
 <file path=word/footnotes.xml><?xml version="1.0" encoding="utf-8"?>
-<w:footnotes xmlns:wpc="http://schemas.microsoft.com/office/word/2010/wordprocessingCanvas" xmlns:mo="http://schemas.microsoft.com/office/mac/office/2008/main" xmlns:mc="http://schemas.openxmlformats.org/markup-compatibility/2006" xmlns:mv="urn:schemas-microsoft-com:mac:vml" xmlns:o="urn:schemas-microsoft-com:office:office" xmlns:r="http://schemas.openxmlformats.org/officeDocument/2006/relationships" xmlns:m="http://schemas.openxmlformats.org/officeDocument/2006/math" xmlns:v="urn:schemas-microsoft-com:vml" xmlns:wp14="http://schemas.microsoft.com/office/word/2010/wordprocessingDrawing" xmlns:wp="http://schemas.openxmlformats.org/drawingml/2006/wordprocessingDrawing" xmlns:w10="urn:schemas-microsoft-com:office:word" xmlns:w="http://schemas.openxmlformats.org/wordprocessingml/2006/main" xmlns:w14="http://schemas.microsoft.com/office/word/2010/wordml" xmlns:w15="http://schemas.microsoft.com/office/word/2012/wordml" xmlns:wpg="http://schemas.microsoft.com/office/word/2010/wordprocessingGroup" xmlns:wpi="http://schemas.microsoft.com/office/word/2010/wordprocessingInk" xmlns:wne="http://schemas.microsoft.com/office/word/2006/wordml" xmlns:wps="http://schemas.microsoft.com/office/word/2010/wordprocessingShape" mc:Ignorable="w14 w15 wp14">
+<w:footnotes xmlns:wpc="http://schemas.microsoft.com/office/word/2010/wordprocessingCanvas" xmlns:cx="http://schemas.microsoft.com/office/drawing/2014/chartex" xmlns:mc="http://schemas.openxmlformats.org/markup-compatibility/2006" xmlns:o="urn:schemas-microsoft-com:office:office" xmlns:r="http://schemas.openxmlformats.org/officeDocument/2006/relationships" xmlns:m="http://schemas.openxmlformats.org/officeDocument/2006/math" xmlns:v="urn:schemas-microsoft-com:vml" xmlns:wp14="http://schemas.microsoft.com/office/word/2010/wordprocessingDrawing" xmlns:wp="http://schemas.openxmlformats.org/drawingml/2006/wordprocessingDrawing" xmlns:w10="urn:schemas-microsoft-com:office:word" xmlns:w="http://schemas.openxmlformats.org/wordprocessingml/2006/main" xmlns:w14="http://schemas.microsoft.com/office/word/2010/wordml" xmlns:w15="http://schemas.microsoft.com/office/word/2012/wordml" xmlns:w16se="http://schemas.microsoft.com/office/word/2015/wordml/symex" xmlns:wpg="http://schemas.microsoft.com/office/word/2010/wordprocessingGroup" xmlns:wpi="http://schemas.microsoft.com/office/word/2010/wordprocessingInk" xmlns:wne="http://schemas.microsoft.com/office/word/2006/wordml" xmlns:wps="http://schemas.microsoft.com/office/word/2010/wordprocessingShape" mc:Ignorable="w14 w15 w16se wp14">
   <w:footnote w:type="separator" w:id="-1">
     <w:p>
       <w:r>
@@ -6503,7 +6652,7 @@
 </file>
 
 <file path=word/header1.xml><?xml version="1.0" encoding="utf-8"?>
-<w:hdr xmlns:wpc="http://schemas.microsoft.com/office/word/2010/wordprocessingCanvas" xmlns:mo="http://schemas.microsoft.com/office/mac/office/2008/main" xmlns:mc="http://schemas.openxmlformats.org/markup-compatibility/2006" xmlns:mv="urn:schemas-microsoft-com:mac:vml" xmlns:o="urn:schemas-microsoft-com:office:office" xmlns:r="http://schemas.openxmlformats.org/officeDocument/2006/relationships" xmlns:m="http://schemas.openxmlformats.org/officeDocument/2006/math" xmlns:v="urn:schemas-microsoft-com:vml" xmlns:wp14="http://schemas.microsoft.com/office/word/2010/wordprocessingDrawing" xmlns:wp="http://schemas.openxmlformats.org/drawingml/2006/wordprocessingDrawing" xmlns:w10="urn:schemas-microsoft-com:office:word" xmlns:w="http://schemas.openxmlformats.org/wordprocessingml/2006/main" xmlns:w14="http://schemas.microsoft.com/office/word/2010/wordml" xmlns:w15="http://schemas.microsoft.com/office/word/2012/wordml" xmlns:wpg="http://schemas.microsoft.com/office/word/2010/wordprocessingGroup" xmlns:wpi="http://schemas.microsoft.com/office/word/2010/wordprocessingInk" xmlns:wne="http://schemas.microsoft.com/office/word/2006/wordml" xmlns:wps="http://schemas.microsoft.com/office/word/2010/wordprocessingShape" mc:Ignorable="w14 w15 wp14">
+<w:hdr xmlns:wpc="http://schemas.microsoft.com/office/word/2010/wordprocessingCanvas" xmlns:cx="http://schemas.microsoft.com/office/drawing/2014/chartex" xmlns:mc="http://schemas.openxmlformats.org/markup-compatibility/2006" xmlns:o="urn:schemas-microsoft-com:office:office" xmlns:r="http://schemas.openxmlformats.org/officeDocument/2006/relationships" xmlns:m="http://schemas.openxmlformats.org/officeDocument/2006/math" xmlns:v="urn:schemas-microsoft-com:vml" xmlns:wp14="http://schemas.microsoft.com/office/word/2010/wordprocessingDrawing" xmlns:wp="http://schemas.openxmlformats.org/drawingml/2006/wordprocessingDrawing" xmlns:w10="urn:schemas-microsoft-com:office:word" xmlns:w="http://schemas.openxmlformats.org/wordprocessingml/2006/main" xmlns:w14="http://schemas.microsoft.com/office/word/2010/wordml" xmlns:w15="http://schemas.microsoft.com/office/word/2012/wordml" xmlns:w16se="http://schemas.microsoft.com/office/word/2015/wordml/symex" xmlns:wpg="http://schemas.microsoft.com/office/word/2010/wordprocessingGroup" xmlns:wpi="http://schemas.microsoft.com/office/word/2010/wordprocessingInk" xmlns:wne="http://schemas.microsoft.com/office/word/2006/wordml" xmlns:wps="http://schemas.microsoft.com/office/word/2010/wordprocessingShape" mc:Ignorable="w14 w15 w16se wp14">
   <w:p>
     <w:pPr>
       <w:pStyle w:val="Corpodetexto"/>
@@ -6634,7 +6783,7 @@
             </wp:anchor>
           </w:drawing>
         </mc:Choice>
-        <mc:Fallback>
+        <mc:Fallback xmlns:mv="urn:schemas-microsoft-com:mac:vml" xmlns:mo="http://schemas.microsoft.com/office/mac/office/2008/main">
           <w:pict>
             <v:shapetype w14:anchorId="115A9CC2" id="_x0000_t202" coordsize="21600,21600" o:spt="202" path="m0,0l0,21600,21600,21600,21600,0xe">
               <v:stroke joinstyle="miter"/>
@@ -6847,7 +6996,7 @@
             </wp:anchor>
           </w:drawing>
         </mc:Choice>
-        <mc:Fallback>
+        <mc:Fallback xmlns:mv="urn:schemas-microsoft-com:mac:vml" xmlns:mo="http://schemas.microsoft.com/office/mac/office/2008/main">
           <w:pict>
             <v:group w14:anchorId="7E3E339B" id="Group_x0020_31" o:spid="_x0000_s1026" style="position:absolute;margin-left:90pt;margin-top:45.7pt;width:432.1pt;height:.5pt;z-index:-252372992;mso-position-horizontal-relative:page;mso-position-vertical-relative:page" coordorigin="1800,914" coordsize="8642,10" o:gfxdata="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">
               <v:line id="Line_x0020_34" o:spid="_x0000_s1027" style="position:absolute;visibility:visible;mso-wrap-style:square" from="1800,919" to="6121,919" o:connectortype="straight" o:gfxdata="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" strokeweight=".48pt"/>
@@ -6954,7 +7103,7 @@
             </wp:anchor>
           </w:drawing>
         </mc:Choice>
-        <mc:Fallback>
+        <mc:Fallback xmlns:mv="urn:schemas-microsoft-com:mac:vml" xmlns:mo="http://schemas.microsoft.com/office/mac/office/2008/main">
           <w:pict>
             <v:shape w14:anchorId="153FF713" id="Text_x0020_Box_x0020_30" o:spid="_x0000_s1027" type="#_x0000_t202" style="position:absolute;margin-left:94.4pt;margin-top:45.25pt;width:104.45pt;height:11.8pt;z-index:-252371968;visibility:visible;mso-wrap-style:square;mso-width-percent:0;mso-height-percent:0;mso-wrap-distance-left:9pt;mso-wrap-distance-top:0;mso-wrap-distance-right:9pt;mso-wrap-distance-bottom:0;mso-position-horizontal:absolute;mso-position-horizontal-relative:page;mso-position-vertical:absolute;mso-position-vertical-relative:page;mso-width-percent:0;mso-height-percent:0;mso-width-relative:page;mso-height-relative:page;v-text-anchor:top" o:gfxdata="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" filled="f" stroked="f">
               <v:textbox inset="0,0,0,0">
@@ -6987,7 +7136,7 @@
 </file>
 
 <file path=word/header2.xml><?xml version="1.0" encoding="utf-8"?>
-<w:hdr xmlns:wpc="http://schemas.microsoft.com/office/word/2010/wordprocessingCanvas" xmlns:mo="http://schemas.microsoft.com/office/mac/office/2008/main" xmlns:mc="http://schemas.openxmlformats.org/markup-compatibility/2006" xmlns:mv="urn:schemas-microsoft-com:mac:vml" xmlns:o="urn:schemas-microsoft-com:office:office" xmlns:r="http://schemas.openxmlformats.org/officeDocument/2006/relationships" xmlns:m="http://schemas.openxmlformats.org/officeDocument/2006/math" xmlns:v="urn:schemas-microsoft-com:vml" xmlns:wp14="http://schemas.microsoft.com/office/word/2010/wordprocessingDrawing" xmlns:wp="http://schemas.openxmlformats.org/drawingml/2006/wordprocessingDrawing" xmlns:w10="urn:schemas-microsoft-com:office:word" xmlns:w="http://schemas.openxmlformats.org/wordprocessingml/2006/main" xmlns:w14="http://schemas.microsoft.com/office/word/2010/wordml" xmlns:w15="http://schemas.microsoft.com/office/word/2012/wordml" xmlns:wpg="http://schemas.microsoft.com/office/word/2010/wordprocessingGroup" xmlns:wpi="http://schemas.microsoft.com/office/word/2010/wordprocessingInk" xmlns:wne="http://schemas.microsoft.com/office/word/2006/wordml" xmlns:wps="http://schemas.microsoft.com/office/word/2010/wordprocessingShape" mc:Ignorable="w14 w15 wp14">
+<w:hdr xmlns:wpc="http://schemas.microsoft.com/office/word/2010/wordprocessingCanvas" xmlns:cx="http://schemas.microsoft.com/office/drawing/2014/chartex" xmlns:mc="http://schemas.openxmlformats.org/markup-compatibility/2006" xmlns:o="urn:schemas-microsoft-com:office:office" xmlns:r="http://schemas.openxmlformats.org/officeDocument/2006/relationships" xmlns:m="http://schemas.openxmlformats.org/officeDocument/2006/math" xmlns:v="urn:schemas-microsoft-com:vml" xmlns:wp14="http://schemas.microsoft.com/office/word/2010/wordprocessingDrawing" xmlns:wp="http://schemas.openxmlformats.org/drawingml/2006/wordprocessingDrawing" xmlns:w10="urn:schemas-microsoft-com:office:word" xmlns:w="http://schemas.openxmlformats.org/wordprocessingml/2006/main" xmlns:w14="http://schemas.microsoft.com/office/word/2010/wordml" xmlns:w15="http://schemas.microsoft.com/office/word/2012/wordml" xmlns:w16se="http://schemas.microsoft.com/office/word/2015/wordml/symex" xmlns:wpg="http://schemas.microsoft.com/office/word/2010/wordprocessingGroup" xmlns:wpi="http://schemas.microsoft.com/office/word/2010/wordprocessingInk" xmlns:wne="http://schemas.microsoft.com/office/word/2006/wordml" xmlns:wps="http://schemas.microsoft.com/office/word/2010/wordprocessingShape" mc:Ignorable="w14 w15 w16se wp14">
   <w:p>
     <w:pPr>
       <w:pStyle w:val="Corpodetexto"/>
@@ -7144,7 +7293,7 @@
             </wp:anchor>
           </w:drawing>
         </mc:Choice>
-        <mc:Fallback>
+        <mc:Fallback xmlns:mv="urn:schemas-microsoft-com:mac:vml" xmlns:mo="http://schemas.microsoft.com/office/mac/office/2008/main">
           <w:pict>
             <v:group w14:anchorId="393C8AB8" id="Group_x0020_17" o:spid="_x0000_s1026" style="position:absolute;margin-left:90pt;margin-top:45.7pt;width:432.1pt;height:.5pt;z-index:-252365824;mso-position-horizontal-relative:page;mso-position-vertical-relative:page" coordorigin="1800,914" coordsize="8642,10" o:gfxdata="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">
               <v:line id="Line_x0020_20" o:spid="_x0000_s1027" style="position:absolute;visibility:visible;mso-wrap-style:square" from="1800,919" to="6121,919" o:connectortype="straight" o:gfxdata="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" strokeweight=".48pt"/>
@@ -7251,7 +7400,7 @@
             </wp:anchor>
           </w:drawing>
         </mc:Choice>
-        <mc:Fallback>
+        <mc:Fallback xmlns:mv="urn:schemas-microsoft-com:mac:vml" xmlns:mo="http://schemas.microsoft.com/office/mac/office/2008/main">
           <w:pict>
             <v:shapetype w14:anchorId="153A3FAE" id="_x0000_t202" coordsize="21600,21600" o:spt="202" path="m0,0l0,21600,21600,21600,21600,0xe">
               <v:stroke joinstyle="miter"/>
@@ -7396,7 +7545,7 @@
             </wp:anchor>
           </w:drawing>
         </mc:Choice>
-        <mc:Fallback>
+        <mc:Fallback xmlns:mv="urn:schemas-microsoft-com:mac:vml" xmlns:mo="http://schemas.microsoft.com/office/mac/office/2008/main">
           <w:pict>
             <v:shape w14:anchorId="76A9B4EC" id="Text_x0020_Box_x0020_15" o:spid="_x0000_s1031" type="#_x0000_t202" style="position:absolute;margin-left:467.7pt;margin-top:45.25pt;width:50.1pt;height:11.8pt;z-index:-252363776;visibility:visible;mso-wrap-style:square;mso-width-percent:0;mso-height-percent:0;mso-wrap-distance-left:9pt;mso-wrap-distance-top:0;mso-wrap-distance-right:9pt;mso-wrap-distance-bottom:0;mso-position-horizontal:absolute;mso-position-horizontal-relative:page;mso-position-vertical:absolute;mso-position-vertical-relative:page;mso-width-percent:0;mso-height-percent:0;mso-width-relative:page;mso-height-relative:page;v-text-anchor:top" o:gfxdata="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" filled="f" stroked="f">
               <v:textbox inset="0,0,0,0">
@@ -7447,7 +7596,7 @@
 </file>
 
 <file path=word/header3.xml><?xml version="1.0" encoding="utf-8"?>
-<w:hdr xmlns:wpc="http://schemas.microsoft.com/office/word/2010/wordprocessingCanvas" xmlns:mo="http://schemas.microsoft.com/office/mac/office/2008/main" xmlns:mc="http://schemas.openxmlformats.org/markup-compatibility/2006" xmlns:mv="urn:schemas-microsoft-com:mac:vml" xmlns:o="urn:schemas-microsoft-com:office:office" xmlns:r="http://schemas.openxmlformats.org/officeDocument/2006/relationships" xmlns:m="http://schemas.openxmlformats.org/officeDocument/2006/math" xmlns:v="urn:schemas-microsoft-com:vml" xmlns:wp14="http://schemas.microsoft.com/office/word/2010/wordprocessingDrawing" xmlns:wp="http://schemas.openxmlformats.org/drawingml/2006/wordprocessingDrawing" xmlns:w10="urn:schemas-microsoft-com:office:word" xmlns:w="http://schemas.openxmlformats.org/wordprocessingml/2006/main" xmlns:w14="http://schemas.microsoft.com/office/word/2010/wordml" xmlns:w15="http://schemas.microsoft.com/office/word/2012/wordml" xmlns:wpg="http://schemas.microsoft.com/office/word/2010/wordprocessingGroup" xmlns:wpi="http://schemas.microsoft.com/office/word/2010/wordprocessingInk" xmlns:wne="http://schemas.microsoft.com/office/word/2006/wordml" xmlns:wps="http://schemas.microsoft.com/office/word/2010/wordprocessingShape" mc:Ignorable="w14 w15 wp14">
+<w:hdr xmlns:wpc="http://schemas.microsoft.com/office/word/2010/wordprocessingCanvas" xmlns:cx="http://schemas.microsoft.com/office/drawing/2014/chartex" xmlns:mc="http://schemas.openxmlformats.org/markup-compatibility/2006" xmlns:o="urn:schemas-microsoft-com:office:office" xmlns:r="http://schemas.openxmlformats.org/officeDocument/2006/relationships" xmlns:m="http://schemas.openxmlformats.org/officeDocument/2006/math" xmlns:v="urn:schemas-microsoft-com:vml" xmlns:wp14="http://schemas.microsoft.com/office/word/2010/wordprocessingDrawing" xmlns:wp="http://schemas.openxmlformats.org/drawingml/2006/wordprocessingDrawing" xmlns:w10="urn:schemas-microsoft-com:office:word" xmlns:w="http://schemas.openxmlformats.org/wordprocessingml/2006/main" xmlns:w14="http://schemas.microsoft.com/office/word/2010/wordml" xmlns:w15="http://schemas.microsoft.com/office/word/2012/wordml" xmlns:w16se="http://schemas.microsoft.com/office/word/2015/wordml/symex" xmlns:wpg="http://schemas.microsoft.com/office/word/2010/wordprocessingGroup" xmlns:wpi="http://schemas.microsoft.com/office/word/2010/wordprocessingInk" xmlns:wne="http://schemas.microsoft.com/office/word/2006/wordml" xmlns:wps="http://schemas.microsoft.com/office/word/2010/wordprocessingShape" mc:Ignorable="w14 w15 w16se wp14">
   <w:p>
     <w:pPr>
       <w:pStyle w:val="Corpodetexto"/>
@@ -7604,7 +7753,7 @@
             </wp:anchor>
           </w:drawing>
         </mc:Choice>
-        <mc:Fallback>
+        <mc:Fallback xmlns:mv="urn:schemas-microsoft-com:mac:vml" xmlns:mo="http://schemas.microsoft.com/office/mac/office/2008/main">
           <w:pict>
             <v:group w14:anchorId="42D8B6BB" id="Group_x0020_11" o:spid="_x0000_s1026" style="position:absolute;margin-left:90pt;margin-top:45.7pt;width:432.1pt;height:.5pt;z-index:-252362752;mso-position-horizontal-relative:page;mso-position-vertical-relative:page" coordorigin="1800,914" coordsize="8642,10" o:gfxdata="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">
               <v:line id="Line_x0020_14" o:spid="_x0000_s1027" style="position:absolute;visibility:visible;mso-wrap-style:square" from="1800,919" to="6121,919" o:connectortype="straight" o:gfxdata="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" strokeweight=".48pt"/>
@@ -7711,7 +7860,7 @@
             </wp:anchor>
           </w:drawing>
         </mc:Choice>
-        <mc:Fallback>
+        <mc:Fallback xmlns:mv="urn:schemas-microsoft-com:mac:vml" xmlns:mo="http://schemas.microsoft.com/office/mac/office/2008/main">
           <w:pict>
             <v:shapetype w14:anchorId="6AE3C3A9" id="_x0000_t202" coordsize="21600,21600" o:spt="202" path="m0,0l0,21600,21600,21600,21600,0xe">
               <v:stroke joinstyle="miter"/>
@@ -7838,7 +7987,7 @@
             </wp:anchor>
           </w:drawing>
         </mc:Choice>
-        <mc:Fallback>
+        <mc:Fallback xmlns:mv="urn:schemas-microsoft-com:mac:vml" xmlns:mo="http://schemas.microsoft.com/office/mac/office/2008/main">
           <w:pict>
             <v:shape w14:anchorId="3ED60A74" id="Text_x0020_Box_x0020_9" o:spid="_x0000_s1033" type="#_x0000_t202" style="position:absolute;margin-left:467.7pt;margin-top:45.25pt;width:50.1pt;height:11.8pt;z-index:-252360704;visibility:visible;mso-wrap-style:square;mso-width-percent:0;mso-height-percent:0;mso-wrap-distance-left:9pt;mso-wrap-distance-top:0;mso-wrap-distance-right:9pt;mso-wrap-distance-bottom:0;mso-position-horizontal:absolute;mso-position-horizontal-relative:page;mso-position-vertical:absolute;mso-position-vertical-relative:page;mso-width-percent:0;mso-height-percent:0;mso-width-relative:page;mso-height-relative:page;v-text-anchor:top" o:gfxdata="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" filled="f" stroked="f">
               <v:textbox inset="0,0,0,0">
@@ -7871,7 +8020,7 @@
 </file>
 
 <file path=word/header4.xml><?xml version="1.0" encoding="utf-8"?>
-<w:hdr xmlns:wpc="http://schemas.microsoft.com/office/word/2010/wordprocessingCanvas" xmlns:mo="http://schemas.microsoft.com/office/mac/office/2008/main" xmlns:mc="http://schemas.openxmlformats.org/markup-compatibility/2006" xmlns:mv="urn:schemas-microsoft-com:mac:vml" xmlns:o="urn:schemas-microsoft-com:office:office" xmlns:r="http://schemas.openxmlformats.org/officeDocument/2006/relationships" xmlns:m="http://schemas.openxmlformats.org/officeDocument/2006/math" xmlns:v="urn:schemas-microsoft-com:vml" xmlns:wp14="http://schemas.microsoft.com/office/word/2010/wordprocessingDrawing" xmlns:wp="http://schemas.openxmlformats.org/drawingml/2006/wordprocessingDrawing" xmlns:w10="urn:schemas-microsoft-com:office:word" xmlns:w="http://schemas.openxmlformats.org/wordprocessingml/2006/main" xmlns:w14="http://schemas.microsoft.com/office/word/2010/wordml" xmlns:w15="http://schemas.microsoft.com/office/word/2012/wordml" xmlns:wpg="http://schemas.microsoft.com/office/word/2010/wordprocessingGroup" xmlns:wpi="http://schemas.microsoft.com/office/word/2010/wordprocessingInk" xmlns:wne="http://schemas.microsoft.com/office/word/2006/wordml" xmlns:wps="http://schemas.microsoft.com/office/word/2010/wordprocessingShape" mc:Ignorable="w14 w15 wp14">
+<w:hdr xmlns:wpc="http://schemas.microsoft.com/office/word/2010/wordprocessingCanvas" xmlns:cx="http://schemas.microsoft.com/office/drawing/2014/chartex" xmlns:mc="http://schemas.openxmlformats.org/markup-compatibility/2006" xmlns:o="urn:schemas-microsoft-com:office:office" xmlns:r="http://schemas.openxmlformats.org/officeDocument/2006/relationships" xmlns:m="http://schemas.openxmlformats.org/officeDocument/2006/math" xmlns:v="urn:schemas-microsoft-com:vml" xmlns:wp14="http://schemas.microsoft.com/office/word/2010/wordprocessingDrawing" xmlns:wp="http://schemas.openxmlformats.org/drawingml/2006/wordprocessingDrawing" xmlns:w10="urn:schemas-microsoft-com:office:word" xmlns:w="http://schemas.openxmlformats.org/wordprocessingml/2006/main" xmlns:w14="http://schemas.microsoft.com/office/word/2010/wordml" xmlns:w15="http://schemas.microsoft.com/office/word/2012/wordml" xmlns:w16se="http://schemas.microsoft.com/office/word/2015/wordml/symex" xmlns:wpg="http://schemas.microsoft.com/office/word/2010/wordprocessingGroup" xmlns:wpi="http://schemas.microsoft.com/office/word/2010/wordprocessingInk" xmlns:wne="http://schemas.microsoft.com/office/word/2006/wordml" xmlns:wps="http://schemas.microsoft.com/office/word/2010/wordprocessingShape" mc:Ignorable="w14 w15 w16se wp14">
   <w:p>
     <w:pPr>
       <w:pStyle w:val="Corpodetexto"/>
@@ -8028,7 +8177,7 @@
             </wp:anchor>
           </w:drawing>
         </mc:Choice>
-        <mc:Fallback>
+        <mc:Fallback xmlns:mv="urn:schemas-microsoft-com:mac:vml" xmlns:mo="http://schemas.microsoft.com/office/mac/office/2008/main">
           <w:pict>
             <v:group w14:anchorId="7D7BB678" id="Group_x0020_5" o:spid="_x0000_s1026" style="position:absolute;margin-left:90pt;margin-top:45.7pt;width:432.1pt;height:.5pt;z-index:-252359680;mso-position-horizontal-relative:page;mso-position-vertical-relative:page" coordorigin="1800,914" coordsize="8642,10" o:gfxdata="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">
               <v:line id="Line_x0020_8" o:spid="_x0000_s1027" style="position:absolute;visibility:visible;mso-wrap-style:square" from="1800,919" to="6121,919" o:connectortype="straight" o:gfxdata="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" strokeweight=".48pt"/>
@@ -8108,7 +8257,7 @@
             </wp:anchor>
           </w:drawing>
         </mc:Choice>
-        <mc:Fallback>
+        <mc:Fallback xmlns:mv="urn:schemas-microsoft-com:mac:vml" xmlns:mo="http://schemas.microsoft.com/office/mac/office/2008/main">
           <w:pict>
             <v:line w14:anchorId="3182681E" id="Line_x0020_4" o:spid="_x0000_s1026" style="position:absolute;z-index:-252358656;visibility:visible;mso-wrap-style:square;mso-width-percent:0;mso-height-percent:0;mso-wrap-distance-left:9pt;mso-wrap-distance-top:0;mso-wrap-distance-right:9pt;mso-wrap-distance-bottom:0;mso-position-horizontal:absolute;mso-position-horizontal-relative:page;mso-position-vertical:absolute;mso-position-vertical-relative:page;mso-width-percent:0;mso-height-percent:0;mso-width-relative:page;mso-height-relative:page" from="88.55pt,93.6pt" to="523.5pt,93.6pt" o:gfxdata="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" strokecolor="#1f487c" strokeweight="2.16pt">
               <w10:wrap anchorx="page" anchory="page"/>
@@ -8212,7 +8361,7 @@
             </wp:anchor>
           </w:drawing>
         </mc:Choice>
-        <mc:Fallback>
+        <mc:Fallback xmlns:mv="urn:schemas-microsoft-com:mac:vml" xmlns:mo="http://schemas.microsoft.com/office/mac/office/2008/main">
           <w:pict>
             <v:shapetype w14:anchorId="7F690561" id="_x0000_t202" coordsize="21600,21600" o:spt="202" path="m0,0l0,21600,21600,21600,21600,0xe">
               <v:stroke joinstyle="miter"/>
@@ -8345,7 +8494,7 @@
             </wp:anchor>
           </w:drawing>
         </mc:Choice>
-        <mc:Fallback>
+        <mc:Fallback xmlns:mv="urn:schemas-microsoft-com:mac:vml" xmlns:mo="http://schemas.microsoft.com/office/mac/office/2008/main">
           <w:pict>
             <v:shape w14:anchorId="7B005BB6" id="Text_x0020_Box_x0020_2" o:spid="_x0000_s1035" type="#_x0000_t202" style="position:absolute;margin-left:467.7pt;margin-top:45.25pt;width:50.1pt;height:11.8pt;z-index:-252356608;visibility:visible;mso-wrap-style:square;mso-width-percent:0;mso-height-percent:0;mso-wrap-distance-left:9pt;mso-wrap-distance-top:0;mso-wrap-distance-right:9pt;mso-wrap-distance-bottom:0;mso-position-horizontal:absolute;mso-position-horizontal-relative:page;mso-position-vertical:absolute;mso-position-vertical-relative:page;mso-width-percent:0;mso-height-percent:0;mso-width-relative:page;mso-height-relative:page;v-text-anchor:top" o:gfxdata="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" filled="f" stroked="f">
               <v:textbox inset="0,0,0,0">
@@ -8494,7 +8643,7 @@
             </wp:anchor>
           </w:drawing>
         </mc:Choice>
-        <mc:Fallback>
+        <mc:Fallback xmlns:mv="urn:schemas-microsoft-com:mac:vml" xmlns:mo="http://schemas.microsoft.com/office/mac/office/2008/main">
           <w:pict>
             <v:shape w14:anchorId="57CB5086" id="Text_x0020_Box_x0020_1" o:spid="_x0000_s1036" type="#_x0000_t202" style="position:absolute;margin-left:89pt;margin-top:71.15pt;width:118.2pt;height:21.4pt;z-index:-252355584;visibility:visible;mso-wrap-style:square;mso-width-percent:0;mso-height-percent:0;mso-wrap-distance-left:9pt;mso-wrap-distance-top:0;mso-wrap-distance-right:9pt;mso-wrap-distance-bottom:0;mso-position-horizontal:absolute;mso-position-horizontal-relative:page;mso-position-vertical:absolute;mso-position-vertical-relative:page;mso-width-percent:0;mso-height-percent:0;mso-width-relative:page;mso-height-relative:page;v-text-anchor:top" o:gfxdata="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" filled="f" stroked="f">
               <v:textbox inset="0,0,0,0">
@@ -8547,8 +8696,8 @@
 </file>
 
 <file path=word/numbering.xml><?xml version="1.0" encoding="utf-8"?>
-<w:numbering xmlns:wpc="http://schemas.microsoft.com/office/word/2010/wordprocessingCanvas" xmlns:mo="http://schemas.microsoft.com/office/mac/office/2008/main" xmlns:mc="http://schemas.openxmlformats.org/markup-compatibility/2006" xmlns:mv="urn:schemas-microsoft-com:mac:vml" xmlns:o="urn:schemas-microsoft-com:office:office" xmlns:r="http://schemas.openxmlformats.org/officeDocument/2006/relationships" xmlns:m="http://schemas.openxmlformats.org/officeDocument/2006/math" xmlns:v="urn:schemas-microsoft-com:vml" xmlns:wp14="http://schemas.microsoft.com/office/word/2010/wordprocessingDrawing" xmlns:wp="http://schemas.openxmlformats.org/drawingml/2006/wordprocessingDrawing" xmlns:w10="urn:schemas-microsoft-com:office:word" xmlns:w="http://schemas.openxmlformats.org/wordprocessingml/2006/main" xmlns:w14="http://schemas.microsoft.com/office/word/2010/wordml" xmlns:w15="http://schemas.microsoft.com/office/word/2012/wordml" xmlns:wpg="http://schemas.microsoft.com/office/word/2010/wordprocessingGroup" xmlns:wpi="http://schemas.microsoft.com/office/word/2010/wordprocessingInk" xmlns:wne="http://schemas.microsoft.com/office/word/2006/wordml" xmlns:wps="http://schemas.microsoft.com/office/word/2010/wordprocessingShape" mc:Ignorable="w14 w15 wp14">
-  <w:abstractNum w:abstractNumId="0">
+<w:numbering xmlns:wpc="http://schemas.microsoft.com/office/word/2010/wordprocessingCanvas" xmlns:cx="http://schemas.microsoft.com/office/drawing/2014/chartex" xmlns:mc="http://schemas.openxmlformats.org/markup-compatibility/2006" xmlns:o="urn:schemas-microsoft-com:office:office" xmlns:r="http://schemas.openxmlformats.org/officeDocument/2006/relationships" xmlns:m="http://schemas.openxmlformats.org/officeDocument/2006/math" xmlns:v="urn:schemas-microsoft-com:vml" xmlns:wp14="http://schemas.microsoft.com/office/word/2010/wordprocessingDrawing" xmlns:wp="http://schemas.openxmlformats.org/drawingml/2006/wordprocessingDrawing" xmlns:w10="urn:schemas-microsoft-com:office:word" xmlns:w="http://schemas.openxmlformats.org/wordprocessingml/2006/main" xmlns:w14="http://schemas.microsoft.com/office/word/2010/wordml" xmlns:w15="http://schemas.microsoft.com/office/word/2012/wordml" xmlns:w16se="http://schemas.microsoft.com/office/word/2015/wordml/symex" xmlns:wpg="http://schemas.microsoft.com/office/word/2010/wordprocessingGroup" xmlns:wpi="http://schemas.microsoft.com/office/word/2010/wordprocessingInk" xmlns:wne="http://schemas.microsoft.com/office/word/2006/wordml" xmlns:wps="http://schemas.microsoft.com/office/word/2010/wordprocessingShape" mc:Ignorable="w14 w15 w16se wp14">
+  <w:abstractNum w:abstractNumId="0" w15:restartNumberingAfterBreak="0">
     <w:nsid w:val="597653F3"/>
     <w:multiLevelType w:val="multilevel"/>
     <w:tmpl w:val="96DE5972"/>
@@ -8676,7 +8825,7 @@
       </w:rPr>
     </w:lvl>
   </w:abstractNum>
-  <w:abstractNum w:abstractNumId="1">
+  <w:abstractNum w:abstractNumId="1" w15:restartNumberingAfterBreak="0">
     <w:nsid w:val="68A7279A"/>
     <w:multiLevelType w:val="multilevel"/>
     <w:tmpl w:val="C64E33D8"/>
@@ -8818,7 +8967,7 @@
 </file>
 
 <file path=word/styles.xml><?xml version="1.0" encoding="utf-8"?>
-<w:styles xmlns:mc="http://schemas.openxmlformats.org/markup-compatibility/2006" xmlns:r="http://schemas.openxmlformats.org/officeDocument/2006/relationships" xmlns:w="http://schemas.openxmlformats.org/wordprocessingml/2006/main" xmlns:w14="http://schemas.microsoft.com/office/word/2010/wordml" xmlns:w15="http://schemas.microsoft.com/office/word/2012/wordml" mc:Ignorable="w14 w15">
+<w:styles xmlns:mc="http://schemas.openxmlformats.org/markup-compatibility/2006" xmlns:r="http://schemas.openxmlformats.org/officeDocument/2006/relationships" xmlns:w="http://schemas.openxmlformats.org/wordprocessingml/2006/main" xmlns:w14="http://schemas.microsoft.com/office/word/2010/wordml" xmlns:w15="http://schemas.microsoft.com/office/word/2012/wordml" xmlns:w16se="http://schemas.microsoft.com/office/word/2015/wordml/symex" mc:Ignorable="w14 w15 w16se">
   <w:docDefaults>
     <w:rPrDefault>
       <w:rPr>
@@ -8836,7 +8985,7 @@
       </w:pPr>
     </w:pPrDefault>
   </w:docDefaults>
-  <w:latentStyles w:defLockedState="0" w:defUIPriority="99" w:defSemiHidden="0" w:defUnhideWhenUsed="0" w:defQFormat="0" w:count="380">
+  <w:latentStyles w:defLockedState="0" w:defUIPriority="99" w:defSemiHidden="0" w:defUnhideWhenUsed="0" w:defQFormat="0" w:count="371">
     <w:lsdException w:name="Normal" w:uiPriority="0" w:qFormat="1"/>
     <w:lsdException w:name="heading 1" w:uiPriority="9" w:qFormat="1"/>
     <w:lsdException w:name="heading 2" w:semiHidden="1" w:uiPriority="9" w:unhideWhenUsed="1" w:qFormat="1"/>
@@ -8993,15 +9142,6 @@
     <w:lsdException w:name="Balloon Text" w:semiHidden="1" w:unhideWhenUsed="1"/>
     <w:lsdException w:name="Table Grid" w:uiPriority="39"/>
     <w:lsdException w:name="Table Theme" w:semiHidden="1" w:unhideWhenUsed="1"/>
-    <w:lsdException w:name="Note Level 1" w:semiHidden="1" w:unhideWhenUsed="1"/>
-    <w:lsdException w:name="Note Level 2" w:semiHidden="1" w:unhideWhenUsed="1"/>
-    <w:lsdException w:name="Note Level 3" w:semiHidden="1" w:unhideWhenUsed="1"/>
-    <w:lsdException w:name="Note Level 4" w:semiHidden="1" w:unhideWhenUsed="1"/>
-    <w:lsdException w:name="Note Level 5" w:semiHidden="1" w:unhideWhenUsed="1"/>
-    <w:lsdException w:name="Note Level 6" w:semiHidden="1" w:unhideWhenUsed="1"/>
-    <w:lsdException w:name="Note Level 7" w:semiHidden="1" w:unhideWhenUsed="1"/>
-    <w:lsdException w:name="Note Level 8" w:semiHidden="1" w:unhideWhenUsed="1"/>
-    <w:lsdException w:name="Note Level 9" w:semiHidden="1" w:unhideWhenUsed="1"/>
     <w:lsdException w:name="Placeholder Text" w:semiHidden="1"/>
     <w:lsdException w:name="No Spacing" w:uiPriority="1" w:qFormat="1"/>
     <w:lsdException w:name="Light Shading" w:uiPriority="60"/>

</xml_diff>

<commit_message>
Adiciona descricao e formatacao de requisitos
</commit_message>
<xml_diff>
--- a/documentacao/Modelo-Documento-Requisitos.docx
+++ b/documentacao/Modelo-Documento-Requisitos.docx
@@ -2127,7 +2127,7 @@
               </wp:inline>
             </w:drawing>
           </mc:Choice>
-          <mc:Fallback xmlns:mv="urn:schemas-microsoft-com:mac:vml" xmlns:mo="http://schemas.microsoft.com/office/mac/office/2008/main">
+          <mc:Fallback xmlns:mo="http://schemas.microsoft.com/office/mac/office/2008/main" xmlns:mv="urn:schemas-microsoft-com:mac:vml">
             <w:pict>
               <v:group w14:anchorId="039C3E64" id="Group_x0020_10" o:spid="_x0000_s1026" style="width:434.95pt;height:2.2pt;mso-position-horizontal-relative:char;mso-position-vertical-relative:line" coordsize="8699,44" o:gfxdata="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">
                 <v:line id="Line_x0020_11" o:spid="_x0000_s1027" style="position:absolute;visibility:visible;mso-wrap-style:square" from="0,22" to="8699,22" o:connectortype="straight" o:gfxdata="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" strokecolor="#1f487c" strokeweight="2.16pt"/>
@@ -2408,7 +2408,7 @@
               </wp:inline>
             </w:drawing>
           </mc:Choice>
-          <mc:Fallback xmlns:mv="urn:schemas-microsoft-com:mac:vml" xmlns:mo="http://schemas.microsoft.com/office/mac/office/2008/main">
+          <mc:Fallback xmlns:mo="http://schemas.microsoft.com/office/mac/office/2008/main" xmlns:mv="urn:schemas-microsoft-com:mac:vml">
             <w:pict>
               <v:group w14:anchorId="1E75BFC5" id="Group_x0020_8" o:spid="_x0000_s1026" style="width:434.95pt;height:2.2pt;mso-position-horizontal-relative:char;mso-position-vertical-relative:line" coordsize="8699,44" o:gfxdata="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">
                 <v:line id="Line_x0020_9" o:spid="_x0000_s1027" style="position:absolute;visibility:visible;mso-wrap-style:square" from="0,22" to="8699,22" o:connectortype="straight" o:gfxdata="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" strokecolor="#1f487c" strokeweight="2.16pt"/>
@@ -2453,19 +2453,7 @@
         <w:rPr>
           <w:sz w:val="19"/>
         </w:rPr>
-        <w:t xml:space="preserve">Este documento contém a especificação de requisitos para </w:t>
-      </w:r>
-      <w:r>
-        <w:rPr>
-          <w:sz w:val="19"/>
-        </w:rPr>
-        <w:t xml:space="preserve">a API, </w:t>
-      </w:r>
-      <w:r>
-        <w:rPr>
-          <w:sz w:val="19"/>
-        </w:rPr>
-        <w:t>o aplicativo mobile e front-end que divulgará os pacotes de viagens da agência CodeTur. Com o aplicativo em mãos, o cliente terá condições de divulgar a todos os interessados as informações sobre os seus pacotes de viagens.</w:t>
+        <w:t>Este documento contém a especificação de requisitos para a API, o aplicativo mobile e front-end que divulgará os pacotes de viagens da agência CodeTur. Com o aplicativo em mãos, o cliente terá condições de divulgar a todos os interessados as informações sobre os seus pacotes de viagens.</w:t>
       </w:r>
     </w:p>
     <w:p>
@@ -2547,8 +2535,6 @@
         </w:rPr>
         <w:t>Atualmente o cliente oferece e divulga os pacotes de viagens através de panfletos que além de ter o alcance reduzido, gera custos de impressão e distribuição.</w:t>
       </w:r>
-      <w:bookmarkStart w:id="5" w:name="_GoBack"/>
-      <w:bookmarkEnd w:id="5"/>
     </w:p>
     <w:p>
       <w:pPr>
@@ -2571,8 +2557,8 @@
           <w:tab w:val="left" w:pos="1000"/>
         </w:tabs>
       </w:pPr>
-      <w:bookmarkStart w:id="6" w:name="_bookmark5"/>
-      <w:bookmarkEnd w:id="6"/>
+      <w:bookmarkStart w:id="5" w:name="_bookmark5"/>
+      <w:bookmarkEnd w:id="5"/>
       <w:r>
         <w:rPr>
           <w:color w:val="003366"/>
@@ -2719,11 +2705,16 @@
             <w:pPr>
               <w:pStyle w:val="TableParagraph"/>
               <w:spacing w:before="65"/>
-              <w:jc w:val="center"/>
-              <w:rPr>
-                <w:sz w:val="20"/>
-              </w:rPr>
-            </w:pPr>
+              <w:rPr>
+                <w:sz w:val="20"/>
+              </w:rPr>
+            </w:pPr>
+            <w:r>
+              <w:rPr>
+                <w:sz w:val="20"/>
+              </w:rPr>
+              <w:t>1</w:t>
+            </w:r>
           </w:p>
         </w:tc>
         <w:tc>
@@ -2735,11 +2726,16 @@
             <w:pPr>
               <w:pStyle w:val="TableParagraph"/>
               <w:spacing w:before="65"/>
-              <w:jc w:val="center"/>
-              <w:rPr>
-                <w:sz w:val="20"/>
-              </w:rPr>
-            </w:pPr>
+              <w:rPr>
+                <w:sz w:val="20"/>
+              </w:rPr>
+            </w:pPr>
+            <w:r>
+              <w:rPr>
+                <w:sz w:val="20"/>
+              </w:rPr>
+              <w:t>App</w:t>
+            </w:r>
           </w:p>
         </w:tc>
         <w:tc>
@@ -2752,11 +2748,16 @@
               <w:pStyle w:val="TableParagraph"/>
               <w:spacing w:before="65"/>
               <w:ind w:right="97"/>
-              <w:jc w:val="center"/>
-              <w:rPr>
-                <w:sz w:val="20"/>
-              </w:rPr>
-            </w:pPr>
+              <w:rPr>
+                <w:sz w:val="20"/>
+              </w:rPr>
+            </w:pPr>
+            <w:r>
+              <w:rPr>
+                <w:sz w:val="20"/>
+              </w:rPr>
+              <w:t>Será desenvolvido um aplicativo mobile</w:t>
+            </w:r>
           </w:p>
         </w:tc>
       </w:tr>
@@ -2772,11 +2773,16 @@
           <w:p>
             <w:pPr>
               <w:pStyle w:val="TableParagraph"/>
-              <w:jc w:val="center"/>
-              <w:rPr>
-                <w:sz w:val="20"/>
-              </w:rPr>
-            </w:pPr>
+              <w:rPr>
+                <w:sz w:val="20"/>
+              </w:rPr>
+            </w:pPr>
+            <w:r>
+              <w:rPr>
+                <w:sz w:val="20"/>
+              </w:rPr>
+              <w:t>2</w:t>
+            </w:r>
           </w:p>
         </w:tc>
         <w:tc>
@@ -2787,11 +2793,16 @@
           <w:p>
             <w:pPr>
               <w:pStyle w:val="TableParagraph"/>
-              <w:jc w:val="center"/>
-              <w:rPr>
-                <w:sz w:val="20"/>
-              </w:rPr>
-            </w:pPr>
+              <w:rPr>
+                <w:sz w:val="20"/>
+              </w:rPr>
+            </w:pPr>
+            <w:r>
+              <w:rPr>
+                <w:sz w:val="20"/>
+              </w:rPr>
+              <w:t>API</w:t>
+            </w:r>
           </w:p>
         </w:tc>
         <w:tc>
@@ -2803,11 +2814,16 @@
             <w:pPr>
               <w:pStyle w:val="TableParagraph"/>
               <w:ind w:right="100"/>
-              <w:jc w:val="center"/>
-              <w:rPr>
-                <w:sz w:val="20"/>
-              </w:rPr>
-            </w:pPr>
+              <w:rPr>
+                <w:sz w:val="20"/>
+              </w:rPr>
+            </w:pPr>
+            <w:r>
+              <w:rPr>
+                <w:sz w:val="20"/>
+              </w:rPr>
+              <w:t>Será desenvolvida uma API para a integração do Front-End com o App</w:t>
+            </w:r>
           </w:p>
         </w:tc>
       </w:tr>
@@ -2823,11 +2839,16 @@
           <w:p>
             <w:pPr>
               <w:pStyle w:val="TableParagraph"/>
-              <w:jc w:val="center"/>
-              <w:rPr>
-                <w:sz w:val="20"/>
-              </w:rPr>
-            </w:pPr>
+              <w:rPr>
+                <w:sz w:val="20"/>
+              </w:rPr>
+            </w:pPr>
+            <w:r>
+              <w:rPr>
+                <w:sz w:val="20"/>
+              </w:rPr>
+              <w:t>3</w:t>
+            </w:r>
           </w:p>
         </w:tc>
         <w:tc>
@@ -2838,11 +2859,16 @@
           <w:p>
             <w:pPr>
               <w:pStyle w:val="TableParagraph"/>
-              <w:jc w:val="center"/>
-              <w:rPr>
-                <w:sz w:val="20"/>
-              </w:rPr>
-            </w:pPr>
+              <w:rPr>
+                <w:sz w:val="20"/>
+              </w:rPr>
+            </w:pPr>
+            <w:r>
+              <w:rPr>
+                <w:sz w:val="20"/>
+              </w:rPr>
+              <w:t>Web</w:t>
+            </w:r>
           </w:p>
         </w:tc>
         <w:tc>
@@ -2854,11 +2880,22 @@
             <w:pPr>
               <w:pStyle w:val="TableParagraph"/>
               <w:ind w:right="97"/>
-              <w:jc w:val="center"/>
-              <w:rPr>
-                <w:sz w:val="20"/>
-              </w:rPr>
-            </w:pPr>
+              <w:rPr>
+                <w:sz w:val="20"/>
+              </w:rPr>
+            </w:pPr>
+            <w:r>
+              <w:rPr>
+                <w:sz w:val="20"/>
+              </w:rPr>
+              <w:t>Será desenvolvido um sistema Web para gerenciar o aplicativo que possibil</w:t>
+            </w:r>
+            <w:r>
+              <w:rPr>
+                <w:sz w:val="20"/>
+              </w:rPr>
+              <w:t>ite o gerenciamento de pacotes.</w:t>
+            </w:r>
           </w:p>
         </w:tc>
       </w:tr>
@@ -2901,14 +2938,143 @@
         </w:tabs>
         <w:spacing w:before="100"/>
       </w:pPr>
-      <w:bookmarkStart w:id="7" w:name="_bookmark6"/>
-      <w:bookmarkEnd w:id="7"/>
+      <w:bookmarkStart w:id="6" w:name="_bookmark6"/>
+      <w:bookmarkEnd w:id="6"/>
       <w:r>
         <w:rPr>
           <w:color w:val="003366"/>
         </w:rPr>
         <w:t>Atores</w:t>
       </w:r>
+    </w:p>
+    <w:p>
+      <w:pPr>
+        <w:pStyle w:val="Corpodetexto"/>
+        <w:spacing w:before="8" w:after="1"/>
+        <w:rPr>
+          <w:b/>
+          <w:sz w:val="17"/>
+        </w:rPr>
+      </w:pPr>
+    </w:p>
+    <w:p>
+      <w:pPr>
+        <w:pStyle w:val="Corpodetexto"/>
+        <w:spacing w:before="7"/>
+        <w:ind w:left="567" w:firstLine="279"/>
+        <w:jc w:val="both"/>
+        <w:rPr>
+          <w:sz w:val="19"/>
+        </w:rPr>
+      </w:pPr>
+      <w:r>
+        <w:rPr>
+          <w:sz w:val="19"/>
+        </w:rPr>
+        <w:t>O aplciativo possui dois tipos de atores</w:t>
+      </w:r>
+      <w:r>
+        <w:rPr>
+          <w:sz w:val="19"/>
+        </w:rPr>
+        <w:t>.</w:t>
+      </w:r>
+      <w:r>
+        <w:rPr>
+          <w:sz w:val="19"/>
+        </w:rPr>
+        <w:t xml:space="preserve"> </w:t>
+      </w:r>
+      <w:r>
+        <w:rPr>
+          <w:sz w:val="19"/>
+        </w:rPr>
+        <w:t>S</w:t>
+      </w:r>
+      <w:r>
+        <w:rPr>
+          <w:sz w:val="19"/>
+        </w:rPr>
+        <w:t>ão eles</w:t>
+      </w:r>
+      <w:r>
+        <w:rPr>
+          <w:sz w:val="19"/>
+        </w:rPr>
+        <w:t>:</w:t>
+      </w:r>
+    </w:p>
+    <w:p>
+      <w:pPr>
+        <w:pStyle w:val="Corpodetexto"/>
+        <w:spacing w:before="7"/>
+        <w:ind w:left="567" w:firstLine="279"/>
+        <w:jc w:val="both"/>
+        <w:rPr>
+          <w:sz w:val="19"/>
+        </w:rPr>
+      </w:pPr>
+    </w:p>
+    <w:p>
+      <w:pPr>
+        <w:pStyle w:val="Corpodetexto"/>
+        <w:numPr>
+          <w:ilvl w:val="0"/>
+          <w:numId w:val="3"/>
+        </w:numPr>
+        <w:spacing w:before="7"/>
+        <w:jc w:val="both"/>
+        <w:rPr>
+          <w:sz w:val="19"/>
+        </w:rPr>
+      </w:pPr>
+      <w:r>
+        <w:rPr>
+          <w:sz w:val="19"/>
+        </w:rPr>
+        <w:t>Usuário Administrador</w:t>
+      </w:r>
+    </w:p>
+    <w:p>
+      <w:pPr>
+        <w:pStyle w:val="Corpodetexto"/>
+        <w:numPr>
+          <w:ilvl w:val="0"/>
+          <w:numId w:val="3"/>
+        </w:numPr>
+        <w:spacing w:before="7"/>
+        <w:jc w:val="both"/>
+        <w:rPr>
+          <w:sz w:val="19"/>
+        </w:rPr>
+      </w:pPr>
+      <w:r>
+        <w:rPr>
+          <w:sz w:val="19"/>
+        </w:rPr>
+        <w:t>Usuário Cliente</w:t>
+      </w:r>
+    </w:p>
+    <w:p>
+      <w:pPr>
+        <w:pStyle w:val="Corpodetexto"/>
+        <w:spacing w:before="7"/>
+        <w:ind w:left="567" w:firstLine="279"/>
+        <w:jc w:val="both"/>
+        <w:rPr>
+          <w:sz w:val="19"/>
+        </w:rPr>
+      </w:pPr>
+    </w:p>
+    <w:p>
+      <w:pPr>
+        <w:pStyle w:val="Corpodetexto"/>
+        <w:spacing w:before="8" w:after="1"/>
+        <w:rPr>
+          <w:b/>
+          <w:sz w:val="17"/>
+        </w:rPr>
+      </w:pPr>
     </w:p>
     <w:p>
       <w:pPr>
@@ -2938,8 +3104,8 @@
       </w:tblPr>
       <w:tblGrid>
         <w:gridCol w:w="506"/>
-        <w:gridCol w:w="1879"/>
-        <w:gridCol w:w="6245"/>
+        <w:gridCol w:w="2031"/>
+        <w:gridCol w:w="6093"/>
       </w:tblGrid>
       <w:tr>
         <w:trPr>
@@ -2977,7 +3143,7 @@
         </w:tc>
         <w:tc>
           <w:tcPr>
-            <w:tcW w:w="1879" w:type="dxa"/>
+            <w:tcW w:w="2031" w:type="dxa"/>
             <w:tcBorders>
               <w:top w:val="nil"/>
               <w:left w:val="nil"/>
@@ -3007,7 +3173,7 @@
         </w:tc>
         <w:tc>
           <w:tcPr>
-            <w:tcW w:w="6245" w:type="dxa"/>
+            <w:tcW w:w="6093" w:type="dxa"/>
             <w:tcBorders>
               <w:top w:val="nil"/>
               <w:left w:val="nil"/>
@@ -3038,11 +3204,12 @@
       </w:tr>
       <w:tr>
         <w:trPr>
-          <w:trHeight w:val="609"/>
+          <w:trHeight w:val="974"/>
         </w:trPr>
         <w:tc>
           <w:tcPr>
             <w:tcW w:w="506" w:type="dxa"/>
+            <w:vAlign w:val="center"/>
           </w:tcPr>
           <w:p>
             <w:pPr>
@@ -3053,11 +3220,19 @@
                 <w:sz w:val="20"/>
               </w:rPr>
             </w:pPr>
-          </w:p>
-        </w:tc>
-        <w:tc>
-          <w:tcPr>
-            <w:tcW w:w="1879" w:type="dxa"/>
+            <w:r>
+              <w:rPr>
+                <w:rFonts w:ascii="Tahoma"/>
+                <w:sz w:val="20"/>
+              </w:rPr>
+              <w:t>1</w:t>
+            </w:r>
+          </w:p>
+        </w:tc>
+        <w:tc>
+          <w:tcPr>
+            <w:tcW w:w="2031" w:type="dxa"/>
+            <w:vAlign w:val="center"/>
           </w:tcPr>
           <w:p>
             <w:pPr>
@@ -3070,33 +3245,51 @@
                 <w:sz w:val="21"/>
               </w:rPr>
             </w:pPr>
-          </w:p>
-        </w:tc>
-        <w:tc>
-          <w:tcPr>
-            <w:tcW w:w="6245" w:type="dxa"/>
-          </w:tcPr>
-          <w:p>
-            <w:pPr>
-              <w:pStyle w:val="TableParagraph"/>
-              <w:spacing w:before="66" w:line="228" w:lineRule="auto"/>
-              <w:ind w:left="108" w:right="178"/>
+            <w:r>
               <w:rPr>
                 <w:rFonts w:ascii="Tahoma" w:hAnsi="Tahoma"/>
                 <w:i/>
                 <w:sz w:val="21"/>
               </w:rPr>
-            </w:pPr>
+              <w:t>Usuário Administrador</w:t>
+            </w:r>
+          </w:p>
+        </w:tc>
+        <w:tc>
+          <w:tcPr>
+            <w:tcW w:w="6093" w:type="dxa"/>
+            <w:vAlign w:val="center"/>
+          </w:tcPr>
+          <w:p>
+            <w:pPr>
+              <w:pStyle w:val="TableParagraph"/>
+              <w:spacing w:before="66" w:line="228" w:lineRule="auto"/>
+              <w:ind w:left="108" w:right="178"/>
+              <w:rPr>
+                <w:rFonts w:ascii="Tahoma" w:hAnsi="Tahoma"/>
+                <w:i/>
+                <w:sz w:val="21"/>
+              </w:rPr>
+            </w:pPr>
+            <w:r>
+              <w:rPr>
+                <w:rFonts w:ascii="Tahoma" w:hAnsi="Tahoma"/>
+                <w:i/>
+                <w:sz w:val="21"/>
+              </w:rPr>
+              <w:t>Possui acesso às funcionalidades de visualização, cadastro e edição dos pacotes no sistema web</w:t>
+            </w:r>
           </w:p>
         </w:tc>
       </w:tr>
       <w:tr>
         <w:trPr>
-          <w:trHeight w:val="361"/>
+          <w:trHeight w:val="784"/>
         </w:trPr>
         <w:tc>
           <w:tcPr>
             <w:tcW w:w="506" w:type="dxa"/>
+            <w:vAlign w:val="center"/>
           </w:tcPr>
           <w:p>
             <w:pPr>
@@ -3107,11 +3300,19 @@
                 <w:sz w:val="20"/>
               </w:rPr>
             </w:pPr>
-          </w:p>
-        </w:tc>
-        <w:tc>
-          <w:tcPr>
-            <w:tcW w:w="1879" w:type="dxa"/>
+            <w:r>
+              <w:rPr>
+                <w:rFonts w:ascii="Tahoma"/>
+                <w:sz w:val="20"/>
+              </w:rPr>
+              <w:t>2</w:t>
+            </w:r>
+          </w:p>
+        </w:tc>
+        <w:tc>
+          <w:tcPr>
+            <w:tcW w:w="2031" w:type="dxa"/>
+            <w:vAlign w:val="center"/>
           </w:tcPr>
           <w:p>
             <w:pPr>
@@ -3124,23 +3325,40 @@
                 <w:sz w:val="21"/>
               </w:rPr>
             </w:pPr>
-          </w:p>
-        </w:tc>
-        <w:tc>
-          <w:tcPr>
-            <w:tcW w:w="6245" w:type="dxa"/>
-          </w:tcPr>
-          <w:p>
-            <w:pPr>
-              <w:pStyle w:val="TableParagraph"/>
-              <w:spacing w:before="49"/>
-              <w:ind w:left="108"/>
+            <w:r>
               <w:rPr>
                 <w:rFonts w:ascii="Tahoma" w:hAnsi="Tahoma"/>
                 <w:i/>
                 <w:sz w:val="21"/>
               </w:rPr>
-            </w:pPr>
+              <w:t>Usuário Cliente</w:t>
+            </w:r>
+          </w:p>
+        </w:tc>
+        <w:tc>
+          <w:tcPr>
+            <w:tcW w:w="6093" w:type="dxa"/>
+            <w:vAlign w:val="center"/>
+          </w:tcPr>
+          <w:p>
+            <w:pPr>
+              <w:pStyle w:val="TableParagraph"/>
+              <w:spacing w:before="49"/>
+              <w:ind w:left="108"/>
+              <w:rPr>
+                <w:rFonts w:ascii="Tahoma" w:hAnsi="Tahoma"/>
+                <w:i/>
+                <w:sz w:val="21"/>
+              </w:rPr>
+            </w:pPr>
+            <w:r>
+              <w:rPr>
+                <w:rFonts w:ascii="Tahoma" w:hAnsi="Tahoma"/>
+                <w:i/>
+                <w:sz w:val="21"/>
+              </w:rPr>
+              <w:t>Possui acesso somente à visualização dos pacotes pelo aplicativo</w:t>
+            </w:r>
           </w:p>
         </w:tc>
       </w:tr>
@@ -3167,13 +3385,67 @@
           <w:tab w:val="left" w:pos="1000"/>
         </w:tabs>
       </w:pPr>
-      <w:bookmarkStart w:id="8" w:name="_bookmark7"/>
-      <w:bookmarkEnd w:id="8"/>
+      <w:bookmarkStart w:id="7" w:name="_bookmark7"/>
+      <w:bookmarkEnd w:id="7"/>
       <w:r>
         <w:rPr>
           <w:color w:val="003366"/>
         </w:rPr>
         <w:t>Premissas</w:t>
+      </w:r>
+    </w:p>
+    <w:p>
+      <w:pPr>
+        <w:pStyle w:val="Corpodetexto"/>
+        <w:spacing w:before="3"/>
+        <w:rPr>
+          <w:sz w:val="18"/>
+        </w:rPr>
+      </w:pPr>
+    </w:p>
+    <w:p>
+      <w:pPr>
+        <w:pStyle w:val="Corpodetexto"/>
+        <w:spacing w:before="7"/>
+        <w:ind w:left="567" w:firstLine="279"/>
+        <w:jc w:val="both"/>
+        <w:rPr>
+          <w:sz w:val="19"/>
+        </w:rPr>
+      </w:pPr>
+      <w:r>
+        <w:rPr>
+          <w:sz w:val="19"/>
+        </w:rPr>
+        <w:t>É necessária a contratação de um serviço de hospedagem para a API e o sistema Web.</w:t>
+      </w:r>
+    </w:p>
+    <w:p>
+      <w:pPr>
+        <w:pStyle w:val="Corpodetexto"/>
+        <w:spacing w:before="7"/>
+        <w:ind w:left="567" w:firstLine="279"/>
+        <w:jc w:val="both"/>
+        <w:rPr>
+          <w:sz w:val="19"/>
+        </w:rPr>
+      </w:pPr>
+    </w:p>
+    <w:p>
+      <w:pPr>
+        <w:pStyle w:val="Corpodetexto"/>
+        <w:spacing w:before="7"/>
+        <w:ind w:left="567" w:firstLine="279"/>
+        <w:jc w:val="both"/>
+        <w:rPr>
+          <w:sz w:val="19"/>
+        </w:rPr>
+      </w:pPr>
+      <w:r>
+        <w:rPr>
+          <w:sz w:val="19"/>
+        </w:rPr>
+        <w:t>Ter conta nas lojas de aplicativos (App Store, Play Store e Windows Store).</w:t>
       </w:r>
     </w:p>
     <w:p>
@@ -3207,8 +3479,8 @@
         <w:spacing w:before="100" w:after="19"/>
         <w:ind w:hanging="433"/>
       </w:pPr>
-      <w:bookmarkStart w:id="9" w:name="_bookmark8"/>
-      <w:bookmarkEnd w:id="9"/>
+      <w:bookmarkStart w:id="8" w:name="_bookmark8"/>
+      <w:bookmarkEnd w:id="8"/>
       <w:r>
         <w:rPr>
           <w:color w:val="1F487C"/>
@@ -3294,7 +3566,7 @@
               </wp:inline>
             </w:drawing>
           </mc:Choice>
-          <mc:Fallback xmlns:mv="urn:schemas-microsoft-com:mac:vml" xmlns:mo="http://schemas.microsoft.com/office/mac/office/2008/main">
+          <mc:Fallback xmlns:mo="http://schemas.microsoft.com/office/mac/office/2008/main" xmlns:mv="urn:schemas-microsoft-com:mac:vml">
             <w:pict>
               <v:group w14:anchorId="1451D065" id="Group_x0020_6" o:spid="_x0000_s1026" style="width:434.95pt;height:2.2pt;mso-position-horizontal-relative:char;mso-position-vertical-relative:line" coordsize="8699,44" o:gfxdata="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">
                 <v:line id="Line_x0020_7" o:spid="_x0000_s1027" style="position:absolute;visibility:visible;mso-wrap-style:square" from="0,22" to="8699,22" o:connectortype="straight" o:gfxdata="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" strokecolor="#1f487c" strokeweight="2.16pt"/>
@@ -3329,8 +3601,8 @@
         <w:spacing w:before="100"/>
         <w:ind w:left="858" w:hanging="718"/>
       </w:pPr>
-      <w:bookmarkStart w:id="10" w:name="_bookmark9"/>
-      <w:bookmarkEnd w:id="10"/>
+      <w:bookmarkStart w:id="9" w:name="_bookmark9"/>
+      <w:bookmarkEnd w:id="9"/>
       <w:r>
         <w:rPr>
           <w:color w:val="003366"/>
@@ -3509,6 +3781,7 @@
         <w:tc>
           <w:tcPr>
             <w:tcW w:w="939" w:type="dxa"/>
+            <w:vAlign w:val="center"/>
           </w:tcPr>
           <w:p>
             <w:pPr>
@@ -3518,12 +3791,19 @@
                 <w:sz w:val="20"/>
               </w:rPr>
             </w:pPr>
+            <w:r>
+              <w:rPr>
+                <w:sz w:val="20"/>
+              </w:rPr>
+              <w:t>RF001</w:t>
+            </w:r>
           </w:p>
         </w:tc>
         <w:tc>
           <w:tcPr>
             <w:tcW w:w="4341" w:type="dxa"/>
             <w:gridSpan w:val="2"/>
+            <w:vAlign w:val="center"/>
           </w:tcPr>
           <w:p>
             <w:pPr>
@@ -3533,22 +3813,34 @@
                 <w:sz w:val="20"/>
               </w:rPr>
             </w:pPr>
+            <w:r>
+              <w:rPr>
+                <w:sz w:val="20"/>
+              </w:rPr>
+              <w:t>Listar pacotes de viagens</w:t>
+            </w:r>
           </w:p>
         </w:tc>
         <w:tc>
           <w:tcPr>
             <w:tcW w:w="3297" w:type="dxa"/>
             <w:gridSpan w:val="2"/>
+            <w:vAlign w:val="center"/>
           </w:tcPr>
           <w:p>
             <w:pPr>
               <w:pStyle w:val="TableParagraph"/>
               <w:spacing w:before="5" w:line="224" w:lineRule="exact"/>
-              <w:jc w:val="center"/>
-              <w:rPr>
-                <w:sz w:val="20"/>
-              </w:rPr>
-            </w:pPr>
+              <w:rPr>
+                <w:sz w:val="20"/>
+              </w:rPr>
+            </w:pPr>
+            <w:r>
+              <w:rPr>
+                <w:sz w:val="20"/>
+              </w:rPr>
+              <w:t>App / Web</w:t>
+            </w:r>
           </w:p>
         </w:tc>
       </w:tr>
@@ -3559,6 +3851,7 @@
         <w:tc>
           <w:tcPr>
             <w:tcW w:w="939" w:type="dxa"/>
+            <w:vAlign w:val="center"/>
           </w:tcPr>
           <w:p>
             <w:pPr>
@@ -3568,12 +3861,19 @@
                 <w:sz w:val="20"/>
               </w:rPr>
             </w:pPr>
+            <w:r>
+              <w:rPr>
+                <w:sz w:val="20"/>
+              </w:rPr>
+              <w:t>RF002</w:t>
+            </w:r>
           </w:p>
         </w:tc>
         <w:tc>
           <w:tcPr>
             <w:tcW w:w="4341" w:type="dxa"/>
             <w:gridSpan w:val="2"/>
+            <w:vAlign w:val="center"/>
           </w:tcPr>
           <w:p>
             <w:pPr>
@@ -3583,22 +3883,34 @@
                 <w:sz w:val="20"/>
               </w:rPr>
             </w:pPr>
+            <w:r>
+              <w:rPr>
+                <w:sz w:val="20"/>
+              </w:rPr>
+              <w:t>Exibir tela descrição pacote</w:t>
+            </w:r>
           </w:p>
         </w:tc>
         <w:tc>
           <w:tcPr>
             <w:tcW w:w="3297" w:type="dxa"/>
             <w:gridSpan w:val="2"/>
+            <w:vAlign w:val="center"/>
           </w:tcPr>
           <w:p>
             <w:pPr>
               <w:pStyle w:val="TableParagraph"/>
               <w:spacing w:before="0" w:line="222" w:lineRule="exact"/>
-              <w:jc w:val="center"/>
-              <w:rPr>
-                <w:sz w:val="20"/>
-              </w:rPr>
-            </w:pPr>
+              <w:rPr>
+                <w:sz w:val="20"/>
+              </w:rPr>
+            </w:pPr>
+            <w:r>
+              <w:rPr>
+                <w:sz w:val="20"/>
+              </w:rPr>
+              <w:t>App</w:t>
+            </w:r>
           </w:p>
         </w:tc>
       </w:tr>
@@ -3609,6 +3921,7 @@
         <w:tc>
           <w:tcPr>
             <w:tcW w:w="939" w:type="dxa"/>
+            <w:vAlign w:val="center"/>
           </w:tcPr>
           <w:p>
             <w:pPr>
@@ -3618,12 +3931,19 @@
                 <w:sz w:val="20"/>
               </w:rPr>
             </w:pPr>
+            <w:r>
+              <w:rPr>
+                <w:sz w:val="20"/>
+              </w:rPr>
+              <w:t>RF003</w:t>
+            </w:r>
           </w:p>
         </w:tc>
         <w:tc>
           <w:tcPr>
             <w:tcW w:w="4341" w:type="dxa"/>
             <w:gridSpan w:val="2"/>
+            <w:vAlign w:val="center"/>
           </w:tcPr>
           <w:p>
             <w:pPr>
@@ -3634,22 +3954,34 @@
                 <w:sz w:val="20"/>
               </w:rPr>
             </w:pPr>
+            <w:r>
+              <w:rPr>
+                <w:sz w:val="20"/>
+              </w:rPr>
+              <w:t>Efetuar login</w:t>
+            </w:r>
           </w:p>
         </w:tc>
         <w:tc>
           <w:tcPr>
             <w:tcW w:w="3297" w:type="dxa"/>
             <w:gridSpan w:val="2"/>
+            <w:vAlign w:val="center"/>
           </w:tcPr>
           <w:p>
             <w:pPr>
               <w:pStyle w:val="TableParagraph"/>
               <w:spacing w:before="0" w:line="222" w:lineRule="exact"/>
-              <w:jc w:val="center"/>
-              <w:rPr>
-                <w:sz w:val="20"/>
-              </w:rPr>
-            </w:pPr>
+              <w:rPr>
+                <w:sz w:val="20"/>
+              </w:rPr>
+            </w:pPr>
+            <w:r>
+              <w:rPr>
+                <w:sz w:val="20"/>
+              </w:rPr>
+              <w:t>Web</w:t>
+            </w:r>
           </w:p>
         </w:tc>
       </w:tr>
@@ -3660,6 +3992,7 @@
         <w:tc>
           <w:tcPr>
             <w:tcW w:w="939" w:type="dxa"/>
+            <w:vAlign w:val="center"/>
           </w:tcPr>
           <w:p>
             <w:pPr>
@@ -3669,12 +4002,19 @@
                 <w:sz w:val="20"/>
               </w:rPr>
             </w:pPr>
+            <w:r>
+              <w:rPr>
+                <w:sz w:val="20"/>
+              </w:rPr>
+              <w:t>RF004</w:t>
+            </w:r>
           </w:p>
         </w:tc>
         <w:tc>
           <w:tcPr>
             <w:tcW w:w="4341" w:type="dxa"/>
             <w:gridSpan w:val="2"/>
+            <w:vAlign w:val="center"/>
           </w:tcPr>
           <w:p>
             <w:pPr>
@@ -3684,22 +4024,34 @@
                 <w:sz w:val="20"/>
               </w:rPr>
             </w:pPr>
+            <w:r>
+              <w:rPr>
+                <w:sz w:val="20"/>
+              </w:rPr>
+              <w:t>Cadastrar pacote</w:t>
+            </w:r>
           </w:p>
         </w:tc>
         <w:tc>
           <w:tcPr>
             <w:tcW w:w="3297" w:type="dxa"/>
             <w:gridSpan w:val="2"/>
+            <w:vAlign w:val="center"/>
           </w:tcPr>
           <w:p>
             <w:pPr>
               <w:pStyle w:val="TableParagraph"/>
               <w:spacing w:before="0" w:line="222" w:lineRule="exact"/>
-              <w:jc w:val="center"/>
-              <w:rPr>
-                <w:sz w:val="20"/>
-              </w:rPr>
-            </w:pPr>
+              <w:rPr>
+                <w:sz w:val="20"/>
+              </w:rPr>
+            </w:pPr>
+            <w:r>
+              <w:rPr>
+                <w:sz w:val="20"/>
+              </w:rPr>
+              <w:t>Web</w:t>
+            </w:r>
           </w:p>
         </w:tc>
       </w:tr>
@@ -3710,6 +4062,7 @@
         <w:tc>
           <w:tcPr>
             <w:tcW w:w="939" w:type="dxa"/>
+            <w:vAlign w:val="center"/>
           </w:tcPr>
           <w:p>
             <w:pPr>
@@ -3719,12 +4072,19 @@
                 <w:sz w:val="20"/>
               </w:rPr>
             </w:pPr>
+            <w:r>
+              <w:rPr>
+                <w:sz w:val="20"/>
+              </w:rPr>
+              <w:t>RF005</w:t>
+            </w:r>
           </w:p>
         </w:tc>
         <w:tc>
           <w:tcPr>
             <w:tcW w:w="4341" w:type="dxa"/>
             <w:gridSpan w:val="2"/>
+            <w:vAlign w:val="center"/>
           </w:tcPr>
           <w:p>
             <w:pPr>
@@ -3734,22 +4094,34 @@
                 <w:sz w:val="20"/>
               </w:rPr>
             </w:pPr>
+            <w:r>
+              <w:rPr>
+                <w:sz w:val="20"/>
+              </w:rPr>
+              <w:t>Editar pacote</w:t>
+            </w:r>
           </w:p>
         </w:tc>
         <w:tc>
           <w:tcPr>
             <w:tcW w:w="3297" w:type="dxa"/>
             <w:gridSpan w:val="2"/>
+            <w:vAlign w:val="center"/>
           </w:tcPr>
           <w:p>
             <w:pPr>
               <w:pStyle w:val="TableParagraph"/>
               <w:spacing w:before="0" w:line="222" w:lineRule="exact"/>
-              <w:jc w:val="center"/>
-              <w:rPr>
-                <w:sz w:val="20"/>
-              </w:rPr>
-            </w:pPr>
+              <w:rPr>
+                <w:sz w:val="20"/>
+              </w:rPr>
+            </w:pPr>
+            <w:r>
+              <w:rPr>
+                <w:sz w:val="20"/>
+              </w:rPr>
+              <w:t>Web</w:t>
+            </w:r>
           </w:p>
         </w:tc>
       </w:tr>
@@ -3767,8 +4139,8 @@
         </w:tabs>
         <w:spacing w:before="237"/>
       </w:pPr>
-      <w:bookmarkStart w:id="11" w:name="_bookmark10"/>
-      <w:bookmarkEnd w:id="11"/>
+      <w:bookmarkStart w:id="10" w:name="_bookmark10"/>
+      <w:bookmarkEnd w:id="10"/>
       <w:r>
         <w:rPr>
           <w:color w:val="003366"/>
@@ -3922,6 +4294,7 @@
         <w:tc>
           <w:tcPr>
             <w:tcW w:w="997" w:type="dxa"/>
+            <w:vAlign w:val="center"/>
           </w:tcPr>
           <w:p>
             <w:pPr>
@@ -3931,11 +4304,18 @@
                 <w:sz w:val="20"/>
               </w:rPr>
             </w:pPr>
+            <w:r>
+              <w:rPr>
+                <w:sz w:val="20"/>
+              </w:rPr>
+              <w:t>RNF001</w:t>
+            </w:r>
           </w:p>
         </w:tc>
         <w:tc>
           <w:tcPr>
             <w:tcW w:w="5675" w:type="dxa"/>
+            <w:vAlign w:val="center"/>
           </w:tcPr>
           <w:p>
             <w:pPr>
@@ -3946,11 +4326,18 @@
                 <w:sz w:val="20"/>
               </w:rPr>
             </w:pPr>
+            <w:r>
+              <w:rPr>
+                <w:sz w:val="20"/>
+              </w:rPr>
+              <w:t>Senha criptografada</w:t>
+            </w:r>
           </w:p>
         </w:tc>
         <w:tc>
           <w:tcPr>
             <w:tcW w:w="1958" w:type="dxa"/>
+            <w:vAlign w:val="center"/>
           </w:tcPr>
           <w:p>
             <w:pPr>
@@ -3961,6 +4348,12 @@
                 <w:sz w:val="20"/>
               </w:rPr>
             </w:pPr>
+            <w:r>
+              <w:rPr>
+                <w:sz w:val="20"/>
+              </w:rPr>
+              <w:t>Segurança</w:t>
+            </w:r>
           </w:p>
         </w:tc>
       </w:tr>
@@ -3971,19 +4364,27 @@
         <w:tc>
           <w:tcPr>
             <w:tcW w:w="997" w:type="dxa"/>
-          </w:tcPr>
-          <w:p>
-            <w:pPr>
-              <w:pStyle w:val="TableParagraph"/>
-              <w:rPr>
-                <w:sz w:val="20"/>
-              </w:rPr>
-            </w:pPr>
+            <w:vAlign w:val="center"/>
+          </w:tcPr>
+          <w:p>
+            <w:pPr>
+              <w:pStyle w:val="TableParagraph"/>
+              <w:rPr>
+                <w:sz w:val="20"/>
+              </w:rPr>
+            </w:pPr>
+            <w:r>
+              <w:rPr>
+                <w:sz w:val="20"/>
+              </w:rPr>
+              <w:t>RNF002</w:t>
+            </w:r>
           </w:p>
         </w:tc>
         <w:tc>
           <w:tcPr>
             <w:tcW w:w="5675" w:type="dxa"/>
+            <w:vAlign w:val="center"/>
           </w:tcPr>
           <w:p>
             <w:pPr>
@@ -3994,11 +4395,18 @@
                 <w:sz w:val="20"/>
               </w:rPr>
             </w:pPr>
+            <w:r>
+              <w:rPr>
+                <w:sz w:val="20"/>
+              </w:rPr>
+              <w:t>Acessibilidade</w:t>
+            </w:r>
           </w:p>
         </w:tc>
         <w:tc>
           <w:tcPr>
             <w:tcW w:w="1958" w:type="dxa"/>
+            <w:vAlign w:val="center"/>
           </w:tcPr>
           <w:p>
             <w:pPr>
@@ -4008,6 +4416,12 @@
                 <w:sz w:val="20"/>
               </w:rPr>
             </w:pPr>
+            <w:r>
+              <w:rPr>
+                <w:sz w:val="20"/>
+              </w:rPr>
+              <w:t>Usabilidade</w:t>
+            </w:r>
           </w:p>
         </w:tc>
       </w:tr>
@@ -4018,19 +4432,27 @@
         <w:tc>
           <w:tcPr>
             <w:tcW w:w="997" w:type="dxa"/>
-          </w:tcPr>
-          <w:p>
-            <w:pPr>
-              <w:pStyle w:val="TableParagraph"/>
-              <w:rPr>
-                <w:sz w:val="20"/>
-              </w:rPr>
-            </w:pPr>
+            <w:vAlign w:val="center"/>
+          </w:tcPr>
+          <w:p>
+            <w:pPr>
+              <w:pStyle w:val="TableParagraph"/>
+              <w:rPr>
+                <w:sz w:val="20"/>
+              </w:rPr>
+            </w:pPr>
+            <w:r>
+              <w:rPr>
+                <w:sz w:val="20"/>
+              </w:rPr>
+              <w:t>RNF003</w:t>
+            </w:r>
           </w:p>
         </w:tc>
         <w:tc>
           <w:tcPr>
             <w:tcW w:w="5675" w:type="dxa"/>
+            <w:vAlign w:val="center"/>
           </w:tcPr>
           <w:p>
             <w:pPr>
@@ -4041,11 +4463,18 @@
                 <w:sz w:val="20"/>
               </w:rPr>
             </w:pPr>
+            <w:r>
+              <w:rPr>
+                <w:sz w:val="20"/>
+              </w:rPr>
+              <w:t>Disponibilizar App nas lojas Windows Phone, Play Store e App Store</w:t>
+            </w:r>
           </w:p>
         </w:tc>
         <w:tc>
           <w:tcPr>
             <w:tcW w:w="1958" w:type="dxa"/>
+            <w:vAlign w:val="center"/>
           </w:tcPr>
           <w:p>
             <w:pPr>
@@ -4055,6 +4484,12 @@
                 <w:sz w:val="20"/>
               </w:rPr>
             </w:pPr>
+            <w:r>
+              <w:rPr>
+                <w:sz w:val="20"/>
+              </w:rPr>
+              <w:t>Plataforma</w:t>
+            </w:r>
           </w:p>
         </w:tc>
       </w:tr>
@@ -4065,6 +4500,7 @@
         <w:tc>
           <w:tcPr>
             <w:tcW w:w="997" w:type="dxa"/>
+            <w:vAlign w:val="center"/>
           </w:tcPr>
           <w:p>
             <w:pPr>
@@ -4074,11 +4510,19 @@
                 <w:sz w:val="20"/>
               </w:rPr>
             </w:pPr>
+            <w:r>
+              <w:rPr>
+                <w:w w:val="99"/>
+                <w:sz w:val="20"/>
+              </w:rPr>
+              <w:t>RNF004</w:t>
+            </w:r>
           </w:p>
         </w:tc>
         <w:tc>
           <w:tcPr>
             <w:tcW w:w="5675" w:type="dxa"/>
+            <w:vAlign w:val="center"/>
           </w:tcPr>
           <w:p>
             <w:pPr>
@@ -4089,11 +4533,18 @@
                 <w:sz w:val="20"/>
               </w:rPr>
             </w:pPr>
+            <w:r>
+              <w:rPr>
+                <w:sz w:val="20"/>
+              </w:rPr>
+              <w:t>Identidade visual</w:t>
+            </w:r>
           </w:p>
         </w:tc>
         <w:tc>
           <w:tcPr>
             <w:tcW w:w="1958" w:type="dxa"/>
+            <w:vAlign w:val="center"/>
           </w:tcPr>
           <w:p>
             <w:pPr>
@@ -4103,6 +4554,152 @@
                 <w:sz w:val="20"/>
               </w:rPr>
             </w:pPr>
+            <w:r>
+              <w:rPr>
+                <w:sz w:val="20"/>
+              </w:rPr>
+              <w:t>Usabilidade</w:t>
+            </w:r>
+          </w:p>
+        </w:tc>
+      </w:tr>
+      <w:tr>
+        <w:trPr>
+          <w:trHeight w:val="281"/>
+        </w:trPr>
+        <w:tc>
+          <w:tcPr>
+            <w:tcW w:w="997" w:type="dxa"/>
+            <w:vAlign w:val="center"/>
+          </w:tcPr>
+          <w:p>
+            <w:pPr>
+              <w:pStyle w:val="TableParagraph"/>
+              <w:rPr>
+                <w:w w:val="99"/>
+                <w:sz w:val="20"/>
+              </w:rPr>
+            </w:pPr>
+            <w:r>
+              <w:rPr>
+                <w:w w:val="99"/>
+                <w:sz w:val="20"/>
+              </w:rPr>
+              <w:t>RNF005</w:t>
+            </w:r>
+          </w:p>
+        </w:tc>
+        <w:tc>
+          <w:tcPr>
+            <w:tcW w:w="5675" w:type="dxa"/>
+            <w:vAlign w:val="center"/>
+          </w:tcPr>
+          <w:p>
+            <w:pPr>
+              <w:pStyle w:val="TableParagraph"/>
+              <w:spacing w:before="1" w:line="280" w:lineRule="atLeast"/>
+              <w:ind w:left="108" w:right="90"/>
+              <w:rPr>
+                <w:sz w:val="20"/>
+              </w:rPr>
+            </w:pPr>
+            <w:r>
+              <w:rPr>
+                <w:sz w:val="20"/>
+              </w:rPr>
+              <w:t>Performance</w:t>
+            </w:r>
+          </w:p>
+        </w:tc>
+        <w:tc>
+          <w:tcPr>
+            <w:tcW w:w="1958" w:type="dxa"/>
+            <w:vAlign w:val="center"/>
+          </w:tcPr>
+          <w:p>
+            <w:pPr>
+              <w:pStyle w:val="TableParagraph"/>
+              <w:ind w:left="108"/>
+              <w:rPr>
+                <w:sz w:val="20"/>
+              </w:rPr>
+            </w:pPr>
+            <w:r>
+              <w:rPr>
+                <w:sz w:val="20"/>
+              </w:rPr>
+              <w:t>Usabilidade</w:t>
+            </w:r>
+          </w:p>
+        </w:tc>
+      </w:tr>
+      <w:tr>
+        <w:trPr>
+          <w:trHeight w:val="281"/>
+        </w:trPr>
+        <w:tc>
+          <w:tcPr>
+            <w:tcW w:w="997" w:type="dxa"/>
+            <w:vAlign w:val="center"/>
+          </w:tcPr>
+          <w:p>
+            <w:pPr>
+              <w:pStyle w:val="TableParagraph"/>
+              <w:rPr>
+                <w:w w:val="99"/>
+                <w:sz w:val="20"/>
+              </w:rPr>
+            </w:pPr>
+            <w:r>
+              <w:rPr>
+                <w:w w:val="99"/>
+                <w:sz w:val="20"/>
+              </w:rPr>
+              <w:t>RNF006</w:t>
+            </w:r>
+          </w:p>
+        </w:tc>
+        <w:tc>
+          <w:tcPr>
+            <w:tcW w:w="5675" w:type="dxa"/>
+            <w:vAlign w:val="center"/>
+          </w:tcPr>
+          <w:p>
+            <w:pPr>
+              <w:pStyle w:val="TableParagraph"/>
+              <w:spacing w:before="1" w:line="280" w:lineRule="atLeast"/>
+              <w:ind w:left="108" w:right="90"/>
+              <w:rPr>
+                <w:sz w:val="20"/>
+              </w:rPr>
+            </w:pPr>
+            <w:r>
+              <w:rPr>
+                <w:sz w:val="20"/>
+              </w:rPr>
+              <w:t>Infraestrutura em nuvem</w:t>
+            </w:r>
+          </w:p>
+        </w:tc>
+        <w:tc>
+          <w:tcPr>
+            <w:tcW w:w="1958" w:type="dxa"/>
+            <w:vAlign w:val="center"/>
+          </w:tcPr>
+          <w:p>
+            <w:pPr>
+              <w:pStyle w:val="TableParagraph"/>
+              <w:ind w:left="108"/>
+              <w:rPr>
+                <w:sz w:val="20"/>
+              </w:rPr>
+            </w:pPr>
+            <w:r>
+              <w:rPr>
+                <w:sz w:val="20"/>
+              </w:rPr>
+              <w:t>Hardware / Software</w:t>
+            </w:r>
           </w:p>
         </w:tc>
       </w:tr>
@@ -4148,8 +4745,8 @@
           <w:sz w:val="32"/>
         </w:rPr>
       </w:pPr>
-      <w:bookmarkStart w:id="12" w:name="_bookmark11"/>
-      <w:bookmarkEnd w:id="12"/>
+      <w:bookmarkStart w:id="11" w:name="_bookmark11"/>
+      <w:bookmarkEnd w:id="11"/>
       <w:r>
         <w:rPr>
           <w:rFonts w:ascii="Verdana" w:hAnsi="Verdana"/>
@@ -4257,7 +4854,7 @@
               </wp:inline>
             </w:drawing>
           </mc:Choice>
-          <mc:Fallback xmlns:mv="urn:schemas-microsoft-com:mac:vml" xmlns:mo="http://schemas.microsoft.com/office/mac/office/2008/main">
+          <mc:Fallback xmlns:mo="http://schemas.microsoft.com/office/mac/office/2008/main" xmlns:mv="urn:schemas-microsoft-com:mac:vml">
             <w:pict>
               <v:group w14:anchorId="0DCA5986" id="Group_x0020_4" o:spid="_x0000_s1026" style="width:434.95pt;height:2.2pt;mso-position-horizontal-relative:char;mso-position-vertical-relative:line" coordsize="8699,44" o:gfxdata="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">
                 <v:line id="Line_x0020_5" o:spid="_x0000_s1027" style="position:absolute;visibility:visible;mso-wrap-style:square" from="0,22" to="8699,22" o:connectortype="straight" o:gfxdata="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" strokecolor="#1f487c" strokeweight="2.16pt"/>
@@ -4287,8 +4884,8 @@
         <w:tblLook w:val="01E0" w:firstRow="1" w:lastRow="1" w:firstColumn="1" w:lastColumn="1" w:noHBand="0" w:noVBand="0"/>
       </w:tblPr>
       <w:tblGrid>
-        <w:gridCol w:w="806"/>
-        <w:gridCol w:w="3334"/>
+        <w:gridCol w:w="977"/>
+        <w:gridCol w:w="3163"/>
         <w:gridCol w:w="4491"/>
       </w:tblGrid>
       <w:tr>
@@ -4297,7 +4894,7 @@
         </w:trPr>
         <w:tc>
           <w:tcPr>
-            <w:tcW w:w="806" w:type="dxa"/>
+            <w:tcW w:w="977" w:type="dxa"/>
             <w:shd w:val="clear" w:color="auto" w:fill="003366"/>
           </w:tcPr>
           <w:p>
@@ -4321,7 +4918,7 @@
         </w:tc>
         <w:tc>
           <w:tcPr>
-            <w:tcW w:w="3334" w:type="dxa"/>
+            <w:tcW w:w="3163" w:type="dxa"/>
             <w:shd w:val="clear" w:color="auto" w:fill="003366"/>
           </w:tcPr>
           <w:p>
@@ -4370,17 +4967,18 @@
       </w:tr>
       <w:tr>
         <w:trPr>
-          <w:trHeight w:val="198"/>
+          <w:trHeight w:val="771"/>
         </w:trPr>
         <w:tc>
           <w:tcPr>
-            <w:tcW w:w="806" w:type="dxa"/>
+            <w:tcW w:w="977" w:type="dxa"/>
             <w:tcBorders>
               <w:top w:val="single" w:sz="4" w:space="0" w:color="003366"/>
               <w:left w:val="single" w:sz="4" w:space="0" w:color="003366"/>
               <w:bottom w:val="single" w:sz="4" w:space="0" w:color="003366"/>
               <w:right w:val="single" w:sz="4" w:space="0" w:color="003366"/>
             </w:tcBorders>
+            <w:vAlign w:val="center"/>
           </w:tcPr>
           <w:p>
             <w:pPr>
@@ -4391,17 +4989,25 @@
                 <w:sz w:val="20"/>
               </w:rPr>
             </w:pPr>
-          </w:p>
-        </w:tc>
-        <w:tc>
-          <w:tcPr>
-            <w:tcW w:w="3334" w:type="dxa"/>
+            <w:r>
+              <w:rPr>
+                <w:i/>
+                <w:sz w:val="20"/>
+              </w:rPr>
+              <w:t>RN001</w:t>
+            </w:r>
+          </w:p>
+        </w:tc>
+        <w:tc>
+          <w:tcPr>
+            <w:tcW w:w="3163" w:type="dxa"/>
             <w:tcBorders>
               <w:top w:val="single" w:sz="4" w:space="0" w:color="003366"/>
               <w:left w:val="single" w:sz="4" w:space="0" w:color="003366"/>
               <w:bottom w:val="single" w:sz="4" w:space="0" w:color="003366"/>
               <w:right w:val="single" w:sz="4" w:space="0" w:color="003366"/>
             </w:tcBorders>
+            <w:vAlign w:val="center"/>
           </w:tcPr>
           <w:p>
             <w:pPr>
@@ -4413,6 +5019,13 @@
                 <w:sz w:val="20"/>
               </w:rPr>
             </w:pPr>
+            <w:r>
+              <w:rPr>
+                <w:i/>
+                <w:sz w:val="20"/>
+              </w:rPr>
+              <w:t>Listar pacotes ativos</w:t>
+            </w:r>
           </w:p>
         </w:tc>
         <w:tc>
@@ -4424,6 +5037,7 @@
               <w:bottom w:val="single" w:sz="4" w:space="0" w:color="003366"/>
               <w:right w:val="single" w:sz="4" w:space="0" w:color="003366"/>
             </w:tcBorders>
+            <w:vAlign w:val="center"/>
           </w:tcPr>
           <w:p>
             <w:pPr>
@@ -4441,6 +5055,15 @@
                 <w:sz w:val="20"/>
               </w:rPr>
             </w:pPr>
+            <w:r>
+              <w:rPr>
+                <w:i/>
+                <w:sz w:val="20"/>
+              </w:rPr>
+              <w:t>Somente pacotes Ativos devem ser listados no App.</w:t>
+            </w:r>
+            <w:bookmarkStart w:id="12" w:name="_GoBack"/>
+            <w:bookmarkEnd w:id="12"/>
           </w:p>
         </w:tc>
       </w:tr>
@@ -4450,13 +5073,14 @@
         </w:trPr>
         <w:tc>
           <w:tcPr>
-            <w:tcW w:w="806" w:type="dxa"/>
+            <w:tcW w:w="977" w:type="dxa"/>
             <w:tcBorders>
               <w:top w:val="single" w:sz="4" w:space="0" w:color="003366"/>
               <w:left w:val="single" w:sz="4" w:space="0" w:color="003366"/>
               <w:bottom w:val="single" w:sz="4" w:space="0" w:color="003366"/>
               <w:right w:val="single" w:sz="4" w:space="0" w:color="003366"/>
             </w:tcBorders>
+            <w:vAlign w:val="center"/>
           </w:tcPr>
           <w:p>
             <w:pPr>
@@ -4472,13 +5096,14 @@
         </w:tc>
         <w:tc>
           <w:tcPr>
-            <w:tcW w:w="3334" w:type="dxa"/>
+            <w:tcW w:w="3163" w:type="dxa"/>
             <w:tcBorders>
               <w:top w:val="single" w:sz="4" w:space="0" w:color="003366"/>
               <w:left w:val="single" w:sz="4" w:space="0" w:color="003366"/>
               <w:bottom w:val="single" w:sz="4" w:space="0" w:color="003366"/>
               <w:right w:val="single" w:sz="4" w:space="0" w:color="003366"/>
             </w:tcBorders>
+            <w:vAlign w:val="center"/>
           </w:tcPr>
           <w:p>
             <w:pPr>
@@ -4501,6 +5126,7 @@
               <w:bottom w:val="single" w:sz="4" w:space="0" w:color="003366"/>
               <w:right w:val="single" w:sz="4" w:space="0" w:color="003366"/>
             </w:tcBorders>
+            <w:vAlign w:val="center"/>
           </w:tcPr>
           <w:p>
             <w:pPr>
@@ -5781,7 +6407,7 @@
               </wp:inline>
             </w:drawing>
           </mc:Choice>
-          <mc:Fallback xmlns:mv="urn:schemas-microsoft-com:mac:vml" xmlns:mo="http://schemas.microsoft.com/office/mac/office/2008/main">
+          <mc:Fallback xmlns:mo="http://schemas.microsoft.com/office/mac/office/2008/main" xmlns:mv="urn:schemas-microsoft-com:mac:vml">
             <w:pict>
               <v:group w14:anchorId="1E8281ED" id="Group_x0020_2" o:spid="_x0000_s1026" style="width:434.95pt;height:2.2pt;mso-position-horizontal-relative:char;mso-position-vertical-relative:line" coordsize="8699,44" o:gfxdata="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">
                 <v:line id="Line_x0020_3" o:spid="_x0000_s1027" style="position:absolute;visibility:visible;mso-wrap-style:square" from="0,22" to="8699,22" o:connectortype="straight" o:gfxdata="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" strokecolor="#1f487c" strokeweight="2.16pt"/>
@@ -6304,7 +6930,7 @@
             </wp:anchor>
           </w:drawing>
         </mc:Choice>
-        <mc:Fallback xmlns:mv="urn:schemas-microsoft-com:mac:vml" xmlns:mo="http://schemas.microsoft.com/office/mac/office/2008/main">
+        <mc:Fallback xmlns:mo="http://schemas.microsoft.com/office/mac/office/2008/main" xmlns:mv="urn:schemas-microsoft-com:mac:vml">
           <w:pict>
             <v:group w14:anchorId="08E30FF0" id="Group_x0020_23" o:spid="_x0000_s1026" style="position:absolute;margin-left:90pt;margin-top:736.15pt;width:492.1pt;height:.5pt;z-index:-252368896;mso-position-horizontal-relative:page;mso-position-vertical-relative:page" coordorigin="1800,14724" coordsize="9842,10" o:gfxdata="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">
               <v:line id="Line_x0020_28" o:spid="_x0000_s1027" style="position:absolute;visibility:visible;mso-wrap-style:square" from="1800,14728" to="5737,14728" o:connectortype="straight" o:gfxdata="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" strokeweight="6095emu"/>
@@ -6413,7 +7039,7 @@
             </wp:anchor>
           </w:drawing>
         </mc:Choice>
-        <mc:Fallback xmlns:mv="urn:schemas-microsoft-com:mac:vml" xmlns:mo="http://schemas.microsoft.com/office/mac/office/2008/main">
+        <mc:Fallback xmlns:mo="http://schemas.microsoft.com/office/mac/office/2008/main" xmlns:mv="urn:schemas-microsoft-com:mac:vml">
           <w:pict>
             <v:shapetype w14:anchorId="729B4932" id="_x0000_t202" coordsize="21600,21600" o:spt="202" path="m0,0l0,21600,21600,21600,21600,0xe">
               <v:stroke joinstyle="miter"/>
@@ -6539,7 +7165,7 @@
                               <w:noProof/>
                               <w:sz w:val="16"/>
                             </w:rPr>
-                            <w:t>5</w:t>
+                            <w:t>12</w:t>
                           </w:r>
                           <w:r>
                             <w:fldChar w:fldCharType="end"/>
@@ -6608,7 +7234,7 @@
                         <w:noProof/>
                         <w:sz w:val="16"/>
                       </w:rPr>
-                      <w:t>5</w:t>
+                      <w:t>12</w:t>
                     </w:r>
                     <w:r>
                       <w:fldChar w:fldCharType="end"/>
@@ -6783,7 +7409,7 @@
             </wp:anchor>
           </w:drawing>
         </mc:Choice>
-        <mc:Fallback xmlns:mv="urn:schemas-microsoft-com:mac:vml" xmlns:mo="http://schemas.microsoft.com/office/mac/office/2008/main">
+        <mc:Fallback xmlns:mo="http://schemas.microsoft.com/office/mac/office/2008/main" xmlns:mv="urn:schemas-microsoft-com:mac:vml">
           <w:pict>
             <v:shapetype w14:anchorId="115A9CC2" id="_x0000_t202" coordsize="21600,21600" o:spt="202" path="m0,0l0,21600,21600,21600,21600,0xe">
               <v:stroke joinstyle="miter"/>
@@ -6996,7 +7622,7 @@
             </wp:anchor>
           </w:drawing>
         </mc:Choice>
-        <mc:Fallback xmlns:mv="urn:schemas-microsoft-com:mac:vml" xmlns:mo="http://schemas.microsoft.com/office/mac/office/2008/main">
+        <mc:Fallback xmlns:mo="http://schemas.microsoft.com/office/mac/office/2008/main" xmlns:mv="urn:schemas-microsoft-com:mac:vml">
           <w:pict>
             <v:group w14:anchorId="7E3E339B" id="Group_x0020_31" o:spid="_x0000_s1026" style="position:absolute;margin-left:90pt;margin-top:45.7pt;width:432.1pt;height:.5pt;z-index:-252372992;mso-position-horizontal-relative:page;mso-position-vertical-relative:page" coordorigin="1800,914" coordsize="8642,10" o:gfxdata="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">
               <v:line id="Line_x0020_34" o:spid="_x0000_s1027" style="position:absolute;visibility:visible;mso-wrap-style:square" from="1800,919" to="6121,919" o:connectortype="straight" o:gfxdata="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" strokeweight=".48pt"/>
@@ -7103,7 +7729,7 @@
             </wp:anchor>
           </w:drawing>
         </mc:Choice>
-        <mc:Fallback xmlns:mv="urn:schemas-microsoft-com:mac:vml" xmlns:mo="http://schemas.microsoft.com/office/mac/office/2008/main">
+        <mc:Fallback xmlns:mo="http://schemas.microsoft.com/office/mac/office/2008/main" xmlns:mv="urn:schemas-microsoft-com:mac:vml">
           <w:pict>
             <v:shape w14:anchorId="153FF713" id="Text_x0020_Box_x0020_30" o:spid="_x0000_s1027" type="#_x0000_t202" style="position:absolute;margin-left:94.4pt;margin-top:45.25pt;width:104.45pt;height:11.8pt;z-index:-252371968;visibility:visible;mso-wrap-style:square;mso-width-percent:0;mso-height-percent:0;mso-wrap-distance-left:9pt;mso-wrap-distance-top:0;mso-wrap-distance-right:9pt;mso-wrap-distance-bottom:0;mso-position-horizontal:absolute;mso-position-horizontal-relative:page;mso-position-vertical:absolute;mso-position-vertical-relative:page;mso-width-percent:0;mso-height-percent:0;mso-width-relative:page;mso-height-relative:page;v-text-anchor:top" o:gfxdata="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" filled="f" stroked="f">
               <v:textbox inset="0,0,0,0">
@@ -7293,7 +7919,7 @@
             </wp:anchor>
           </w:drawing>
         </mc:Choice>
-        <mc:Fallback xmlns:mv="urn:schemas-microsoft-com:mac:vml" xmlns:mo="http://schemas.microsoft.com/office/mac/office/2008/main">
+        <mc:Fallback xmlns:mo="http://schemas.microsoft.com/office/mac/office/2008/main" xmlns:mv="urn:schemas-microsoft-com:mac:vml">
           <w:pict>
             <v:group w14:anchorId="393C8AB8" id="Group_x0020_17" o:spid="_x0000_s1026" style="position:absolute;margin-left:90pt;margin-top:45.7pt;width:432.1pt;height:.5pt;z-index:-252365824;mso-position-horizontal-relative:page;mso-position-vertical-relative:page" coordorigin="1800,914" coordsize="8642,10" o:gfxdata="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">
               <v:line id="Line_x0020_20" o:spid="_x0000_s1027" style="position:absolute;visibility:visible;mso-wrap-style:square" from="1800,919" to="6121,919" o:connectortype="straight" o:gfxdata="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" strokeweight=".48pt"/>
@@ -7400,7 +8026,7 @@
             </wp:anchor>
           </w:drawing>
         </mc:Choice>
-        <mc:Fallback xmlns:mv="urn:schemas-microsoft-com:mac:vml" xmlns:mo="http://schemas.microsoft.com/office/mac/office/2008/main">
+        <mc:Fallback xmlns:mo="http://schemas.microsoft.com/office/mac/office/2008/main" xmlns:mv="urn:schemas-microsoft-com:mac:vml">
           <w:pict>
             <v:shapetype w14:anchorId="153A3FAE" id="_x0000_t202" coordsize="21600,21600" o:spt="202" path="m0,0l0,21600,21600,21600,21600,0xe">
               <v:stroke joinstyle="miter"/>
@@ -7545,7 +8171,7 @@
             </wp:anchor>
           </w:drawing>
         </mc:Choice>
-        <mc:Fallback xmlns:mv="urn:schemas-microsoft-com:mac:vml" xmlns:mo="http://schemas.microsoft.com/office/mac/office/2008/main">
+        <mc:Fallback xmlns:mo="http://schemas.microsoft.com/office/mac/office/2008/main" xmlns:mv="urn:schemas-microsoft-com:mac:vml">
           <w:pict>
             <v:shape w14:anchorId="76A9B4EC" id="Text_x0020_Box_x0020_15" o:spid="_x0000_s1031" type="#_x0000_t202" style="position:absolute;margin-left:467.7pt;margin-top:45.25pt;width:50.1pt;height:11.8pt;z-index:-252363776;visibility:visible;mso-wrap-style:square;mso-width-percent:0;mso-height-percent:0;mso-wrap-distance-left:9pt;mso-wrap-distance-top:0;mso-wrap-distance-right:9pt;mso-wrap-distance-bottom:0;mso-position-horizontal:absolute;mso-position-horizontal-relative:page;mso-position-vertical:absolute;mso-position-vertical-relative:page;mso-width-percent:0;mso-height-percent:0;mso-width-relative:page;mso-height-relative:page;v-text-anchor:top" o:gfxdata="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" filled="f" stroked="f">
               <v:textbox inset="0,0,0,0">
@@ -7753,7 +8379,7 @@
             </wp:anchor>
           </w:drawing>
         </mc:Choice>
-        <mc:Fallback xmlns:mv="urn:schemas-microsoft-com:mac:vml" xmlns:mo="http://schemas.microsoft.com/office/mac/office/2008/main">
+        <mc:Fallback xmlns:mo="http://schemas.microsoft.com/office/mac/office/2008/main" xmlns:mv="urn:schemas-microsoft-com:mac:vml">
           <w:pict>
             <v:group w14:anchorId="42D8B6BB" id="Group_x0020_11" o:spid="_x0000_s1026" style="position:absolute;margin-left:90pt;margin-top:45.7pt;width:432.1pt;height:.5pt;z-index:-252362752;mso-position-horizontal-relative:page;mso-position-vertical-relative:page" coordorigin="1800,914" coordsize="8642,10" o:gfxdata="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">
               <v:line id="Line_x0020_14" o:spid="_x0000_s1027" style="position:absolute;visibility:visible;mso-wrap-style:square" from="1800,919" to="6121,919" o:connectortype="straight" o:gfxdata="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" strokeweight=".48pt"/>
@@ -7860,7 +8486,7 @@
             </wp:anchor>
           </w:drawing>
         </mc:Choice>
-        <mc:Fallback xmlns:mv="urn:schemas-microsoft-com:mac:vml" xmlns:mo="http://schemas.microsoft.com/office/mac/office/2008/main">
+        <mc:Fallback xmlns:mo="http://schemas.microsoft.com/office/mac/office/2008/main" xmlns:mv="urn:schemas-microsoft-com:mac:vml">
           <w:pict>
             <v:shapetype w14:anchorId="6AE3C3A9" id="_x0000_t202" coordsize="21600,21600" o:spt="202" path="m0,0l0,21600,21600,21600,21600,0xe">
               <v:stroke joinstyle="miter"/>
@@ -7987,7 +8613,7 @@
             </wp:anchor>
           </w:drawing>
         </mc:Choice>
-        <mc:Fallback xmlns:mv="urn:schemas-microsoft-com:mac:vml" xmlns:mo="http://schemas.microsoft.com/office/mac/office/2008/main">
+        <mc:Fallback xmlns:mo="http://schemas.microsoft.com/office/mac/office/2008/main" xmlns:mv="urn:schemas-microsoft-com:mac:vml">
           <w:pict>
             <v:shape w14:anchorId="3ED60A74" id="Text_x0020_Box_x0020_9" o:spid="_x0000_s1033" type="#_x0000_t202" style="position:absolute;margin-left:467.7pt;margin-top:45.25pt;width:50.1pt;height:11.8pt;z-index:-252360704;visibility:visible;mso-wrap-style:square;mso-width-percent:0;mso-height-percent:0;mso-wrap-distance-left:9pt;mso-wrap-distance-top:0;mso-wrap-distance-right:9pt;mso-wrap-distance-bottom:0;mso-position-horizontal:absolute;mso-position-horizontal-relative:page;mso-position-vertical:absolute;mso-position-vertical-relative:page;mso-width-percent:0;mso-height-percent:0;mso-width-relative:page;mso-height-relative:page;v-text-anchor:top" o:gfxdata="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" filled="f" stroked="f">
               <v:textbox inset="0,0,0,0">
@@ -8177,7 +8803,7 @@
             </wp:anchor>
           </w:drawing>
         </mc:Choice>
-        <mc:Fallback xmlns:mv="urn:schemas-microsoft-com:mac:vml" xmlns:mo="http://schemas.microsoft.com/office/mac/office/2008/main">
+        <mc:Fallback xmlns:mo="http://schemas.microsoft.com/office/mac/office/2008/main" xmlns:mv="urn:schemas-microsoft-com:mac:vml">
           <w:pict>
             <v:group w14:anchorId="7D7BB678" id="Group_x0020_5" o:spid="_x0000_s1026" style="position:absolute;margin-left:90pt;margin-top:45.7pt;width:432.1pt;height:.5pt;z-index:-252359680;mso-position-horizontal-relative:page;mso-position-vertical-relative:page" coordorigin="1800,914" coordsize="8642,10" o:gfxdata="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">
               <v:line id="Line_x0020_8" o:spid="_x0000_s1027" style="position:absolute;visibility:visible;mso-wrap-style:square" from="1800,919" to="6121,919" o:connectortype="straight" o:gfxdata="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" strokeweight=".48pt"/>
@@ -8257,7 +8883,7 @@
             </wp:anchor>
           </w:drawing>
         </mc:Choice>
-        <mc:Fallback xmlns:mv="urn:schemas-microsoft-com:mac:vml" xmlns:mo="http://schemas.microsoft.com/office/mac/office/2008/main">
+        <mc:Fallback xmlns:mo="http://schemas.microsoft.com/office/mac/office/2008/main" xmlns:mv="urn:schemas-microsoft-com:mac:vml">
           <w:pict>
             <v:line w14:anchorId="3182681E" id="Line_x0020_4" o:spid="_x0000_s1026" style="position:absolute;z-index:-252358656;visibility:visible;mso-wrap-style:square;mso-width-percent:0;mso-height-percent:0;mso-wrap-distance-left:9pt;mso-wrap-distance-top:0;mso-wrap-distance-right:9pt;mso-wrap-distance-bottom:0;mso-position-horizontal:absolute;mso-position-horizontal-relative:page;mso-position-vertical:absolute;mso-position-vertical-relative:page;mso-width-percent:0;mso-height-percent:0;mso-width-relative:page;mso-height-relative:page" from="88.55pt,93.6pt" to="523.5pt,93.6pt" o:gfxdata="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" strokecolor="#1f487c" strokeweight="2.16pt">
               <w10:wrap anchorx="page" anchory="page"/>
@@ -8361,7 +8987,7 @@
             </wp:anchor>
           </w:drawing>
         </mc:Choice>
-        <mc:Fallback xmlns:mv="urn:schemas-microsoft-com:mac:vml" xmlns:mo="http://schemas.microsoft.com/office/mac/office/2008/main">
+        <mc:Fallback xmlns:mo="http://schemas.microsoft.com/office/mac/office/2008/main" xmlns:mv="urn:schemas-microsoft-com:mac:vml">
           <w:pict>
             <v:shapetype w14:anchorId="7F690561" id="_x0000_t202" coordsize="21600,21600" o:spt="202" path="m0,0l0,21600,21600,21600,21600,0xe">
               <v:stroke joinstyle="miter"/>
@@ -8494,7 +9120,7 @@
             </wp:anchor>
           </w:drawing>
         </mc:Choice>
-        <mc:Fallback xmlns:mv="urn:schemas-microsoft-com:mac:vml" xmlns:mo="http://schemas.microsoft.com/office/mac/office/2008/main">
+        <mc:Fallback xmlns:mo="http://schemas.microsoft.com/office/mac/office/2008/main" xmlns:mv="urn:schemas-microsoft-com:mac:vml">
           <w:pict>
             <v:shape w14:anchorId="7B005BB6" id="Text_x0020_Box_x0020_2" o:spid="_x0000_s1035" type="#_x0000_t202" style="position:absolute;margin-left:467.7pt;margin-top:45.25pt;width:50.1pt;height:11.8pt;z-index:-252356608;visibility:visible;mso-wrap-style:square;mso-width-percent:0;mso-height-percent:0;mso-wrap-distance-left:9pt;mso-wrap-distance-top:0;mso-wrap-distance-right:9pt;mso-wrap-distance-bottom:0;mso-position-horizontal:absolute;mso-position-horizontal-relative:page;mso-position-vertical:absolute;mso-position-vertical-relative:page;mso-width-percent:0;mso-height-percent:0;mso-width-relative:page;mso-height-relative:page;v-text-anchor:top" o:gfxdata="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" filled="f" stroked="f">
               <v:textbox inset="0,0,0,0">
@@ -8643,7 +9269,7 @@
             </wp:anchor>
           </w:drawing>
         </mc:Choice>
-        <mc:Fallback xmlns:mv="urn:schemas-microsoft-com:mac:vml" xmlns:mo="http://schemas.microsoft.com/office/mac/office/2008/main">
+        <mc:Fallback xmlns:mo="http://schemas.microsoft.com/office/mac/office/2008/main" xmlns:mv="urn:schemas-microsoft-com:mac:vml">
           <w:pict>
             <v:shape w14:anchorId="57CB5086" id="Text_x0020_Box_x0020_1" o:spid="_x0000_s1036" type="#_x0000_t202" style="position:absolute;margin-left:89pt;margin-top:71.15pt;width:118.2pt;height:21.4pt;z-index:-252355584;visibility:visible;mso-wrap-style:square;mso-width-percent:0;mso-height-percent:0;mso-wrap-distance-left:9pt;mso-wrap-distance-top:0;mso-wrap-distance-right:9pt;mso-wrap-distance-bottom:0;mso-position-horizontal:absolute;mso-position-horizontal-relative:page;mso-position-vertical:absolute;mso-position-vertical-relative:page;mso-width-percent:0;mso-height-percent:0;mso-width-relative:page;mso-height-relative:page;v-text-anchor:top" o:gfxdata="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" filled="f" stroked="f">
               <v:textbox inset="0,0,0,0">
@@ -8698,6 +9324,119 @@
 <file path=word/numbering.xml><?xml version="1.0" encoding="utf-8"?>
 <w:numbering xmlns:wpc="http://schemas.microsoft.com/office/word/2010/wordprocessingCanvas" xmlns:cx="http://schemas.microsoft.com/office/drawing/2014/chartex" xmlns:mc="http://schemas.openxmlformats.org/markup-compatibility/2006" xmlns:o="urn:schemas-microsoft-com:office:office" xmlns:r="http://schemas.openxmlformats.org/officeDocument/2006/relationships" xmlns:m="http://schemas.openxmlformats.org/officeDocument/2006/math" xmlns:v="urn:schemas-microsoft-com:vml" xmlns:wp14="http://schemas.microsoft.com/office/word/2010/wordprocessingDrawing" xmlns:wp="http://schemas.openxmlformats.org/drawingml/2006/wordprocessingDrawing" xmlns:w10="urn:schemas-microsoft-com:office:word" xmlns:w="http://schemas.openxmlformats.org/wordprocessingml/2006/main" xmlns:w14="http://schemas.microsoft.com/office/word/2010/wordml" xmlns:w15="http://schemas.microsoft.com/office/word/2012/wordml" xmlns:w16se="http://schemas.microsoft.com/office/word/2015/wordml/symex" xmlns:wpg="http://schemas.microsoft.com/office/word/2010/wordprocessingGroup" xmlns:wpi="http://schemas.microsoft.com/office/word/2010/wordprocessingInk" xmlns:wne="http://schemas.microsoft.com/office/word/2006/wordml" xmlns:wps="http://schemas.microsoft.com/office/word/2010/wordprocessingShape" mc:Ignorable="w14 w15 w16se wp14">
   <w:abstractNum w:abstractNumId="0" w15:restartNumberingAfterBreak="0">
+    <w:nsid w:val="23180DBA"/>
+    <w:multiLevelType w:val="hybridMultilevel"/>
+    <w:tmpl w:val="72E42E2C"/>
+    <w:lvl w:ilvl="0" w:tplc="04160001">
+      <w:start w:val="1"/>
+      <w:numFmt w:val="bullet"/>
+      <w:lvlText w:val=""/>
+      <w:lvlJc w:val="left"/>
+      <w:pPr>
+        <w:ind w:left="1566" w:hanging="360"/>
+      </w:pPr>
+      <w:rPr>
+        <w:rFonts w:ascii="Symbol" w:hAnsi="Symbol" w:hint="default"/>
+      </w:rPr>
+    </w:lvl>
+    <w:lvl w:ilvl="1" w:tplc="04160003" w:tentative="1">
+      <w:start w:val="1"/>
+      <w:numFmt w:val="bullet"/>
+      <w:lvlText w:val="o"/>
+      <w:lvlJc w:val="left"/>
+      <w:pPr>
+        <w:ind w:left="2286" w:hanging="360"/>
+      </w:pPr>
+      <w:rPr>
+        <w:rFonts w:ascii="Courier New" w:hAnsi="Courier New" w:cs="Courier New" w:hint="default"/>
+      </w:rPr>
+    </w:lvl>
+    <w:lvl w:ilvl="2" w:tplc="04160005" w:tentative="1">
+      <w:start w:val="1"/>
+      <w:numFmt w:val="bullet"/>
+      <w:lvlText w:val=""/>
+      <w:lvlJc w:val="left"/>
+      <w:pPr>
+        <w:ind w:left="3006" w:hanging="360"/>
+      </w:pPr>
+      <w:rPr>
+        <w:rFonts w:ascii="Wingdings" w:hAnsi="Wingdings" w:hint="default"/>
+      </w:rPr>
+    </w:lvl>
+    <w:lvl w:ilvl="3" w:tplc="04160001" w:tentative="1">
+      <w:start w:val="1"/>
+      <w:numFmt w:val="bullet"/>
+      <w:lvlText w:val=""/>
+      <w:lvlJc w:val="left"/>
+      <w:pPr>
+        <w:ind w:left="3726" w:hanging="360"/>
+      </w:pPr>
+      <w:rPr>
+        <w:rFonts w:ascii="Symbol" w:hAnsi="Symbol" w:hint="default"/>
+      </w:rPr>
+    </w:lvl>
+    <w:lvl w:ilvl="4" w:tplc="04160003" w:tentative="1">
+      <w:start w:val="1"/>
+      <w:numFmt w:val="bullet"/>
+      <w:lvlText w:val="o"/>
+      <w:lvlJc w:val="left"/>
+      <w:pPr>
+        <w:ind w:left="4446" w:hanging="360"/>
+      </w:pPr>
+      <w:rPr>
+        <w:rFonts w:ascii="Courier New" w:hAnsi="Courier New" w:cs="Courier New" w:hint="default"/>
+      </w:rPr>
+    </w:lvl>
+    <w:lvl w:ilvl="5" w:tplc="04160005" w:tentative="1">
+      <w:start w:val="1"/>
+      <w:numFmt w:val="bullet"/>
+      <w:lvlText w:val=""/>
+      <w:lvlJc w:val="left"/>
+      <w:pPr>
+        <w:ind w:left="5166" w:hanging="360"/>
+      </w:pPr>
+      <w:rPr>
+        <w:rFonts w:ascii="Wingdings" w:hAnsi="Wingdings" w:hint="default"/>
+      </w:rPr>
+    </w:lvl>
+    <w:lvl w:ilvl="6" w:tplc="04160001" w:tentative="1">
+      <w:start w:val="1"/>
+      <w:numFmt w:val="bullet"/>
+      <w:lvlText w:val=""/>
+      <w:lvlJc w:val="left"/>
+      <w:pPr>
+        <w:ind w:left="5886" w:hanging="360"/>
+      </w:pPr>
+      <w:rPr>
+        <w:rFonts w:ascii="Symbol" w:hAnsi="Symbol" w:hint="default"/>
+      </w:rPr>
+    </w:lvl>
+    <w:lvl w:ilvl="7" w:tplc="04160003" w:tentative="1">
+      <w:start w:val="1"/>
+      <w:numFmt w:val="bullet"/>
+      <w:lvlText w:val="o"/>
+      <w:lvlJc w:val="left"/>
+      <w:pPr>
+        <w:ind w:left="6606" w:hanging="360"/>
+      </w:pPr>
+      <w:rPr>
+        <w:rFonts w:ascii="Courier New" w:hAnsi="Courier New" w:cs="Courier New" w:hint="default"/>
+      </w:rPr>
+    </w:lvl>
+    <w:lvl w:ilvl="8" w:tplc="04160005" w:tentative="1">
+      <w:start w:val="1"/>
+      <w:numFmt w:val="bullet"/>
+      <w:lvlText w:val=""/>
+      <w:lvlJc w:val="left"/>
+      <w:pPr>
+        <w:ind w:left="7326" w:hanging="360"/>
+      </w:pPr>
+      <w:rPr>
+        <w:rFonts w:ascii="Wingdings" w:hAnsi="Wingdings" w:hint="default"/>
+      </w:rPr>
+    </w:lvl>
+  </w:abstractNum>
+  <w:abstractNum w:abstractNumId="1" w15:restartNumberingAfterBreak="0">
     <w:nsid w:val="597653F3"/>
     <w:multiLevelType w:val="multilevel"/>
     <w:tmpl w:val="96DE5972"/>
@@ -8825,7 +9564,7 @@
       </w:rPr>
     </w:lvl>
   </w:abstractNum>
-  <w:abstractNum w:abstractNumId="1" w15:restartNumberingAfterBreak="0">
+  <w:abstractNum w:abstractNumId="2" w15:restartNumberingAfterBreak="0">
     <w:nsid w:val="68A7279A"/>
     <w:multiLevelType w:val="multilevel"/>
     <w:tmpl w:val="C64E33D8"/>
@@ -8958,9 +9697,12 @@
     </w:lvl>
   </w:abstractNum>
   <w:num w:numId="1">
+    <w:abstractNumId w:val="2"/>
+  </w:num>
+  <w:num w:numId="2">
     <w:abstractNumId w:val="1"/>
   </w:num>
-  <w:num w:numId="2">
+  <w:num w:numId="3">
     <w:abstractNumId w:val="0"/>
   </w:num>
 </w:numbering>

</xml_diff>

<commit_message>
Adiciona descricao mais detalhada dos requisitos
</commit_message>
<xml_diff>
--- a/documentacao/Modelo-Documento-Requisitos.docx
+++ b/documentacao/Modelo-Documento-Requisitos.docx
@@ -4128,6 +4128,290 @@
     </w:tbl>
     <w:p>
       <w:pPr>
+        <w:pStyle w:val="Corpodetexto"/>
+      </w:pPr>
+      <w:bookmarkStart w:id="10" w:name="_bookmark10"/>
+      <w:bookmarkEnd w:id="10"/>
+    </w:p>
+    <w:p>
+      <w:pPr>
+        <w:pStyle w:val="Corpodetexto"/>
+        <w:ind w:left="567" w:firstLine="284"/>
+        <w:rPr>
+          <w:sz w:val="19"/>
+        </w:rPr>
+      </w:pPr>
+      <w:r>
+        <w:rPr>
+          <w:b/>
+          <w:sz w:val="19"/>
+        </w:rPr>
+        <w:t>RF001</w:t>
+      </w:r>
+      <w:r>
+        <w:rPr>
+          <w:sz w:val="19"/>
+        </w:rPr>
+        <w:t xml:space="preserve"> – Listar pacotes de viagens</w:t>
+      </w:r>
+    </w:p>
+    <w:p>
+      <w:pPr>
+        <w:pStyle w:val="Corpodetexto"/>
+        <w:ind w:left="567" w:firstLine="284"/>
+        <w:rPr>
+          <w:sz w:val="19"/>
+        </w:rPr>
+      </w:pPr>
+      <w:r>
+        <w:rPr>
+          <w:b/>
+          <w:sz w:val="19"/>
+        </w:rPr>
+        <w:t>Descrição</w:t>
+      </w:r>
+      <w:r>
+        <w:rPr>
+          <w:sz w:val="19"/>
+        </w:rPr>
+        <w:t xml:space="preserve"> – Lista os pacotes de viagens recebidos da API</w:t>
+      </w:r>
+    </w:p>
+    <w:p>
+      <w:pPr>
+        <w:pStyle w:val="Corpodetexto"/>
+        <w:ind w:left="567" w:firstLine="284"/>
+        <w:rPr>
+          <w:sz w:val="19"/>
+        </w:rPr>
+      </w:pPr>
+      <w:r>
+        <w:rPr>
+          <w:b/>
+          <w:sz w:val="19"/>
+        </w:rPr>
+        <w:t>Entrada</w:t>
+      </w:r>
+      <w:r>
+        <w:rPr>
+          <w:sz w:val="19"/>
+        </w:rPr>
+        <w:t xml:space="preserve"> – </w:t>
+      </w:r>
+      <w:r>
+        <w:rPr>
+          <w:sz w:val="19"/>
+        </w:rPr>
+        <w:t>Não há, apenas exibição</w:t>
+      </w:r>
+      <w:bookmarkStart w:id="11" w:name="_GoBack"/>
+      <w:bookmarkEnd w:id="11"/>
+    </w:p>
+    <w:p>
+      <w:pPr>
+        <w:pStyle w:val="Corpodetexto"/>
+        <w:ind w:left="567" w:firstLine="284"/>
+        <w:rPr>
+          <w:sz w:val="19"/>
+        </w:rPr>
+      </w:pPr>
+      <w:r>
+        <w:rPr>
+          <w:b/>
+          <w:sz w:val="19"/>
+        </w:rPr>
+        <w:t>Processo</w:t>
+      </w:r>
+      <w:r>
+        <w:rPr>
+          <w:sz w:val="19"/>
+        </w:rPr>
+        <w:t xml:space="preserve"> – Listar pacotes de viagens</w:t>
+      </w:r>
+    </w:p>
+    <w:p>
+      <w:pPr>
+        <w:pStyle w:val="Corpodetexto"/>
+        <w:ind w:left="567" w:firstLine="284"/>
+        <w:rPr>
+          <w:sz w:val="19"/>
+        </w:rPr>
+      </w:pPr>
+      <w:r>
+        <w:rPr>
+          <w:b/>
+          <w:sz w:val="19"/>
+        </w:rPr>
+        <w:t>Saída</w:t>
+      </w:r>
+      <w:r>
+        <w:rPr>
+          <w:sz w:val="19"/>
+        </w:rPr>
+        <w:t xml:space="preserve"> – Listagem dos dados informados acima (Título, Imagem, Data e Preço)</w:t>
+      </w:r>
+    </w:p>
+    <w:p>
+      <w:pPr>
+        <w:pStyle w:val="Corpodetexto"/>
+        <w:pBdr>
+          <w:bottom w:val="single" w:sz="6" w:space="1" w:color="auto"/>
+        </w:pBdr>
+        <w:ind w:left="567" w:firstLine="284"/>
+        <w:rPr>
+          <w:sz w:val="19"/>
+        </w:rPr>
+      </w:pPr>
+    </w:p>
+    <w:p>
+      <w:pPr>
+        <w:pStyle w:val="Corpodetexto"/>
+        <w:ind w:left="567" w:firstLine="284"/>
+      </w:pPr>
+    </w:p>
+    <w:p>
+      <w:pPr>
+        <w:pStyle w:val="Corpodetexto"/>
+        <w:ind w:left="567" w:firstLine="284"/>
+        <w:rPr>
+          <w:sz w:val="19"/>
+        </w:rPr>
+      </w:pPr>
+      <w:r>
+        <w:rPr>
+          <w:b/>
+          <w:sz w:val="19"/>
+        </w:rPr>
+        <w:t>RF00</w:t>
+      </w:r>
+      <w:r>
+        <w:rPr>
+          <w:b/>
+          <w:sz w:val="19"/>
+        </w:rPr>
+        <w:t>4</w:t>
+      </w:r>
+      <w:r>
+        <w:rPr>
+          <w:sz w:val="19"/>
+        </w:rPr>
+        <w:t xml:space="preserve"> – Cadastrar pacote</w:t>
+      </w:r>
+    </w:p>
+    <w:p>
+      <w:pPr>
+        <w:pStyle w:val="Corpodetexto"/>
+        <w:ind w:left="567" w:firstLine="284"/>
+        <w:rPr>
+          <w:sz w:val="19"/>
+        </w:rPr>
+      </w:pPr>
+      <w:r>
+        <w:rPr>
+          <w:b/>
+          <w:sz w:val="19"/>
+        </w:rPr>
+        <w:t>Descrição</w:t>
+      </w:r>
+      <w:r>
+        <w:rPr>
+          <w:sz w:val="19"/>
+        </w:rPr>
+        <w:t xml:space="preserve"> – Somente o administrador poderá cadastrar um pacote de viagem</w:t>
+      </w:r>
+    </w:p>
+    <w:p>
+      <w:pPr>
+        <w:pStyle w:val="Corpodetexto"/>
+        <w:ind w:left="567" w:firstLine="284"/>
+        <w:rPr>
+          <w:sz w:val="19"/>
+        </w:rPr>
+      </w:pPr>
+      <w:r>
+        <w:rPr>
+          <w:b/>
+          <w:sz w:val="19"/>
+        </w:rPr>
+        <w:t>Entrada</w:t>
+      </w:r>
+      <w:r>
+        <w:rPr>
+          <w:sz w:val="19"/>
+        </w:rPr>
+        <w:t xml:space="preserve"> – Título, Imagem, Data, Descrição, Preço e Status</w:t>
+      </w:r>
+    </w:p>
+    <w:p>
+      <w:pPr>
+        <w:pStyle w:val="Corpodetexto"/>
+        <w:ind w:left="567" w:firstLine="284"/>
+        <w:rPr>
+          <w:sz w:val="19"/>
+        </w:rPr>
+      </w:pPr>
+      <w:r>
+        <w:rPr>
+          <w:b/>
+          <w:sz w:val="19"/>
+        </w:rPr>
+        <w:t>Processo</w:t>
+      </w:r>
+      <w:r>
+        <w:rPr>
+          <w:sz w:val="19"/>
+        </w:rPr>
+        <w:t xml:space="preserve"> – Cadastra os dados do pacote no banco de dados</w:t>
+      </w:r>
+    </w:p>
+    <w:p>
+      <w:pPr>
+        <w:pStyle w:val="Corpodetexto"/>
+        <w:ind w:left="567" w:firstLine="284"/>
+        <w:rPr>
+          <w:sz w:val="19"/>
+        </w:rPr>
+      </w:pPr>
+      <w:r>
+        <w:rPr>
+          <w:b/>
+          <w:sz w:val="19"/>
+        </w:rPr>
+        <w:t>Saída</w:t>
+      </w:r>
+      <w:r>
+        <w:rPr>
+          <w:sz w:val="19"/>
+        </w:rPr>
+        <w:t xml:space="preserve"> – Mensagem de confirmação de cadastro bem sucedido caso tenha sido efetuado com sucesso, senão mensagem de erro.</w:t>
+      </w:r>
+    </w:p>
+    <w:p>
+      <w:pPr>
+        <w:pStyle w:val="Corpodetexto"/>
+        <w:ind w:left="567" w:firstLine="284"/>
+      </w:pPr>
+    </w:p>
+    <w:p>
+      <w:pPr>
+        <w:pStyle w:val="Corpodetexto"/>
+        <w:ind w:left="567" w:firstLine="284"/>
+      </w:pPr>
+    </w:p>
+    <w:p>
+      <w:pPr>
+        <w:pStyle w:val="Corpodetexto"/>
+        <w:ind w:left="567" w:firstLine="284"/>
+      </w:pPr>
+    </w:p>
+    <w:p>
+      <w:pPr>
+        <w:pStyle w:val="Corpodetexto"/>
+        <w:ind w:left="567" w:firstLine="284"/>
+      </w:pPr>
+    </w:p>
+    <w:p>
+      <w:pPr>
         <w:pStyle w:val="Ttulo2"/>
         <w:numPr>
           <w:ilvl w:val="1"/>
@@ -4139,8 +4423,6 @@
         </w:tabs>
         <w:spacing w:before="237"/>
       </w:pPr>
-      <w:bookmarkStart w:id="10" w:name="_bookmark10"/>
-      <w:bookmarkEnd w:id="10"/>
       <w:r>
         <w:rPr>
           <w:color w:val="003366"/>
@@ -4745,8 +5027,8 @@
           <w:sz w:val="32"/>
         </w:rPr>
       </w:pPr>
-      <w:bookmarkStart w:id="11" w:name="_bookmark11"/>
-      <w:bookmarkEnd w:id="11"/>
+      <w:bookmarkStart w:id="12" w:name="_bookmark11"/>
+      <w:bookmarkEnd w:id="12"/>
       <w:r>
         <w:rPr>
           <w:rFonts w:ascii="Verdana" w:hAnsi="Verdana"/>
@@ -5062,88 +5344,6 @@
               </w:rPr>
               <w:t>Somente pacotes Ativos devem ser listados no App.</w:t>
             </w:r>
-            <w:bookmarkStart w:id="12" w:name="_GoBack"/>
-            <w:bookmarkEnd w:id="12"/>
-          </w:p>
-        </w:tc>
-      </w:tr>
-      <w:tr>
-        <w:trPr>
-          <w:trHeight w:val="156"/>
-        </w:trPr>
-        <w:tc>
-          <w:tcPr>
-            <w:tcW w:w="977" w:type="dxa"/>
-            <w:tcBorders>
-              <w:top w:val="single" w:sz="4" w:space="0" w:color="003366"/>
-              <w:left w:val="single" w:sz="4" w:space="0" w:color="003366"/>
-              <w:bottom w:val="single" w:sz="4" w:space="0" w:color="003366"/>
-              <w:right w:val="single" w:sz="4" w:space="0" w:color="003366"/>
-            </w:tcBorders>
-            <w:vAlign w:val="center"/>
-          </w:tcPr>
-          <w:p>
-            <w:pPr>
-              <w:pStyle w:val="TableParagraph"/>
-              <w:spacing w:before="65"/>
-              <w:rPr>
-                <w:i/>
-                <w:w w:val="99"/>
-                <w:sz w:val="20"/>
-              </w:rPr>
-            </w:pPr>
-          </w:p>
-        </w:tc>
-        <w:tc>
-          <w:tcPr>
-            <w:tcW w:w="3163" w:type="dxa"/>
-            <w:tcBorders>
-              <w:top w:val="single" w:sz="4" w:space="0" w:color="003366"/>
-              <w:left w:val="single" w:sz="4" w:space="0" w:color="003366"/>
-              <w:bottom w:val="single" w:sz="4" w:space="0" w:color="003366"/>
-              <w:right w:val="single" w:sz="4" w:space="0" w:color="003366"/>
-            </w:tcBorders>
-            <w:vAlign w:val="center"/>
-          </w:tcPr>
-          <w:p>
-            <w:pPr>
-              <w:pStyle w:val="TableParagraph"/>
-              <w:spacing w:before="5"/>
-              <w:ind w:left="108"/>
-              <w:rPr>
-                <w:i/>
-                <w:sz w:val="20"/>
-              </w:rPr>
-            </w:pPr>
-          </w:p>
-        </w:tc>
-        <w:tc>
-          <w:tcPr>
-            <w:tcW w:w="4491" w:type="dxa"/>
-            <w:tcBorders>
-              <w:top w:val="single" w:sz="4" w:space="0" w:color="003366"/>
-              <w:left w:val="single" w:sz="4" w:space="0" w:color="003366"/>
-              <w:bottom w:val="single" w:sz="4" w:space="0" w:color="003366"/>
-              <w:right w:val="single" w:sz="4" w:space="0" w:color="003366"/>
-            </w:tcBorders>
-            <w:vAlign w:val="center"/>
-          </w:tcPr>
-          <w:p>
-            <w:pPr>
-              <w:pStyle w:val="TableParagraph"/>
-              <w:tabs>
-                <w:tab w:val="left" w:pos="1258"/>
-                <w:tab w:val="left" w:pos="2286"/>
-                <w:tab w:val="left" w:pos="3140"/>
-                <w:tab w:val="left" w:pos="4073"/>
-              </w:tabs>
-              <w:spacing w:before="65"/>
-              <w:ind w:left="108" w:right="97"/>
-              <w:rPr>
-                <w:i/>
-                <w:sz w:val="20"/>
-              </w:rPr>
-            </w:pPr>
           </w:p>
         </w:tc>
       </w:tr>
@@ -6093,12 +6293,68 @@
         <w:rPr>
           <w:sz w:val="20"/>
         </w:rPr>
+      </w:pPr>
+    </w:p>
+    <w:p>
+      <w:pPr>
+        <w:rPr>
+          <w:sz w:val="20"/>
+        </w:rPr>
+      </w:pPr>
+    </w:p>
+    <w:p>
+      <w:pPr>
+        <w:rPr>
+          <w:sz w:val="20"/>
+        </w:rPr>
+      </w:pPr>
+    </w:p>
+    <w:p>
+      <w:pPr>
+        <w:rPr>
+          <w:sz w:val="20"/>
+        </w:rPr>
+      </w:pPr>
+    </w:p>
+    <w:p>
+      <w:pPr>
+        <w:rPr>
+          <w:sz w:val="20"/>
+        </w:rPr>
         <w:sectPr>
           <w:headerReference w:type="default" r:id="rId10"/>
           <w:pgSz w:w="12240" w:h="15840"/>
           <w:pgMar w:top="1120" w:right="1380" w:bottom="1020" w:left="1660" w:header="914" w:footer="836" w:gutter="0"/>
           <w:cols w:space="720"/>
         </w:sectPr>
+      </w:pPr>
+    </w:p>
+    <w:p>
+      <w:pPr>
+        <w:rPr>
+          <w:sz w:val="20"/>
+        </w:rPr>
+      </w:pPr>
+    </w:p>
+    <w:p>
+      <w:pPr>
+        <w:rPr>
+          <w:sz w:val="20"/>
+        </w:rPr>
+      </w:pPr>
+    </w:p>
+    <w:p>
+      <w:pPr>
+        <w:rPr>
+          <w:sz w:val="20"/>
+        </w:rPr>
+      </w:pPr>
+    </w:p>
+    <w:p>
+      <w:pPr>
+        <w:rPr>
+          <w:sz w:val="20"/>
+        </w:rPr>
       </w:pPr>
     </w:p>
     <w:p>
@@ -7165,7 +7421,7 @@
                               <w:noProof/>
                               <w:sz w:val="16"/>
                             </w:rPr>
-                            <w:t>12</w:t>
+                            <w:t>7</w:t>
                           </w:r>
                           <w:r>
                             <w:fldChar w:fldCharType="end"/>
@@ -7234,7 +7490,7 @@
                         <w:noProof/>
                         <w:sz w:val="16"/>
                       </w:rPr>
-                      <w:t>12</w:t>
+                      <w:t>7</w:t>
                     </w:r>
                     <w:r>
                       <w:fldChar w:fldCharType="end"/>

</xml_diff>

<commit_message>
Adiciona diagramas de caso de uso e de classes
</commit_message>
<xml_diff>
--- a/documentacao/Modelo-Documento-Requisitos.docx
+++ b/documentacao/Modelo-Documento-Requisitos.docx
@@ -2127,7 +2127,7 @@
               </wp:inline>
             </w:drawing>
           </mc:Choice>
-          <mc:Fallback xmlns:mo="http://schemas.microsoft.com/office/mac/office/2008/main" xmlns:mv="urn:schemas-microsoft-com:mac:vml">
+          <mc:Fallback xmlns:mv="urn:schemas-microsoft-com:mac:vml" xmlns:mo="http://schemas.microsoft.com/office/mac/office/2008/main">
             <w:pict>
               <v:group w14:anchorId="039C3E64" id="Group_x0020_10" o:spid="_x0000_s1026" style="width:434.95pt;height:2.2pt;mso-position-horizontal-relative:char;mso-position-vertical-relative:line" coordsize="8699,44" o:gfxdata="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">
                 <v:line id="Line_x0020_11" o:spid="_x0000_s1027" style="position:absolute;visibility:visible;mso-wrap-style:square" from="0,22" to="8699,22" o:connectortype="straight" o:gfxdata="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" strokecolor="#1f487c" strokeweight="2.16pt"/>
@@ -2408,7 +2408,7 @@
               </wp:inline>
             </w:drawing>
           </mc:Choice>
-          <mc:Fallback xmlns:mo="http://schemas.microsoft.com/office/mac/office/2008/main" xmlns:mv="urn:schemas-microsoft-com:mac:vml">
+          <mc:Fallback xmlns:mv="urn:schemas-microsoft-com:mac:vml" xmlns:mo="http://schemas.microsoft.com/office/mac/office/2008/main">
             <w:pict>
               <v:group w14:anchorId="1E75BFC5" id="Group_x0020_8" o:spid="_x0000_s1026" style="width:434.95pt;height:2.2pt;mso-position-horizontal-relative:char;mso-position-vertical-relative:line" coordsize="8699,44" o:gfxdata="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">
                 <v:line id="Line_x0020_9" o:spid="_x0000_s1027" style="position:absolute;visibility:visible;mso-wrap-style:square" from="0,22" to="8699,22" o:connectortype="straight" o:gfxdata="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" strokecolor="#1f487c" strokeweight="2.16pt"/>
@@ -3566,7 +3566,7 @@
               </wp:inline>
             </w:drawing>
           </mc:Choice>
-          <mc:Fallback xmlns:mo="http://schemas.microsoft.com/office/mac/office/2008/main" xmlns:mv="urn:schemas-microsoft-com:mac:vml">
+          <mc:Fallback xmlns:mv="urn:schemas-microsoft-com:mac:vml" xmlns:mo="http://schemas.microsoft.com/office/mac/office/2008/main">
             <w:pict>
               <v:group w14:anchorId="1451D065" id="Group_x0020_6" o:spid="_x0000_s1026" style="width:434.95pt;height:2.2pt;mso-position-horizontal-relative:char;mso-position-vertical-relative:line" coordsize="8699,44" o:gfxdata="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">
                 <v:line id="Line_x0020_7" o:spid="_x0000_s1027" style="position:absolute;visibility:visible;mso-wrap-style:square" from="0,22" to="8699,22" o:connectortype="straight" o:gfxdata="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" strokecolor="#1f487c" strokeweight="2.16pt"/>
@@ -4202,10 +4202,20 @@
         <w:rPr>
           <w:sz w:val="19"/>
         </w:rPr>
-        <w:t>Não há, apenas exibição</w:t>
+        <w:t>Não há</w:t>
       </w:r>
-      <w:bookmarkStart w:id="11" w:name="_GoBack"/>
-      <w:bookmarkEnd w:id="11"/>
+      <w:r>
+        <w:rPr>
+          <w:sz w:val="19"/>
+        </w:rPr>
+        <w:t xml:space="preserve"> entrada de dados</w:t>
+      </w:r>
+      <w:r>
+        <w:rPr>
+          <w:sz w:val="19"/>
+        </w:rPr>
+        <w:t>, apenas exibição</w:t>
+      </w:r>
     </w:p>
     <w:p>
       <w:pPr>
@@ -5027,8 +5037,8 @@
           <w:sz w:val="32"/>
         </w:rPr>
       </w:pPr>
-      <w:bookmarkStart w:id="12" w:name="_bookmark11"/>
-      <w:bookmarkEnd w:id="12"/>
+      <w:bookmarkStart w:id="11" w:name="_bookmark11"/>
+      <w:bookmarkEnd w:id="11"/>
       <w:r>
         <w:rPr>
           <w:rFonts w:ascii="Verdana" w:hAnsi="Verdana"/>
@@ -5136,7 +5146,7 @@
               </wp:inline>
             </w:drawing>
           </mc:Choice>
-          <mc:Fallback xmlns:mo="http://schemas.microsoft.com/office/mac/office/2008/main" xmlns:mv="urn:schemas-microsoft-com:mac:vml">
+          <mc:Fallback xmlns:mv="urn:schemas-microsoft-com:mac:vml" xmlns:mo="http://schemas.microsoft.com/office/mac/office/2008/main">
             <w:pict>
               <v:group w14:anchorId="0DCA5986" id="Group_x0020_4" o:spid="_x0000_s1026" style="width:434.95pt;height:2.2pt;mso-position-horizontal-relative:char;mso-position-vertical-relative:line" coordsize="8699,44" o:gfxdata="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">
                 <v:line id="Line_x0020_5" o:spid="_x0000_s1027" style="position:absolute;visibility:visible;mso-wrap-style:square" from="0,22" to="8699,22" o:connectortype="straight" o:gfxdata="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" strokecolor="#1f487c" strokeweight="2.16pt"/>
@@ -5365,8 +5375,8 @@
           <w:sz w:val="24"/>
         </w:rPr>
       </w:pPr>
-      <w:bookmarkStart w:id="13" w:name="_bookmark12"/>
-      <w:bookmarkEnd w:id="13"/>
+      <w:bookmarkStart w:id="12" w:name="_bookmark12"/>
+      <w:bookmarkEnd w:id="12"/>
       <w:r>
         <w:rPr>
           <w:b/>
@@ -5514,6 +5524,12 @@
                 <w:sz w:val="20"/>
               </w:rPr>
             </w:pPr>
+            <w:r>
+              <w:rPr>
+                <w:sz w:val="20"/>
+              </w:rPr>
+              <w:t>1</w:t>
+            </w:r>
           </w:p>
         </w:tc>
         <w:tc>
@@ -5529,70 +5545,30 @@
                 <w:sz w:val="20"/>
               </w:rPr>
             </w:pPr>
-          </w:p>
-        </w:tc>
-      </w:tr>
-      <w:tr>
-        <w:trPr>
-          <w:trHeight w:val="365"/>
-        </w:trPr>
-        <w:tc>
-          <w:tcPr>
-            <w:tcW w:w="506" w:type="dxa"/>
-          </w:tcPr>
-          <w:p>
-            <w:pPr>
-              <w:pStyle w:val="TableParagraph"/>
-              <w:rPr>
-                <w:sz w:val="20"/>
-              </w:rPr>
-            </w:pPr>
-          </w:p>
-        </w:tc>
-        <w:tc>
-          <w:tcPr>
-            <w:tcW w:w="8125" w:type="dxa"/>
-          </w:tcPr>
-          <w:p>
-            <w:pPr>
-              <w:pStyle w:val="TableParagraph"/>
-              <w:ind w:left="105"/>
-              <w:rPr>
-                <w:sz w:val="20"/>
-              </w:rPr>
-            </w:pPr>
-          </w:p>
-        </w:tc>
-      </w:tr>
-      <w:tr>
-        <w:trPr>
-          <w:trHeight w:val="240"/>
-        </w:trPr>
-        <w:tc>
-          <w:tcPr>
-            <w:tcW w:w="506" w:type="dxa"/>
-          </w:tcPr>
-          <w:p>
-            <w:pPr>
-              <w:pStyle w:val="TableParagraph"/>
-              <w:rPr>
-                <w:sz w:val="20"/>
-              </w:rPr>
-            </w:pPr>
-          </w:p>
-        </w:tc>
-        <w:tc>
-          <w:tcPr>
-            <w:tcW w:w="8125" w:type="dxa"/>
-          </w:tcPr>
-          <w:p>
-            <w:pPr>
-              <w:pStyle w:val="TableParagraph"/>
-              <w:ind w:left="105" w:right="111"/>
-              <w:rPr>
-                <w:sz w:val="20"/>
-              </w:rPr>
-            </w:pPr>
+            <w:r>
+              <w:rPr>
+                <w:sz w:val="20"/>
+              </w:rPr>
+              <w:t>Dispositivo com vers</w:t>
+            </w:r>
+            <w:r>
+              <w:rPr>
+                <w:sz w:val="20"/>
+              </w:rPr>
+              <w:t xml:space="preserve">ão Android 23, </w:t>
+            </w:r>
+            <w:r>
+              <w:rPr>
+                <w:sz w:val="20"/>
+              </w:rPr>
+              <w:t>iOs 8</w:t>
+            </w:r>
+            <w:r>
+              <w:rPr>
+                <w:sz w:val="20"/>
+              </w:rPr>
+              <w:t xml:space="preserve"> e Windows Phone 2019</w:t>
+            </w:r>
           </w:p>
         </w:tc>
       </w:tr>
@@ -5625,8 +5601,8 @@
           <w:sz w:val="24"/>
         </w:rPr>
       </w:pPr>
-      <w:bookmarkStart w:id="14" w:name="_bookmark13"/>
-      <w:bookmarkEnd w:id="14"/>
+      <w:bookmarkStart w:id="13" w:name="_bookmark13"/>
+      <w:bookmarkEnd w:id="13"/>
       <w:r>
         <w:rPr>
           <w:b/>
@@ -5751,6 +5727,7 @@
               <w:bottom w:val="single" w:sz="4" w:space="0" w:color="003366"/>
               <w:right w:val="single" w:sz="4" w:space="0" w:color="003366"/>
             </w:tcBorders>
+            <w:vAlign w:val="center"/>
           </w:tcPr>
           <w:p>
             <w:pPr>
@@ -5760,6 +5737,12 @@
                 <w:sz w:val="20"/>
               </w:rPr>
             </w:pPr>
+            <w:r>
+              <w:rPr>
+                <w:sz w:val="20"/>
+              </w:rPr>
+              <w:t>1</w:t>
+            </w:r>
           </w:p>
         </w:tc>
         <w:tc>
@@ -5771,6 +5754,7 @@
               <w:bottom w:val="single" w:sz="4" w:space="0" w:color="003366"/>
               <w:right w:val="single" w:sz="4" w:space="0" w:color="003366"/>
             </w:tcBorders>
+            <w:vAlign w:val="center"/>
           </w:tcPr>
           <w:p>
             <w:pPr>
@@ -5781,6 +5765,12 @@
                 <w:sz w:val="20"/>
               </w:rPr>
             </w:pPr>
+            <w:r>
+              <w:rPr>
+                <w:sz w:val="20"/>
+              </w:rPr>
+              <w:t>Sistema Windows para o servidor de hospedagem</w:t>
+            </w:r>
           </w:p>
         </w:tc>
       </w:tr>
@@ -5811,8 +5801,8 @@
           <w:sz w:val="24"/>
         </w:rPr>
       </w:pPr>
-      <w:bookmarkStart w:id="15" w:name="_bookmark14"/>
-      <w:bookmarkEnd w:id="15"/>
+      <w:bookmarkStart w:id="14" w:name="_bookmark14"/>
+      <w:bookmarkEnd w:id="14"/>
       <w:r>
         <w:rPr>
           <w:b/>
@@ -5982,6 +5972,7 @@
         <w:tc>
           <w:tcPr>
             <w:tcW w:w="1752" w:type="dxa"/>
+            <w:vAlign w:val="center"/>
           </w:tcPr>
           <w:p>
             <w:pPr>
@@ -5992,11 +5983,19 @@
                 <w:sz w:val="20"/>
               </w:rPr>
             </w:pPr>
+            <w:r>
+              <w:rPr>
+                <w:i/>
+                <w:sz w:val="20"/>
+              </w:rPr>
+              <w:t>UC1</w:t>
+            </w:r>
           </w:p>
         </w:tc>
         <w:tc>
           <w:tcPr>
             <w:tcW w:w="2638" w:type="dxa"/>
+            <w:vAlign w:val="center"/>
           </w:tcPr>
           <w:p>
             <w:pPr>
@@ -6007,11 +6006,19 @@
                 <w:sz w:val="20"/>
               </w:rPr>
             </w:pPr>
+            <w:r>
+              <w:rPr>
+                <w:i/>
+                <w:sz w:val="20"/>
+              </w:rPr>
+              <w:t>Selecionar pacote</w:t>
+            </w:r>
           </w:p>
         </w:tc>
         <w:tc>
           <w:tcPr>
             <w:tcW w:w="4225" w:type="dxa"/>
+            <w:vAlign w:val="center"/>
           </w:tcPr>
           <w:p>
             <w:pPr>
@@ -6022,6 +6029,13 @@
                 <w:sz w:val="20"/>
               </w:rPr>
             </w:pPr>
+            <w:r>
+              <w:rPr>
+                <w:i/>
+                <w:sz w:val="20"/>
+              </w:rPr>
+              <w:t>O usuário poderá selecionar um pacote específico que queira mais informações</w:t>
+            </w:r>
           </w:p>
         </w:tc>
       </w:tr>
@@ -6032,6 +6046,7 @@
         <w:tc>
           <w:tcPr>
             <w:tcW w:w="1752" w:type="dxa"/>
+            <w:vAlign w:val="center"/>
           </w:tcPr>
           <w:p>
             <w:pPr>
@@ -6042,11 +6057,19 @@
                 <w:sz w:val="20"/>
               </w:rPr>
             </w:pPr>
+            <w:r>
+              <w:rPr>
+                <w:i/>
+                <w:sz w:val="20"/>
+              </w:rPr>
+              <w:t>UC2</w:t>
+            </w:r>
           </w:p>
         </w:tc>
         <w:tc>
           <w:tcPr>
             <w:tcW w:w="2638" w:type="dxa"/>
+            <w:vAlign w:val="center"/>
           </w:tcPr>
           <w:p>
             <w:pPr>
@@ -6057,23 +6080,37 @@
                 <w:sz w:val="20"/>
               </w:rPr>
             </w:pPr>
+            <w:r>
+              <w:rPr>
+                <w:i/>
+                <w:sz w:val="20"/>
+              </w:rPr>
+              <w:t>Link para o site</w:t>
+            </w:r>
           </w:p>
         </w:tc>
         <w:tc>
           <w:tcPr>
             <w:tcW w:w="4225" w:type="dxa"/>
+            <w:vAlign w:val="center"/>
           </w:tcPr>
           <w:p>
             <w:pPr>
               <w:pStyle w:val="TableParagraph"/>
               <w:spacing w:before="10" w:line="242" w:lineRule="exact"/>
               <w:ind w:right="99"/>
-              <w:jc w:val="both"/>
               <w:rPr>
                 <w:i/>
                 <w:sz w:val="20"/>
               </w:rPr>
             </w:pPr>
+            <w:r>
+              <w:rPr>
+                <w:i/>
+                <w:sz w:val="20"/>
+              </w:rPr>
+              <w:t>Dentro da descrição o usuário pode optar por acessar o site da agência através de um link</w:t>
+            </w:r>
           </w:p>
         </w:tc>
       </w:tr>
@@ -6084,6 +6121,7 @@
         <w:tc>
           <w:tcPr>
             <w:tcW w:w="1752" w:type="dxa"/>
+            <w:vAlign w:val="center"/>
           </w:tcPr>
           <w:p>
             <w:pPr>
@@ -6094,11 +6132,19 @@
                 <w:sz w:val="20"/>
               </w:rPr>
             </w:pPr>
+            <w:r>
+              <w:rPr>
+                <w:i/>
+                <w:sz w:val="20"/>
+              </w:rPr>
+              <w:t>UC3</w:t>
+            </w:r>
           </w:p>
         </w:tc>
         <w:tc>
           <w:tcPr>
             <w:tcW w:w="2638" w:type="dxa"/>
+            <w:vAlign w:val="center"/>
           </w:tcPr>
           <w:p>
             <w:pPr>
@@ -6109,23 +6155,44 @@
                 <w:sz w:val="20"/>
               </w:rPr>
             </w:pPr>
+            <w:r>
+              <w:rPr>
+                <w:i/>
+                <w:sz w:val="20"/>
+              </w:rPr>
+              <w:t xml:space="preserve">Link para </w:t>
+            </w:r>
+            <w:r>
+              <w:rPr>
+                <w:i/>
+                <w:sz w:val="20"/>
+              </w:rPr>
+              <w:t>ligação</w:t>
+            </w:r>
           </w:p>
         </w:tc>
         <w:tc>
           <w:tcPr>
             <w:tcW w:w="4225" w:type="dxa"/>
+            <w:vAlign w:val="center"/>
           </w:tcPr>
           <w:p>
             <w:pPr>
               <w:pStyle w:val="TableParagraph"/>
               <w:spacing w:before="56"/>
               <w:ind w:right="96"/>
-              <w:jc w:val="both"/>
               <w:rPr>
                 <w:i/>
                 <w:sz w:val="20"/>
               </w:rPr>
             </w:pPr>
+            <w:r>
+              <w:rPr>
+                <w:i/>
+                <w:sz w:val="20"/>
+              </w:rPr>
+              <w:t>Dentro da descrição o usuário pode optar por clicar no botão de ligar</w:t>
+            </w:r>
           </w:p>
         </w:tc>
       </w:tr>
@@ -6136,6 +6203,7 @@
         <w:tc>
           <w:tcPr>
             <w:tcW w:w="1752" w:type="dxa"/>
+            <w:vAlign w:val="center"/>
           </w:tcPr>
           <w:p>
             <w:pPr>
@@ -6146,11 +6214,19 @@
                 <w:sz w:val="20"/>
               </w:rPr>
             </w:pPr>
+            <w:r>
+              <w:rPr>
+                <w:i/>
+                <w:sz w:val="20"/>
+              </w:rPr>
+              <w:t>UC4</w:t>
+            </w:r>
           </w:p>
         </w:tc>
         <w:tc>
           <w:tcPr>
             <w:tcW w:w="2638" w:type="dxa"/>
+            <w:vAlign w:val="center"/>
           </w:tcPr>
           <w:p>
             <w:pPr>
@@ -6161,23 +6237,37 @@
                 <w:sz w:val="20"/>
               </w:rPr>
             </w:pPr>
+            <w:r>
+              <w:rPr>
+                <w:i/>
+                <w:sz w:val="20"/>
+              </w:rPr>
+              <w:t>Efetuar login sistema</w:t>
+            </w:r>
           </w:p>
         </w:tc>
         <w:tc>
           <w:tcPr>
             <w:tcW w:w="4225" w:type="dxa"/>
+            <w:vAlign w:val="center"/>
           </w:tcPr>
           <w:p>
             <w:pPr>
               <w:pStyle w:val="TableParagraph"/>
               <w:spacing w:before="62"/>
               <w:ind w:right="100"/>
-              <w:jc w:val="both"/>
               <w:rPr>
                 <w:i/>
                 <w:sz w:val="20"/>
               </w:rPr>
             </w:pPr>
+            <w:r>
+              <w:rPr>
+                <w:i/>
+                <w:sz w:val="20"/>
+              </w:rPr>
+              <w:t>O usuário deverá entrar com o e-mail e senha para ter acesso ao sistema web</w:t>
+            </w:r>
           </w:p>
         </w:tc>
       </w:tr>
@@ -6188,6 +6278,7 @@
         <w:tc>
           <w:tcPr>
             <w:tcW w:w="1752" w:type="dxa"/>
+            <w:vAlign w:val="center"/>
           </w:tcPr>
           <w:p>
             <w:pPr>
@@ -6197,11 +6288,19 @@
                 <w:sz w:val="20"/>
               </w:rPr>
             </w:pPr>
+            <w:r>
+              <w:rPr>
+                <w:i/>
+                <w:sz w:val="20"/>
+              </w:rPr>
+              <w:t>UC5</w:t>
+            </w:r>
           </w:p>
         </w:tc>
         <w:tc>
           <w:tcPr>
             <w:tcW w:w="2638" w:type="dxa"/>
+            <w:vAlign w:val="center"/>
           </w:tcPr>
           <w:p>
             <w:pPr>
@@ -6211,11 +6310,19 @@
                 <w:sz w:val="20"/>
               </w:rPr>
             </w:pPr>
+            <w:r>
+              <w:rPr>
+                <w:i/>
+                <w:sz w:val="20"/>
+              </w:rPr>
+              <w:t>Cadastrar pacote</w:t>
+            </w:r>
           </w:p>
         </w:tc>
         <w:tc>
           <w:tcPr>
             <w:tcW w:w="4225" w:type="dxa"/>
+            <w:vAlign w:val="center"/>
           </w:tcPr>
           <w:p>
             <w:pPr>
@@ -6233,6 +6340,13 @@
                 <w:sz w:val="20"/>
               </w:rPr>
             </w:pPr>
+            <w:r>
+              <w:rPr>
+                <w:i/>
+                <w:sz w:val="20"/>
+              </w:rPr>
+              <w:t>O administrador do sistema pode cadastrar novos pacotes de viagens</w:t>
+            </w:r>
           </w:p>
         </w:tc>
       </w:tr>
@@ -6243,6 +6357,7 @@
         <w:tc>
           <w:tcPr>
             <w:tcW w:w="1752" w:type="dxa"/>
+            <w:vAlign w:val="center"/>
           </w:tcPr>
           <w:p>
             <w:pPr>
@@ -6253,11 +6368,19 @@
                 <w:sz w:val="20"/>
               </w:rPr>
             </w:pPr>
+            <w:r>
+              <w:rPr>
+                <w:i/>
+                <w:sz w:val="20"/>
+              </w:rPr>
+              <w:t>UC6</w:t>
+            </w:r>
           </w:p>
         </w:tc>
         <w:tc>
           <w:tcPr>
             <w:tcW w:w="2638" w:type="dxa"/>
+            <w:vAlign w:val="center"/>
           </w:tcPr>
           <w:p>
             <w:pPr>
@@ -6268,11 +6391,19 @@
                 <w:sz w:val="20"/>
               </w:rPr>
             </w:pPr>
+            <w:r>
+              <w:rPr>
+                <w:i/>
+                <w:sz w:val="20"/>
+              </w:rPr>
+              <w:t>Editar pacote</w:t>
+            </w:r>
           </w:p>
         </w:tc>
         <w:tc>
           <w:tcPr>
             <w:tcW w:w="4225" w:type="dxa"/>
+            <w:vAlign w:val="center"/>
           </w:tcPr>
           <w:p>
             <w:pPr>
@@ -6284,6 +6415,163 @@
                 <w:sz w:val="20"/>
               </w:rPr>
             </w:pPr>
+            <w:r>
+              <w:rPr>
+                <w:i/>
+                <w:sz w:val="20"/>
+              </w:rPr>
+              <w:t>O administrador do sistema pode editar as informações dos pacotes de viagens</w:t>
+            </w:r>
+          </w:p>
+        </w:tc>
+      </w:tr>
+      <w:tr>
+        <w:trPr>
+          <w:trHeight w:val="57"/>
+        </w:trPr>
+        <w:tc>
+          <w:tcPr>
+            <w:tcW w:w="1752" w:type="dxa"/>
+            <w:vAlign w:val="center"/>
+          </w:tcPr>
+          <w:p>
+            <w:pPr>
+              <w:pStyle w:val="TableParagraph"/>
+              <w:spacing w:before="55"/>
+              <w:rPr>
+                <w:i/>
+                <w:sz w:val="20"/>
+              </w:rPr>
+            </w:pPr>
+            <w:r>
+              <w:rPr>
+                <w:i/>
+                <w:sz w:val="20"/>
+              </w:rPr>
+              <w:t>UC7</w:t>
+            </w:r>
+          </w:p>
+        </w:tc>
+        <w:tc>
+          <w:tcPr>
+            <w:tcW w:w="2638" w:type="dxa"/>
+            <w:vAlign w:val="center"/>
+          </w:tcPr>
+          <w:p>
+            <w:pPr>
+              <w:pStyle w:val="TableParagraph"/>
+              <w:spacing w:before="55"/>
+              <w:rPr>
+                <w:i/>
+                <w:sz w:val="20"/>
+              </w:rPr>
+            </w:pPr>
+            <w:r>
+              <w:rPr>
+                <w:i/>
+                <w:sz w:val="20"/>
+              </w:rPr>
+              <w:t>Habilitar pacote</w:t>
+            </w:r>
+          </w:p>
+        </w:tc>
+        <w:tc>
+          <w:tcPr>
+            <w:tcW w:w="4225" w:type="dxa"/>
+            <w:vAlign w:val="center"/>
+          </w:tcPr>
+          <w:p>
+            <w:pPr>
+              <w:pStyle w:val="TableParagraph"/>
+              <w:spacing w:before="0"/>
+              <w:ind w:right="88"/>
+              <w:rPr>
+                <w:i/>
+                <w:sz w:val="20"/>
+              </w:rPr>
+            </w:pPr>
+            <w:r>
+              <w:rPr>
+                <w:i/>
+                <w:sz w:val="20"/>
+              </w:rPr>
+              <w:t>O administrador do sistema pode habilitar um determinado pacote já cadastrado para sua visualização na listagem do aplicativo</w:t>
+            </w:r>
+          </w:p>
+        </w:tc>
+      </w:tr>
+      <w:tr>
+        <w:trPr>
+          <w:trHeight w:val="57"/>
+        </w:trPr>
+        <w:tc>
+          <w:tcPr>
+            <w:tcW w:w="1752" w:type="dxa"/>
+            <w:vAlign w:val="center"/>
+          </w:tcPr>
+          <w:p>
+            <w:pPr>
+              <w:pStyle w:val="TableParagraph"/>
+              <w:spacing w:before="55"/>
+              <w:rPr>
+                <w:i/>
+                <w:sz w:val="20"/>
+              </w:rPr>
+            </w:pPr>
+            <w:r>
+              <w:rPr>
+                <w:i/>
+                <w:sz w:val="20"/>
+              </w:rPr>
+              <w:t>UC8</w:t>
+            </w:r>
+          </w:p>
+        </w:tc>
+        <w:tc>
+          <w:tcPr>
+            <w:tcW w:w="2638" w:type="dxa"/>
+            <w:vAlign w:val="center"/>
+          </w:tcPr>
+          <w:p>
+            <w:pPr>
+              <w:pStyle w:val="TableParagraph"/>
+              <w:spacing w:before="55"/>
+              <w:rPr>
+                <w:i/>
+                <w:sz w:val="20"/>
+              </w:rPr>
+            </w:pPr>
+            <w:r>
+              <w:rPr>
+                <w:i/>
+                <w:sz w:val="20"/>
+              </w:rPr>
+              <w:t>Desabilitar pacote</w:t>
+            </w:r>
+          </w:p>
+        </w:tc>
+        <w:tc>
+          <w:tcPr>
+            <w:tcW w:w="4225" w:type="dxa"/>
+            <w:vAlign w:val="center"/>
+          </w:tcPr>
+          <w:p>
+            <w:pPr>
+              <w:pStyle w:val="TableParagraph"/>
+              <w:spacing w:before="0"/>
+              <w:ind w:right="88"/>
+              <w:rPr>
+                <w:i/>
+                <w:sz w:val="20"/>
+              </w:rPr>
+            </w:pPr>
+            <w:r>
+              <w:rPr>
+                <w:i/>
+                <w:sz w:val="20"/>
+              </w:rPr>
+              <w:t>O administrador do sistema pode desabilitar um determinado pacote já cadastrado para que o mesmo seja ocultado na visualização do aplicativo</w:t>
+            </w:r>
           </w:p>
         </w:tc>
       </w:tr>
@@ -6333,49 +6621,6 @@
       <w:pPr>
         <w:rPr>
           <w:sz w:val="20"/>
-        </w:rPr>
-      </w:pPr>
-    </w:p>
-    <w:p>
-      <w:pPr>
-        <w:rPr>
-          <w:sz w:val="20"/>
-        </w:rPr>
-      </w:pPr>
-    </w:p>
-    <w:p>
-      <w:pPr>
-        <w:rPr>
-          <w:sz w:val="20"/>
-        </w:rPr>
-      </w:pPr>
-    </w:p>
-    <w:p>
-      <w:pPr>
-        <w:rPr>
-          <w:sz w:val="20"/>
-        </w:rPr>
-      </w:pPr>
-    </w:p>
-    <w:p>
-      <w:pPr>
-        <w:rPr>
-          <w:sz w:val="20"/>
-        </w:rPr>
-        <w:sectPr>
-          <w:pgSz w:w="12240" w:h="15840"/>
-          <w:pgMar w:top="1120" w:right="1380" w:bottom="1020" w:left="1660" w:header="914" w:footer="836" w:gutter="0"/>
-          <w:cols w:space="720"/>
-        </w:sectPr>
-      </w:pPr>
-    </w:p>
-    <w:p>
-      <w:pPr>
-        <w:pStyle w:val="Corpodetexto"/>
-        <w:spacing w:before="9"/>
-        <w:rPr>
-          <w:rFonts w:ascii="Times New Roman"/>
-          <w:sz w:val="18"/>
         </w:rPr>
       </w:pPr>
     </w:p>
@@ -6396,8 +6641,8 @@
           <w:sz w:val="24"/>
         </w:rPr>
       </w:pPr>
-      <w:bookmarkStart w:id="16" w:name="_bookmark15"/>
-      <w:bookmarkEnd w:id="16"/>
+      <w:bookmarkStart w:id="15" w:name="_bookmark15"/>
+      <w:bookmarkEnd w:id="15"/>
       <w:r>
         <w:rPr>
           <w:b/>
@@ -6423,6 +6668,122 @@
         </w:rPr>
         <w:t>Uso</w:t>
       </w:r>
+    </w:p>
+    <w:p>
+      <w:pPr>
+        <w:rPr>
+          <w:sz w:val="24"/>
+        </w:rPr>
+      </w:pPr>
+    </w:p>
+    <w:p>
+      <w:pPr>
+        <w:rPr>
+          <w:sz w:val="24"/>
+        </w:rPr>
+      </w:pPr>
+    </w:p>
+    <w:p>
+      <w:pPr>
+        <w:pStyle w:val="Corpodetexto"/>
+        <w:spacing w:before="7"/>
+        <w:jc w:val="both"/>
+        <w:rPr>
+          <w:sz w:val="19"/>
+        </w:rPr>
+      </w:pPr>
+      <w:r>
+        <w:rPr>
+          <w:noProof/>
+          <w:sz w:val="19"/>
+          <w:lang w:val="pt-BR" w:eastAsia="pt-BR" w:bidi="ar-SA"/>
+        </w:rPr>
+        <w:drawing>
+          <wp:inline distT="0" distB="0" distL="0" distR="0" wp14:anchorId="15532795" wp14:editId="707EEDF3">
+            <wp:extent cx="5842000" cy="5674360"/>
+            <wp:effectExtent l="0" t="0" r="6350" b="2540"/>
+            <wp:docPr id="1" name="Imagem 1"/>
+            <wp:cNvGraphicFramePr>
+              <a:graphicFrameLocks xmlns:a="http://schemas.openxmlformats.org/drawingml/2006/main" noChangeAspect="1"/>
+            </wp:cNvGraphicFramePr>
+            <a:graphic xmlns:a="http://schemas.openxmlformats.org/drawingml/2006/main">
+              <a:graphicData uri="http://schemas.openxmlformats.org/drawingml/2006/picture">
+                <pic:pic xmlns:pic="http://schemas.openxmlformats.org/drawingml/2006/picture">
+                  <pic:nvPicPr>
+                    <pic:cNvPr id="1" name="diagramaCasoDeUso.png"/>
+                    <pic:cNvPicPr/>
+                  </pic:nvPicPr>
+                  <pic:blipFill>
+                    <a:blip r:embed="rId11">
+                      <a:extLst>
+                        <a:ext uri="{28A0092B-C50C-407E-A947-70E740481C1C}">
+                          <a14:useLocalDpi xmlns:a14="http://schemas.microsoft.com/office/drawing/2010/main" val="0"/>
+                        </a:ext>
+                      </a:extLst>
+                    </a:blip>
+                    <a:stretch>
+                      <a:fillRect/>
+                    </a:stretch>
+                  </pic:blipFill>
+                  <pic:spPr>
+                    <a:xfrm>
+                      <a:off x="0" y="0"/>
+                      <a:ext cx="5842000" cy="5674360"/>
+                    </a:xfrm>
+                    <a:prstGeom prst="rect">
+                      <a:avLst/>
+                    </a:prstGeom>
+                  </pic:spPr>
+                </pic:pic>
+              </a:graphicData>
+            </a:graphic>
+          </wp:inline>
+        </w:drawing>
+      </w:r>
+    </w:p>
+    <w:p>
+      <w:pPr>
+        <w:pStyle w:val="Corpodetexto"/>
+        <w:spacing w:before="7"/>
+        <w:ind w:left="567" w:firstLine="279"/>
+        <w:jc w:val="both"/>
+        <w:rPr>
+          <w:sz w:val="19"/>
+        </w:rPr>
+      </w:pPr>
+    </w:p>
+    <w:p>
+      <w:pPr>
+        <w:pStyle w:val="Corpodetexto"/>
+        <w:spacing w:before="7"/>
+        <w:ind w:left="567" w:firstLine="279"/>
+        <w:jc w:val="both"/>
+        <w:rPr>
+          <w:sz w:val="19"/>
+        </w:rPr>
+      </w:pPr>
+    </w:p>
+    <w:p>
+      <w:pPr>
+        <w:pStyle w:val="Corpodetexto"/>
+        <w:spacing w:before="7"/>
+        <w:ind w:left="567" w:firstLine="279"/>
+        <w:jc w:val="both"/>
+        <w:rPr>
+          <w:sz w:val="19"/>
+        </w:rPr>
+      </w:pPr>
+    </w:p>
+    <w:p>
+      <w:pPr>
+        <w:pStyle w:val="Corpodetexto"/>
+        <w:spacing w:before="7"/>
+        <w:ind w:left="567" w:firstLine="279"/>
+        <w:jc w:val="both"/>
+        <w:rPr>
+          <w:sz w:val="19"/>
+        </w:rPr>
+      </w:pPr>
     </w:p>
     <w:p>
       <w:pPr>
@@ -6464,8 +6825,8 @@
           <w:sz w:val="24"/>
         </w:rPr>
       </w:pPr>
-      <w:bookmarkStart w:id="17" w:name="_bookmark16"/>
-      <w:bookmarkEnd w:id="17"/>
+      <w:bookmarkStart w:id="16" w:name="_bookmark16"/>
+      <w:bookmarkEnd w:id="16"/>
       <w:r>
         <w:rPr>
           <w:b/>
@@ -6508,6 +6869,152 @@
         <w:rPr>
           <w:rFonts w:ascii="Tahoma"/>
           <w:b/>
+          <w:sz w:val="12"/>
+        </w:rPr>
+      </w:pPr>
+    </w:p>
+    <w:p>
+      <w:pPr>
+        <w:pStyle w:val="Corpodetexto"/>
+        <w:spacing w:before="7"/>
+        <w:ind w:left="567" w:firstLine="279"/>
+        <w:jc w:val="both"/>
+        <w:rPr>
+          <w:sz w:val="19"/>
+        </w:rPr>
+      </w:pPr>
+      <w:r>
+        <w:rPr>
+          <w:noProof/>
+          <w:sz w:val="19"/>
+          <w:lang w:val="pt-BR" w:eastAsia="pt-BR" w:bidi="ar-SA"/>
+        </w:rPr>
+        <w:drawing>
+          <wp:inline distT="0" distB="0" distL="0" distR="0" wp14:anchorId="0C290FE4" wp14:editId="29A77E3A">
+            <wp:extent cx="2676525" cy="5486400"/>
+            <wp:effectExtent l="0" t="0" r="9525" b="0"/>
+            <wp:docPr id="2" name="Imagem 2"/>
+            <wp:cNvGraphicFramePr>
+              <a:graphicFrameLocks xmlns:a="http://schemas.openxmlformats.org/drawingml/2006/main" noChangeAspect="1"/>
+            </wp:cNvGraphicFramePr>
+            <a:graphic xmlns:a="http://schemas.openxmlformats.org/drawingml/2006/main">
+              <a:graphicData uri="http://schemas.openxmlformats.org/drawingml/2006/picture">
+                <pic:pic xmlns:pic="http://schemas.openxmlformats.org/drawingml/2006/picture">
+                  <pic:nvPicPr>
+                    <pic:cNvPr id="2" name="diagramaDeClasses.png"/>
+                    <pic:cNvPicPr/>
+                  </pic:nvPicPr>
+                  <pic:blipFill>
+                    <a:blip r:embed="rId12">
+                      <a:extLst>
+                        <a:ext uri="{28A0092B-C50C-407E-A947-70E740481C1C}">
+                          <a14:useLocalDpi xmlns:a14="http://schemas.microsoft.com/office/drawing/2010/main" val="0"/>
+                        </a:ext>
+                      </a:extLst>
+                    </a:blip>
+                    <a:stretch>
+                      <a:fillRect/>
+                    </a:stretch>
+                  </pic:blipFill>
+                  <pic:spPr>
+                    <a:xfrm>
+                      <a:off x="0" y="0"/>
+                      <a:ext cx="2676525" cy="5486400"/>
+                    </a:xfrm>
+                    <a:prstGeom prst="rect">
+                      <a:avLst/>
+                    </a:prstGeom>
+                  </pic:spPr>
+                </pic:pic>
+              </a:graphicData>
+            </a:graphic>
+          </wp:inline>
+        </w:drawing>
+      </w:r>
+    </w:p>
+    <w:p>
+      <w:pPr>
+        <w:pStyle w:val="Corpodetexto"/>
+        <w:spacing w:before="7"/>
+        <w:ind w:left="567" w:firstLine="279"/>
+        <w:jc w:val="both"/>
+        <w:rPr>
+          <w:sz w:val="19"/>
+        </w:rPr>
+      </w:pPr>
+    </w:p>
+    <w:p>
+      <w:pPr>
+        <w:pStyle w:val="Corpodetexto"/>
+        <w:spacing w:before="7"/>
+        <w:ind w:left="567" w:firstLine="279"/>
+        <w:jc w:val="both"/>
+        <w:rPr>
+          <w:sz w:val="19"/>
+        </w:rPr>
+      </w:pPr>
+    </w:p>
+    <w:p>
+      <w:pPr>
+        <w:pStyle w:val="Corpodetexto"/>
+        <w:spacing w:before="7"/>
+        <w:ind w:left="567" w:firstLine="279"/>
+        <w:jc w:val="both"/>
+        <w:rPr>
+          <w:sz w:val="19"/>
+        </w:rPr>
+      </w:pPr>
+    </w:p>
+    <w:p>
+      <w:pPr>
+        <w:pStyle w:val="Corpodetexto"/>
+        <w:spacing w:before="7"/>
+        <w:ind w:left="567" w:firstLine="279"/>
+        <w:jc w:val="both"/>
+        <w:rPr>
+          <w:sz w:val="19"/>
+        </w:rPr>
+      </w:pPr>
+      <w:bookmarkStart w:id="17" w:name="_GoBack"/>
+      <w:bookmarkEnd w:id="17"/>
+    </w:p>
+    <w:p>
+      <w:pPr>
+        <w:pStyle w:val="Corpodetexto"/>
+        <w:spacing w:before="7"/>
+        <w:ind w:left="567" w:firstLine="279"/>
+        <w:jc w:val="both"/>
+        <w:rPr>
+          <w:sz w:val="19"/>
+        </w:rPr>
+      </w:pPr>
+    </w:p>
+    <w:p>
+      <w:pPr>
+        <w:pStyle w:val="Corpodetexto"/>
+        <w:spacing w:before="7"/>
+        <w:ind w:left="567" w:firstLine="279"/>
+        <w:jc w:val="both"/>
+        <w:rPr>
+          <w:sz w:val="19"/>
+        </w:rPr>
+      </w:pPr>
+    </w:p>
+    <w:p>
+      <w:pPr>
+        <w:pStyle w:val="Corpodetexto"/>
+        <w:spacing w:before="7"/>
+        <w:ind w:left="567" w:firstLine="279"/>
+        <w:jc w:val="both"/>
+        <w:rPr>
+          <w:sz w:val="19"/>
+        </w:rPr>
+      </w:pPr>
+    </w:p>
+    <w:p>
+      <w:pPr>
+        <w:rPr>
+          <w:rFonts w:ascii="Tahoma"/>
           <w:sz w:val="12"/>
         </w:rPr>
       </w:pPr>
@@ -6663,7 +7170,7 @@
               </wp:inline>
             </w:drawing>
           </mc:Choice>
-          <mc:Fallback xmlns:mo="http://schemas.microsoft.com/office/mac/office/2008/main" xmlns:mv="urn:schemas-microsoft-com:mac:vml">
+          <mc:Fallback xmlns:mv="urn:schemas-microsoft-com:mac:vml" xmlns:mo="http://schemas.microsoft.com/office/mac/office/2008/main">
             <w:pict>
               <v:group w14:anchorId="1E8281ED" id="Group_x0020_2" o:spid="_x0000_s1026" style="width:434.95pt;height:2.2pt;mso-position-horizontal-relative:char;mso-position-vertical-relative:line" coordsize="8699,44" o:gfxdata="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">
                 <v:line id="Line_x0020_3" o:spid="_x0000_s1027" style="position:absolute;visibility:visible;mso-wrap-style:square" from="0,22" to="8699,22" o:connectortype="straight" o:gfxdata="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" strokecolor="#1f487c" strokeweight="2.16pt"/>
@@ -6931,7 +7438,7 @@
     </w:tbl>
     <w:p/>
     <w:sectPr>
-      <w:headerReference w:type="default" r:id="rId11"/>
+      <w:headerReference w:type="default" r:id="rId13"/>
       <w:pgSz w:w="12240" w:h="15840"/>
       <w:pgMar w:top="1880" w:right="1380" w:bottom="1020" w:left="1660" w:header="914" w:footer="836" w:gutter="0"/>
       <w:cols w:space="720"/>
@@ -7186,7 +7693,7 @@
             </wp:anchor>
           </w:drawing>
         </mc:Choice>
-        <mc:Fallback xmlns:mo="http://schemas.microsoft.com/office/mac/office/2008/main" xmlns:mv="urn:schemas-microsoft-com:mac:vml">
+        <mc:Fallback xmlns:mv="urn:schemas-microsoft-com:mac:vml" xmlns:mo="http://schemas.microsoft.com/office/mac/office/2008/main">
           <w:pict>
             <v:group w14:anchorId="08E30FF0" id="Group_x0020_23" o:spid="_x0000_s1026" style="position:absolute;margin-left:90pt;margin-top:736.15pt;width:492.1pt;height:.5pt;z-index:-252368896;mso-position-horizontal-relative:page;mso-position-vertical-relative:page" coordorigin="1800,14724" coordsize="9842,10" o:gfxdata="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">
               <v:line id="Line_x0020_28" o:spid="_x0000_s1027" style="position:absolute;visibility:visible;mso-wrap-style:square" from="1800,14728" to="5737,14728" o:connectortype="straight" o:gfxdata="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" strokeweight="6095emu"/>
@@ -7295,7 +7802,7 @@
             </wp:anchor>
           </w:drawing>
         </mc:Choice>
-        <mc:Fallback xmlns:mo="http://schemas.microsoft.com/office/mac/office/2008/main" xmlns:mv="urn:schemas-microsoft-com:mac:vml">
+        <mc:Fallback xmlns:mv="urn:schemas-microsoft-com:mac:vml" xmlns:mo="http://schemas.microsoft.com/office/mac/office/2008/main">
           <w:pict>
             <v:shapetype w14:anchorId="729B4932" id="_x0000_t202" coordsize="21600,21600" o:spt="202" path="m0,0l0,21600,21600,21600,21600,0xe">
               <v:stroke joinstyle="miter"/>
@@ -7421,7 +7928,7 @@
                               <w:noProof/>
                               <w:sz w:val="16"/>
                             </w:rPr>
-                            <w:t>7</w:t>
+                            <w:t>9</w:t>
                           </w:r>
                           <w:r>
                             <w:fldChar w:fldCharType="end"/>
@@ -7490,7 +7997,7 @@
                         <w:noProof/>
                         <w:sz w:val="16"/>
                       </w:rPr>
-                      <w:t>7</w:t>
+                      <w:t>9</w:t>
                     </w:r>
                     <w:r>
                       <w:fldChar w:fldCharType="end"/>
@@ -7665,7 +8172,7 @@
             </wp:anchor>
           </w:drawing>
         </mc:Choice>
-        <mc:Fallback xmlns:mo="http://schemas.microsoft.com/office/mac/office/2008/main" xmlns:mv="urn:schemas-microsoft-com:mac:vml">
+        <mc:Fallback xmlns:mv="urn:schemas-microsoft-com:mac:vml" xmlns:mo="http://schemas.microsoft.com/office/mac/office/2008/main">
           <w:pict>
             <v:shapetype w14:anchorId="115A9CC2" id="_x0000_t202" coordsize="21600,21600" o:spt="202" path="m0,0l0,21600,21600,21600,21600,0xe">
               <v:stroke joinstyle="miter"/>
@@ -7878,7 +8385,7 @@
             </wp:anchor>
           </w:drawing>
         </mc:Choice>
-        <mc:Fallback xmlns:mo="http://schemas.microsoft.com/office/mac/office/2008/main" xmlns:mv="urn:schemas-microsoft-com:mac:vml">
+        <mc:Fallback xmlns:mv="urn:schemas-microsoft-com:mac:vml" xmlns:mo="http://schemas.microsoft.com/office/mac/office/2008/main">
           <w:pict>
             <v:group w14:anchorId="7E3E339B" id="Group_x0020_31" o:spid="_x0000_s1026" style="position:absolute;margin-left:90pt;margin-top:45.7pt;width:432.1pt;height:.5pt;z-index:-252372992;mso-position-horizontal-relative:page;mso-position-vertical-relative:page" coordorigin="1800,914" coordsize="8642,10" o:gfxdata="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">
               <v:line id="Line_x0020_34" o:spid="_x0000_s1027" style="position:absolute;visibility:visible;mso-wrap-style:square" from="1800,919" to="6121,919" o:connectortype="straight" o:gfxdata="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" strokeweight=".48pt"/>
@@ -7985,7 +8492,7 @@
             </wp:anchor>
           </w:drawing>
         </mc:Choice>
-        <mc:Fallback xmlns:mo="http://schemas.microsoft.com/office/mac/office/2008/main" xmlns:mv="urn:schemas-microsoft-com:mac:vml">
+        <mc:Fallback xmlns:mv="urn:schemas-microsoft-com:mac:vml" xmlns:mo="http://schemas.microsoft.com/office/mac/office/2008/main">
           <w:pict>
             <v:shape w14:anchorId="153FF713" id="Text_x0020_Box_x0020_30" o:spid="_x0000_s1027" type="#_x0000_t202" style="position:absolute;margin-left:94.4pt;margin-top:45.25pt;width:104.45pt;height:11.8pt;z-index:-252371968;visibility:visible;mso-wrap-style:square;mso-width-percent:0;mso-height-percent:0;mso-wrap-distance-left:9pt;mso-wrap-distance-top:0;mso-wrap-distance-right:9pt;mso-wrap-distance-bottom:0;mso-position-horizontal:absolute;mso-position-horizontal-relative:page;mso-position-vertical:absolute;mso-position-vertical-relative:page;mso-width-percent:0;mso-height-percent:0;mso-width-relative:page;mso-height-relative:page;v-text-anchor:top" o:gfxdata="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" filled="f" stroked="f">
               <v:textbox inset="0,0,0,0">
@@ -8175,7 +8682,7 @@
             </wp:anchor>
           </w:drawing>
         </mc:Choice>
-        <mc:Fallback xmlns:mo="http://schemas.microsoft.com/office/mac/office/2008/main" xmlns:mv="urn:schemas-microsoft-com:mac:vml">
+        <mc:Fallback xmlns:mv="urn:schemas-microsoft-com:mac:vml" xmlns:mo="http://schemas.microsoft.com/office/mac/office/2008/main">
           <w:pict>
             <v:group w14:anchorId="393C8AB8" id="Group_x0020_17" o:spid="_x0000_s1026" style="position:absolute;margin-left:90pt;margin-top:45.7pt;width:432.1pt;height:.5pt;z-index:-252365824;mso-position-horizontal-relative:page;mso-position-vertical-relative:page" coordorigin="1800,914" coordsize="8642,10" o:gfxdata="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">
               <v:line id="Line_x0020_20" o:spid="_x0000_s1027" style="position:absolute;visibility:visible;mso-wrap-style:square" from="1800,919" to="6121,919" o:connectortype="straight" o:gfxdata="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" strokeweight=".48pt"/>
@@ -8282,7 +8789,7 @@
             </wp:anchor>
           </w:drawing>
         </mc:Choice>
-        <mc:Fallback xmlns:mo="http://schemas.microsoft.com/office/mac/office/2008/main" xmlns:mv="urn:schemas-microsoft-com:mac:vml">
+        <mc:Fallback xmlns:mv="urn:schemas-microsoft-com:mac:vml" xmlns:mo="http://schemas.microsoft.com/office/mac/office/2008/main">
           <w:pict>
             <v:shapetype w14:anchorId="153A3FAE" id="_x0000_t202" coordsize="21600,21600" o:spt="202" path="m0,0l0,21600,21600,21600,21600,0xe">
               <v:stroke joinstyle="miter"/>
@@ -8427,7 +8934,7 @@
             </wp:anchor>
           </w:drawing>
         </mc:Choice>
-        <mc:Fallback xmlns:mo="http://schemas.microsoft.com/office/mac/office/2008/main" xmlns:mv="urn:schemas-microsoft-com:mac:vml">
+        <mc:Fallback xmlns:mv="urn:schemas-microsoft-com:mac:vml" xmlns:mo="http://schemas.microsoft.com/office/mac/office/2008/main">
           <w:pict>
             <v:shape w14:anchorId="76A9B4EC" id="Text_x0020_Box_x0020_15" o:spid="_x0000_s1031" type="#_x0000_t202" style="position:absolute;margin-left:467.7pt;margin-top:45.25pt;width:50.1pt;height:11.8pt;z-index:-252363776;visibility:visible;mso-wrap-style:square;mso-width-percent:0;mso-height-percent:0;mso-wrap-distance-left:9pt;mso-wrap-distance-top:0;mso-wrap-distance-right:9pt;mso-wrap-distance-bottom:0;mso-position-horizontal:absolute;mso-position-horizontal-relative:page;mso-position-vertical:absolute;mso-position-vertical-relative:page;mso-width-percent:0;mso-height-percent:0;mso-width-relative:page;mso-height-relative:page;v-text-anchor:top" o:gfxdata="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" filled="f" stroked="f">
               <v:textbox inset="0,0,0,0">
@@ -8635,7 +9142,7 @@
             </wp:anchor>
           </w:drawing>
         </mc:Choice>
-        <mc:Fallback xmlns:mo="http://schemas.microsoft.com/office/mac/office/2008/main" xmlns:mv="urn:schemas-microsoft-com:mac:vml">
+        <mc:Fallback xmlns:mv="urn:schemas-microsoft-com:mac:vml" xmlns:mo="http://schemas.microsoft.com/office/mac/office/2008/main">
           <w:pict>
             <v:group w14:anchorId="42D8B6BB" id="Group_x0020_11" o:spid="_x0000_s1026" style="position:absolute;margin-left:90pt;margin-top:45.7pt;width:432.1pt;height:.5pt;z-index:-252362752;mso-position-horizontal-relative:page;mso-position-vertical-relative:page" coordorigin="1800,914" coordsize="8642,10" o:gfxdata="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">
               <v:line id="Line_x0020_14" o:spid="_x0000_s1027" style="position:absolute;visibility:visible;mso-wrap-style:square" from="1800,919" to="6121,919" o:connectortype="straight" o:gfxdata="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" strokeweight=".48pt"/>
@@ -8742,7 +9249,7 @@
             </wp:anchor>
           </w:drawing>
         </mc:Choice>
-        <mc:Fallback xmlns:mo="http://schemas.microsoft.com/office/mac/office/2008/main" xmlns:mv="urn:schemas-microsoft-com:mac:vml">
+        <mc:Fallback xmlns:mv="urn:schemas-microsoft-com:mac:vml" xmlns:mo="http://schemas.microsoft.com/office/mac/office/2008/main">
           <w:pict>
             <v:shapetype w14:anchorId="6AE3C3A9" id="_x0000_t202" coordsize="21600,21600" o:spt="202" path="m0,0l0,21600,21600,21600,21600,0xe">
               <v:stroke joinstyle="miter"/>
@@ -8869,7 +9376,7 @@
             </wp:anchor>
           </w:drawing>
         </mc:Choice>
-        <mc:Fallback xmlns:mo="http://schemas.microsoft.com/office/mac/office/2008/main" xmlns:mv="urn:schemas-microsoft-com:mac:vml">
+        <mc:Fallback xmlns:mv="urn:schemas-microsoft-com:mac:vml" xmlns:mo="http://schemas.microsoft.com/office/mac/office/2008/main">
           <w:pict>
             <v:shape w14:anchorId="3ED60A74" id="Text_x0020_Box_x0020_9" o:spid="_x0000_s1033" type="#_x0000_t202" style="position:absolute;margin-left:467.7pt;margin-top:45.25pt;width:50.1pt;height:11.8pt;z-index:-252360704;visibility:visible;mso-wrap-style:square;mso-width-percent:0;mso-height-percent:0;mso-wrap-distance-left:9pt;mso-wrap-distance-top:0;mso-wrap-distance-right:9pt;mso-wrap-distance-bottom:0;mso-position-horizontal:absolute;mso-position-horizontal-relative:page;mso-position-vertical:absolute;mso-position-vertical-relative:page;mso-width-percent:0;mso-height-percent:0;mso-width-relative:page;mso-height-relative:page;v-text-anchor:top" o:gfxdata="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" filled="f" stroked="f">
               <v:textbox inset="0,0,0,0">
@@ -9059,7 +9566,7 @@
             </wp:anchor>
           </w:drawing>
         </mc:Choice>
-        <mc:Fallback xmlns:mo="http://schemas.microsoft.com/office/mac/office/2008/main" xmlns:mv="urn:schemas-microsoft-com:mac:vml">
+        <mc:Fallback xmlns:mv="urn:schemas-microsoft-com:mac:vml" xmlns:mo="http://schemas.microsoft.com/office/mac/office/2008/main">
           <w:pict>
             <v:group w14:anchorId="7D7BB678" id="Group_x0020_5" o:spid="_x0000_s1026" style="position:absolute;margin-left:90pt;margin-top:45.7pt;width:432.1pt;height:.5pt;z-index:-252359680;mso-position-horizontal-relative:page;mso-position-vertical-relative:page" coordorigin="1800,914" coordsize="8642,10" o:gfxdata="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">
               <v:line id="Line_x0020_8" o:spid="_x0000_s1027" style="position:absolute;visibility:visible;mso-wrap-style:square" from="1800,919" to="6121,919" o:connectortype="straight" o:gfxdata="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" strokeweight=".48pt"/>
@@ -9139,7 +9646,7 @@
             </wp:anchor>
           </w:drawing>
         </mc:Choice>
-        <mc:Fallback xmlns:mo="http://schemas.microsoft.com/office/mac/office/2008/main" xmlns:mv="urn:schemas-microsoft-com:mac:vml">
+        <mc:Fallback xmlns:mv="urn:schemas-microsoft-com:mac:vml" xmlns:mo="http://schemas.microsoft.com/office/mac/office/2008/main">
           <w:pict>
             <v:line w14:anchorId="3182681E" id="Line_x0020_4" o:spid="_x0000_s1026" style="position:absolute;z-index:-252358656;visibility:visible;mso-wrap-style:square;mso-width-percent:0;mso-height-percent:0;mso-wrap-distance-left:9pt;mso-wrap-distance-top:0;mso-wrap-distance-right:9pt;mso-wrap-distance-bottom:0;mso-position-horizontal:absolute;mso-position-horizontal-relative:page;mso-position-vertical:absolute;mso-position-vertical-relative:page;mso-width-percent:0;mso-height-percent:0;mso-width-relative:page;mso-height-relative:page" from="88.55pt,93.6pt" to="523.5pt,93.6pt" o:gfxdata="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" strokecolor="#1f487c" strokeweight="2.16pt">
               <w10:wrap anchorx="page" anchory="page"/>
@@ -9243,7 +9750,7 @@
             </wp:anchor>
           </w:drawing>
         </mc:Choice>
-        <mc:Fallback xmlns:mo="http://schemas.microsoft.com/office/mac/office/2008/main" xmlns:mv="urn:schemas-microsoft-com:mac:vml">
+        <mc:Fallback xmlns:mv="urn:schemas-microsoft-com:mac:vml" xmlns:mo="http://schemas.microsoft.com/office/mac/office/2008/main">
           <w:pict>
             <v:shapetype w14:anchorId="7F690561" id="_x0000_t202" coordsize="21600,21600" o:spt="202" path="m0,0l0,21600,21600,21600,21600,0xe">
               <v:stroke joinstyle="miter"/>
@@ -9376,7 +9883,7 @@
             </wp:anchor>
           </w:drawing>
         </mc:Choice>
-        <mc:Fallback xmlns:mo="http://schemas.microsoft.com/office/mac/office/2008/main" xmlns:mv="urn:schemas-microsoft-com:mac:vml">
+        <mc:Fallback xmlns:mv="urn:schemas-microsoft-com:mac:vml" xmlns:mo="http://schemas.microsoft.com/office/mac/office/2008/main">
           <w:pict>
             <v:shape w14:anchorId="7B005BB6" id="Text_x0020_Box_x0020_2" o:spid="_x0000_s1035" type="#_x0000_t202" style="position:absolute;margin-left:467.7pt;margin-top:45.25pt;width:50.1pt;height:11.8pt;z-index:-252356608;visibility:visible;mso-wrap-style:square;mso-width-percent:0;mso-height-percent:0;mso-wrap-distance-left:9pt;mso-wrap-distance-top:0;mso-wrap-distance-right:9pt;mso-wrap-distance-bottom:0;mso-position-horizontal:absolute;mso-position-horizontal-relative:page;mso-position-vertical:absolute;mso-position-vertical-relative:page;mso-width-percent:0;mso-height-percent:0;mso-width-relative:page;mso-height-relative:page;v-text-anchor:top" o:gfxdata="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" filled="f" stroked="f">
               <v:textbox inset="0,0,0,0">
@@ -9525,7 +10032,7 @@
             </wp:anchor>
           </w:drawing>
         </mc:Choice>
-        <mc:Fallback xmlns:mo="http://schemas.microsoft.com/office/mac/office/2008/main" xmlns:mv="urn:schemas-microsoft-com:mac:vml">
+        <mc:Fallback xmlns:mv="urn:schemas-microsoft-com:mac:vml" xmlns:mo="http://schemas.microsoft.com/office/mac/office/2008/main">
           <w:pict>
             <v:shape w14:anchorId="57CB5086" id="Text_x0020_Box_x0020_1" o:spid="_x0000_s1036" type="#_x0000_t202" style="position:absolute;margin-left:89pt;margin-top:71.15pt;width:118.2pt;height:21.4pt;z-index:-252355584;visibility:visible;mso-wrap-style:square;mso-width-percent:0;mso-height-percent:0;mso-wrap-distance-left:9pt;mso-wrap-distance-top:0;mso-wrap-distance-right:9pt;mso-wrap-distance-bottom:0;mso-position-horizontal:absolute;mso-position-horizontal-relative:page;mso-position-vertical:absolute;mso-position-vertical-relative:page;mso-width-percent:0;mso-height-percent:0;mso-width-relative:page;mso-height-relative:page;v-text-anchor:top" o:gfxdata="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" filled="f" stroked="f">
               <v:textbox inset="0,0,0,0">

</xml_diff>